<commit_message>
Adds content to Sections 1 and 2
</commit_message>
<xml_diff>
--- a/report/final-report.docx
+++ b/report/final-report.docx
@@ -108,6 +108,18 @@
         <w:t>Willson</w:t>
       </w:r>
       <w:proofErr w:type="spellEnd"/>
+      <w:r>
+        <w:t xml:space="preserve"> (</w:t>
+      </w:r>
+      <w:r>
+        <w:rPr>
+          <w:i/>
+        </w:rPr>
+        <w:t>Data Scientist</w:t>
+      </w:r>
+      <w:r>
+        <w:t>)</w:t>
+      </w:r>
     </w:p>
     <w:p>
       <w:pPr>
@@ -118,6 +130,24 @@
       <w:r>
         <w:t>Sean Kugele</w:t>
       </w:r>
+      <w:r>
+        <w:t xml:space="preserve"> (</w:t>
+      </w:r>
+      <w:r>
+        <w:rPr>
+          <w:i/>
+        </w:rPr>
+        <w:t>Data Scientist/</w:t>
+      </w:r>
+      <w:r>
+        <w:rPr>
+          <w:i/>
+        </w:rPr>
+        <w:t>Team Lead</w:t>
+      </w:r>
+      <w:r>
+        <w:t>)</w:t>
+      </w:r>
     </w:p>
     <w:p/>
     <w:p/>
@@ -126,7 +156,1442 @@
         <w:br w:type="page"/>
       </w:r>
     </w:p>
-    <w:p/>
+    <w:p>
+      <w:pPr>
+        <w:pStyle w:val="Heading1"/>
+      </w:pPr>
+      <w:r>
+        <w:lastRenderedPageBreak/>
+        <w:t>Introduction</w:t>
+      </w:r>
+    </w:p>
+    <w:p>
+      <w:r>
+        <w:t xml:space="preserve">Our objective </w:t>
+      </w:r>
+      <w:r>
+        <w:t xml:space="preserve">for this project </w:t>
+      </w:r>
+      <w:r>
+        <w:t>wa</w:t>
+      </w:r>
+      <w:r>
+        <w:t>s to create statistical models</w:t>
+      </w:r>
+      <w:r>
+        <w:t xml:space="preserve"> </w:t>
+      </w:r>
+      <w:r>
+        <w:t>for the purposes of prediction and inference</w:t>
+      </w:r>
+      <w:r>
+        <w:t xml:space="preserve"> </w:t>
+      </w:r>
+      <w:r>
+        <w:t>using</w:t>
+      </w:r>
+      <w:r>
+        <w:t xml:space="preserve"> the Global Terrorism Database</w:t>
+      </w:r>
+      <w:r>
+        <w:rPr>
+          <w:rStyle w:val="FootnoteReference"/>
+        </w:rPr>
+        <w:footnoteReference w:id="1"/>
+      </w:r>
+      <w:r>
+        <w:t xml:space="preserve"> </w:t>
+      </w:r>
+      <w:r>
+        <w:t xml:space="preserve">as our </w:t>
+      </w:r>
+      <w:r>
+        <w:t>data set.</w:t>
+      </w:r>
+      <w:r>
+        <w:t xml:space="preserve"> </w:t>
+      </w:r>
+      <w:r>
+        <w:t xml:space="preserve">Each data scientist independently selected several questions of interest. </w:t>
+      </w:r>
+      <w:r>
+        <w:t>The questions selected included</w:t>
+      </w:r>
+      <w:r>
+        <w:t>:</w:t>
+      </w:r>
+    </w:p>
+    <w:p>
+      <w:pPr>
+        <w:spacing w:after="0" w:line="240" w:lineRule="auto"/>
+        <w:ind w:left="720"/>
+      </w:pPr>
+      <w:r>
+        <w:t>(1) p</w:t>
+      </w:r>
+      <w:r>
+        <w:t>redict</w:t>
+      </w:r>
+      <w:r>
+        <w:t>ing</w:t>
+      </w:r>
+      <w:r>
+        <w:t xml:space="preserve"> if an attack will be successful based on a variety of different factors (</w:t>
+      </w:r>
+      <w:r>
+        <w:rPr>
+          <w:b/>
+        </w:rPr>
+        <w:t xml:space="preserve">Section </w:t>
+      </w:r>
+      <w:r>
+        <w:rPr>
+          <w:b/>
+        </w:rPr>
+        <w:t>3</w:t>
+      </w:r>
+      <w:r>
+        <w:rPr>
+          <w:b/>
+        </w:rPr>
+        <w:t>.1</w:t>
+      </w:r>
+      <w:r>
+        <w:t>)</w:t>
+      </w:r>
+    </w:p>
+    <w:p>
+      <w:pPr>
+        <w:spacing w:after="0" w:line="240" w:lineRule="auto"/>
+        <w:ind w:left="720"/>
+      </w:pPr>
+      <w:r>
+        <w:t>(2) e</w:t>
+      </w:r>
+      <w:r>
+        <w:t>stimat</w:t>
+      </w:r>
+      <w:r>
+        <w:t>ing</w:t>
+      </w:r>
+      <w:r>
+        <w:t xml:space="preserve"> the number of casualties </w:t>
+      </w:r>
+      <w:r>
+        <w:t>resulting from</w:t>
+      </w:r>
+      <w:r>
+        <w:t xml:space="preserve"> a successful terrorist attack (</w:t>
+      </w:r>
+      <w:r>
+        <w:rPr>
+          <w:b/>
+        </w:rPr>
+        <w:t xml:space="preserve">Section </w:t>
+      </w:r>
+      <w:r>
+        <w:rPr>
+          <w:b/>
+        </w:rPr>
+        <w:t>3</w:t>
+      </w:r>
+      <w:r>
+        <w:rPr>
+          <w:b/>
+        </w:rPr>
+        <w:t>.2</w:t>
+      </w:r>
+      <w:r>
+        <w:t>)</w:t>
+      </w:r>
+    </w:p>
+    <w:p>
+      <w:pPr>
+        <w:spacing w:after="0" w:line="240" w:lineRule="auto"/>
+        <w:ind w:left="720"/>
+      </w:pPr>
+      <w:r>
+        <w:t>(3) p</w:t>
+      </w:r>
+      <w:r>
+        <w:t>redict</w:t>
+      </w:r>
+      <w:r>
+        <w:t>ing</w:t>
+      </w:r>
+      <w:r>
+        <w:t xml:space="preserve"> the terrorist group responsible for perpetrating a terrorist attack (</w:t>
+      </w:r>
+      <w:r>
+        <w:rPr>
+          <w:b/>
+        </w:rPr>
+        <w:t xml:space="preserve">Section </w:t>
+      </w:r>
+      <w:r>
+        <w:rPr>
+          <w:b/>
+        </w:rPr>
+        <w:t>3</w:t>
+      </w:r>
+      <w:r>
+        <w:rPr>
+          <w:b/>
+        </w:rPr>
+        <w:t>.3</w:t>
+      </w:r>
+      <w:r>
+        <w:t>)</w:t>
+      </w:r>
+    </w:p>
+    <w:p>
+      <w:pPr>
+        <w:spacing w:after="240" w:line="240" w:lineRule="auto"/>
+        <w:ind w:left="720"/>
+      </w:pPr>
+      <w:r>
+        <w:t>(4) estimating the risk of attack based on temporal and geospatial variables (</w:t>
+      </w:r>
+      <w:r>
+        <w:rPr>
+          <w:b/>
+        </w:rPr>
+        <w:t xml:space="preserve">Section </w:t>
+      </w:r>
+      <w:r>
+        <w:rPr>
+          <w:b/>
+        </w:rPr>
+        <w:t>3</w:t>
+      </w:r>
+      <w:r>
+        <w:rPr>
+          <w:b/>
+        </w:rPr>
+        <w:t>.4</w:t>
+      </w:r>
+      <w:r>
+        <w:t>)</w:t>
+      </w:r>
+    </w:p>
+    <w:p>
+      <w:r>
+        <w:t xml:space="preserve">The remainder of the paper is organized </w:t>
+      </w:r>
+      <w:r>
+        <w:t xml:space="preserve">into the following sections: </w:t>
+      </w:r>
+      <w:r>
+        <w:t>Section 2 provides additional detail on the Global Terrorism Database</w:t>
+      </w:r>
+      <w:r>
+        <w:t xml:space="preserve"> (our dataset)</w:t>
+      </w:r>
+      <w:r>
+        <w:t>. Section 3 describes t</w:t>
+      </w:r>
+      <w:r>
+        <w:t xml:space="preserve">he modeling efforts for each </w:t>
+      </w:r>
+      <w:r>
+        <w:t xml:space="preserve">research </w:t>
+      </w:r>
+      <w:r>
+        <w:t xml:space="preserve">question, including </w:t>
+      </w:r>
+      <w:r>
+        <w:t>question</w:t>
+      </w:r>
+      <w:r>
+        <w:t>-</w:t>
+      </w:r>
+      <w:r>
+        <w:t xml:space="preserve">specific </w:t>
+      </w:r>
+      <w:r>
+        <w:t xml:space="preserve">data cleansing, </w:t>
+      </w:r>
+      <w:r>
+        <w:t xml:space="preserve">generated </w:t>
+      </w:r>
+      <w:r>
+        <w:t xml:space="preserve">statistical </w:t>
+      </w:r>
+      <w:r>
+        <w:t>models, model comparisons</w:t>
+      </w:r>
+      <w:r>
+        <w:t>, and summaries of findings</w:t>
+      </w:r>
+      <w:r>
+        <w:t>.</w:t>
+      </w:r>
+      <w:r>
+        <w:t xml:space="preserve"> Section 4 concludes the paper with </w:t>
+      </w:r>
+      <w:r>
+        <w:t xml:space="preserve">a discussion of our findings, </w:t>
+      </w:r>
+      <w:r>
+        <w:t>general observations about our data modeling efforts</w:t>
+      </w:r>
+      <w:r>
+        <w:t>,</w:t>
+      </w:r>
+      <w:r>
+        <w:t xml:space="preserve"> and </w:t>
+      </w:r>
+      <w:r>
+        <w:t xml:space="preserve">possible </w:t>
+      </w:r>
+      <w:r>
+        <w:t>directions for future work.</w:t>
+      </w:r>
+    </w:p>
+    <w:p>
+      <w:pPr>
+        <w:pStyle w:val="Heading1"/>
+      </w:pPr>
+      <w:r>
+        <w:t>Background</w:t>
+      </w:r>
+    </w:p>
+    <w:p>
+      <w:r>
+        <w:t xml:space="preserve">The Global Terrorism Database (GTD) contains over 180,000 observations </w:t>
+      </w:r>
+      <w:r>
+        <w:t>and</w:t>
+      </w:r>
+      <w:r>
+        <w:t xml:space="preserve"> 135 variables. Each observation corresponds to a terroris</w:t>
+      </w:r>
+      <w:r>
+        <w:t xml:space="preserve">t event </w:t>
+      </w:r>
+      <w:r>
+        <w:t xml:space="preserve">that occurred between 1970 and 2017 (excluding 1993). </w:t>
+      </w:r>
+      <w:r>
+        <w:t xml:space="preserve">Terrorism is </w:t>
+      </w:r>
+      <w:r>
+        <w:t xml:space="preserve">broadly </w:t>
+      </w:r>
+      <w:r>
+        <w:t>defined as “</w:t>
+      </w:r>
+      <w:r>
+        <w:t>t</w:t>
+      </w:r>
+      <w:r>
+        <w:t>he threatened or actual use of illegal force and violence by a non-state actor to attain a political, economic, religious, or social goal through fear, coercion, or intimidation."</w:t>
+      </w:r>
+      <w:r>
+        <w:t xml:space="preserve"> </w:t>
+      </w:r>
+      <w:r>
+        <w:t xml:space="preserve">Data </w:t>
+      </w:r>
+      <w:r>
+        <w:t>in</w:t>
+      </w:r>
+      <w:r>
+        <w:t xml:space="preserve"> the GTD </w:t>
+      </w:r>
+      <w:r>
+        <w:t>is sourced from unclassified media articles (e.g., electronic news archives)</w:t>
+      </w:r>
+      <w:r>
+        <w:t xml:space="preserve">, and it is </w:t>
+      </w:r>
+      <w:r>
+        <w:t xml:space="preserve">currently maintained by the </w:t>
+      </w:r>
+      <w:r>
+        <w:t>National Consortium for the Study of Terrorism and Responses to Terrorism (START)</w:t>
+      </w:r>
+      <w:r>
+        <w:t xml:space="preserve"> </w:t>
+      </w:r>
+      <w:r>
+        <w:t>group at</w:t>
+      </w:r>
+      <w:r>
+        <w:t xml:space="preserve"> the University of Maryland.</w:t>
+      </w:r>
+    </w:p>
+    <w:p>
+      <w:r>
+        <w:t xml:space="preserve">The type of information available for each </w:t>
+      </w:r>
+      <w:r>
+        <w:t>event</w:t>
+      </w:r>
+      <w:r>
+        <w:t xml:space="preserve"> include</w:t>
+      </w:r>
+      <w:r>
+        <w:t xml:space="preserve">s, </w:t>
+      </w:r>
+      <w:r>
+        <w:t>but is not limited to</w:t>
+      </w:r>
+      <w:r>
+        <w:t>,</w:t>
+      </w:r>
+      <w:r>
+        <w:t xml:space="preserve"> </w:t>
+      </w:r>
+      <w:r>
+        <w:rPr>
+          <w:i/>
+        </w:rPr>
+        <w:t>temporal variables</w:t>
+      </w:r>
+      <w:r>
+        <w:t xml:space="preserve"> (e.g., year, month, day, etc.), </w:t>
+      </w:r>
+      <w:r>
+        <w:rPr>
+          <w:i/>
+        </w:rPr>
+        <w:t>geospatial variables</w:t>
+      </w:r>
+      <w:r>
+        <w:t xml:space="preserve"> (e.g., latitude and longitude, region, country, city, province, etc.), </w:t>
+      </w:r>
+      <w:r>
+        <w:rPr>
+          <w:i/>
+        </w:rPr>
+        <w:t>event</w:t>
+      </w:r>
+      <w:r>
+        <w:rPr>
+          <w:i/>
+        </w:rPr>
+        <w:t xml:space="preserve"> descriptive variables</w:t>
+      </w:r>
+      <w:r>
+        <w:t xml:space="preserve"> (e.g., attack type, duration of incident, weapons used, targets, etc.), </w:t>
+      </w:r>
+      <w:r>
+        <w:rPr>
+          <w:i/>
+        </w:rPr>
+        <w:t>perpetrator descriptive variables</w:t>
+      </w:r>
+      <w:r>
+        <w:t xml:space="preserve"> (e.g., terrorist group name, number of  perpetrators, etc.), and </w:t>
+      </w:r>
+      <w:r>
+        <w:rPr>
+          <w:i/>
+        </w:rPr>
+        <w:t>event</w:t>
+      </w:r>
+      <w:r>
+        <w:rPr>
+          <w:i/>
+        </w:rPr>
+        <w:t xml:space="preserve"> outcome variables</w:t>
+      </w:r>
+      <w:r>
+        <w:t xml:space="preserve"> (e.g., total number of fatalities, total number injured, extent of property damage, success or failure indicator, etc.).</w:t>
+      </w:r>
+    </w:p>
+    <w:p>
+      <w:pPr>
+        <w:pStyle w:val="Heading2"/>
+      </w:pPr>
+      <w:r>
+        <w:t>Geospatial and Temporal Distribution of Data</w:t>
+      </w:r>
+    </w:p>
+    <w:p>
+      <w:r>
+        <w:t xml:space="preserve">As expected, the </w:t>
+      </w:r>
+      <w:r>
+        <w:t xml:space="preserve">spatial and temporal </w:t>
+      </w:r>
+      <w:r>
+        <w:t xml:space="preserve">distribution of the terrorist </w:t>
+      </w:r>
+      <w:r>
+        <w:t>events</w:t>
+      </w:r>
+      <w:r>
+        <w:t xml:space="preserve"> </w:t>
+      </w:r>
+      <w:r>
+        <w:t xml:space="preserve">in the GTD are </w:t>
+      </w:r>
+      <w:r>
+        <w:t xml:space="preserve">highly non-uniform. </w:t>
+      </w:r>
+    </w:p>
+    <w:p>
+      <w:r>
+        <w:t xml:space="preserve">Figure 1 shows the temporal distribution of the </w:t>
+      </w:r>
+      <w:r>
+        <w:t xml:space="preserve">events from 1970 to 2017. </w:t>
+      </w:r>
+      <w:r>
+        <w:t>The number of events appear</w:t>
+      </w:r>
+      <w:r>
+        <w:t>s</w:t>
+      </w:r>
+      <w:r>
+        <w:t xml:space="preserve"> </w:t>
+      </w:r>
+      <w:r>
+        <w:t>to increase dramatically</w:t>
+      </w:r>
+      <w:r>
+        <w:t xml:space="preserve"> from 1970 to the 2010s; however, this is likely driven by differences in media coverage and data collection rather than a reflection of actual underlying trends.</w:t>
+      </w:r>
+      <w:r>
+        <w:t xml:space="preserve"> </w:t>
+      </w:r>
+    </w:p>
+    <w:p>
+      <w:pPr>
+        <w:keepNext/>
+      </w:pPr>
+      <w:r>
+        <w:rPr>
+          <w:noProof/>
+        </w:rPr>
+        <w:lastRenderedPageBreak/>
+        <w:drawing>
+          <wp:inline distT="0" distB="0" distL="0" distR="0" wp14:anchorId="416FF775" wp14:editId="63B38F4F">
+            <wp:extent cx="3688226" cy="2212936"/>
+            <wp:effectExtent l="0" t="0" r="7620" b="0"/>
+            <wp:docPr id="1" name="Picture 1" descr="A screenshot of a video game&#10;&#10;Description automatically generated"/>
+            <wp:cNvGraphicFramePr>
+              <a:graphicFrameLocks xmlns:a="http://schemas.openxmlformats.org/drawingml/2006/main" noChangeAspect="1"/>
+            </wp:cNvGraphicFramePr>
+            <a:graphic xmlns:a="http://schemas.openxmlformats.org/drawingml/2006/main">
+              <a:graphicData uri="http://schemas.openxmlformats.org/drawingml/2006/picture">
+                <pic:pic xmlns:pic="http://schemas.openxmlformats.org/drawingml/2006/picture">
+                  <pic:nvPicPr>
+                    <pic:cNvPr id="1" name="hist-terrorism-over-time.png"/>
+                    <pic:cNvPicPr/>
+                  </pic:nvPicPr>
+                  <pic:blipFill>
+                    <a:blip r:embed="rId8" cstate="print">
+                      <a:extLst>
+                        <a:ext uri="{28A0092B-C50C-407E-A947-70E740481C1C}">
+                          <a14:useLocalDpi xmlns:a14="http://schemas.microsoft.com/office/drawing/2010/main" val="0"/>
+                        </a:ext>
+                      </a:extLst>
+                    </a:blip>
+                    <a:stretch>
+                      <a:fillRect/>
+                    </a:stretch>
+                  </pic:blipFill>
+                  <pic:spPr>
+                    <a:xfrm>
+                      <a:off x="0" y="0"/>
+                      <a:ext cx="3749497" cy="2249699"/>
+                    </a:xfrm>
+                    <a:prstGeom prst="rect">
+                      <a:avLst/>
+                    </a:prstGeom>
+                  </pic:spPr>
+                </pic:pic>
+              </a:graphicData>
+            </a:graphic>
+          </wp:inline>
+        </w:drawing>
+      </w:r>
+    </w:p>
+    <w:p>
+      <w:pPr>
+        <w:pStyle w:val="Caption"/>
+      </w:pPr>
+      <w:r>
+        <w:t xml:space="preserve">Figure </w:t>
+      </w:r>
+      <w:fldSimple w:instr=" SEQ Figure \* ARABIC ">
+        <w:r>
+          <w:rPr>
+            <w:noProof/>
+          </w:rPr>
+          <w:t>1</w:t>
+        </w:r>
+      </w:fldSimple>
+      <w:r>
+        <w:t xml:space="preserve"> – Histogram showing frequency of terrorist </w:t>
+      </w:r>
+      <w:r>
+        <w:t>events</w:t>
+      </w:r>
+      <w:r>
+        <w:t xml:space="preserve"> between 1970 and 2017.</w:t>
+      </w:r>
+    </w:p>
+    <w:p>
+      <w:r>
+        <w:t xml:space="preserve">Figure 2 shows the geospatial distribution of terrorist incidents. The highest density of events occurred in the </w:t>
+      </w:r>
+      <w:r>
+        <w:t xml:space="preserve">Middle East &amp; North Africa </w:t>
+      </w:r>
+      <w:r>
+        <w:t>(</w:t>
+      </w:r>
+      <m:oMath>
+        <m:r>
+          <w:rPr>
+            <w:rFonts w:ascii="Cambria Math" w:hAnsi="Cambria Math"/>
+          </w:rPr>
+          <m:t>50,474</m:t>
+        </m:r>
+      </m:oMath>
+      <w:r>
+        <w:rPr>
+          <w:rFonts w:eastAsiaTheme="minorEastAsia"/>
+        </w:rPr>
+        <w:t xml:space="preserve">) </w:t>
+      </w:r>
+      <w:r>
+        <w:t>followed by South Asia (</w:t>
+      </w:r>
+      <m:oMath>
+        <m:r>
+          <w:rPr>
+            <w:rFonts w:ascii="Cambria Math" w:hAnsi="Cambria Math"/>
+          </w:rPr>
+          <m:t>44,974</m:t>
+        </m:r>
+      </m:oMath>
+      <w:r>
+        <w:t>)</w:t>
+      </w:r>
+      <w:r>
+        <w:t>. The lowest density of events occurred in North America (</w:t>
+      </w:r>
+      <m:oMath>
+        <m:r>
+          <w:rPr>
+            <w:rFonts w:ascii="Cambria Math" w:hAnsi="Cambria Math"/>
+          </w:rPr>
+          <m:t>282</m:t>
+        </m:r>
+      </m:oMath>
+      <w:r>
+        <w:t>) followed by Eastern Europe (</w:t>
+      </w:r>
+      <m:oMath>
+        <m:r>
+          <w:rPr>
+            <w:rFonts w:ascii="Cambria Math" w:hAnsi="Cambria Math"/>
+          </w:rPr>
+          <m:t>563</m:t>
+        </m:r>
+      </m:oMath>
+      <w:r>
+        <w:t xml:space="preserve">). The countries with the greatest number of terrorist events were </w:t>
+      </w:r>
+      <w:r>
+        <w:t>Iraq</w:t>
+      </w:r>
+      <w:r>
+        <w:t xml:space="preserve"> (</w:t>
+      </w:r>
+      <m:oMath>
+        <m:r>
+          <w:rPr>
+            <w:rFonts w:ascii="Cambria Math" w:hAnsi="Cambria Math"/>
+          </w:rPr>
+          <m:t>24</m:t>
+        </m:r>
+        <m:r>
+          <w:rPr>
+            <w:rFonts w:ascii="Cambria Math" w:hAnsi="Cambria Math"/>
+          </w:rPr>
+          <m:t>,</m:t>
+        </m:r>
+        <m:r>
+          <w:rPr>
+            <w:rFonts w:ascii="Cambria Math" w:hAnsi="Cambria Math"/>
+          </w:rPr>
+          <m:t>636</m:t>
+        </m:r>
+      </m:oMath>
+      <w:r>
+        <w:t xml:space="preserve">), </w:t>
+      </w:r>
+      <w:r>
+        <w:t>Pakistan</w:t>
+      </w:r>
+      <w:r>
+        <w:t xml:space="preserve"> (</w:t>
+      </w:r>
+      <m:oMath>
+        <m:r>
+          <w:rPr>
+            <w:rFonts w:ascii="Cambria Math" w:hAnsi="Cambria Math"/>
+          </w:rPr>
+          <m:t>14</m:t>
+        </m:r>
+        <m:r>
+          <w:rPr>
+            <w:rFonts w:ascii="Cambria Math" w:hAnsi="Cambria Math"/>
+          </w:rPr>
+          <m:t>,</m:t>
+        </m:r>
+        <m:r>
+          <w:rPr>
+            <w:rFonts w:ascii="Cambria Math" w:hAnsi="Cambria Math"/>
+          </w:rPr>
+          <m:t>368</m:t>
+        </m:r>
+      </m:oMath>
+      <w:r>
+        <w:t xml:space="preserve">), </w:t>
+      </w:r>
+      <w:r>
+        <w:t>Afghanistan</w:t>
+      </w:r>
+      <w:r>
+        <w:t xml:space="preserve"> (</w:t>
+      </w:r>
+      <m:oMath>
+        <m:r>
+          <w:rPr>
+            <w:rFonts w:ascii="Cambria Math" w:hAnsi="Cambria Math"/>
+          </w:rPr>
+          <m:t>12</m:t>
+        </m:r>
+        <m:r>
+          <w:rPr>
+            <w:rFonts w:ascii="Cambria Math" w:hAnsi="Cambria Math"/>
+          </w:rPr>
+          <m:t>,</m:t>
+        </m:r>
+        <m:r>
+          <w:rPr>
+            <w:rFonts w:ascii="Cambria Math" w:hAnsi="Cambria Math"/>
+          </w:rPr>
+          <m:t>731</m:t>
+        </m:r>
+      </m:oMath>
+      <w:r>
+        <w:t xml:space="preserve">), </w:t>
+      </w:r>
+      <w:r>
+        <w:t>India</w:t>
+      </w:r>
+      <w:r>
+        <w:t xml:space="preserve"> (</w:t>
+      </w:r>
+      <m:oMath>
+        <m:r>
+          <w:rPr>
+            <w:rFonts w:ascii="Cambria Math" w:hAnsi="Cambria Math"/>
+          </w:rPr>
+          <m:t>11</m:t>
+        </m:r>
+        <m:r>
+          <w:rPr>
+            <w:rFonts w:ascii="Cambria Math" w:hAnsi="Cambria Math"/>
+          </w:rPr>
+          <m:t>,</m:t>
+        </m:r>
+        <m:r>
+          <w:rPr>
+            <w:rFonts w:ascii="Cambria Math" w:hAnsi="Cambria Math"/>
+          </w:rPr>
+          <m:t>960</m:t>
+        </m:r>
+      </m:oMath>
+      <w:r>
+        <w:t xml:space="preserve">), and </w:t>
+      </w:r>
+      <w:r>
+        <w:t>Colombia</w:t>
+      </w:r>
+      <w:r>
+        <w:t xml:space="preserve"> (</w:t>
+      </w:r>
+      <m:oMath>
+        <m:r>
+          <w:rPr>
+            <w:rFonts w:ascii="Cambria Math" w:hAnsi="Cambria Math"/>
+          </w:rPr>
+          <m:t>8</m:t>
+        </m:r>
+        <m:r>
+          <w:rPr>
+            <w:rFonts w:ascii="Cambria Math" w:hAnsi="Cambria Math"/>
+          </w:rPr>
+          <m:t>,</m:t>
+        </m:r>
+        <m:r>
+          <w:rPr>
+            <w:rFonts w:ascii="Cambria Math" w:hAnsi="Cambria Math"/>
+          </w:rPr>
+          <m:t>306</m:t>
+        </m:r>
+      </m:oMath>
+      <w:r>
+        <w:t xml:space="preserve">). </w:t>
+      </w:r>
+    </w:p>
+    <w:tbl>
+      <w:tblPr>
+        <w:tblStyle w:val="TableGrid"/>
+        <w:tblW w:w="0" w:type="auto"/>
+        <w:tblBorders>
+          <w:insideH w:val="none" w:sz="0" w:space="0" w:color="auto"/>
+          <w:insideV w:val="none" w:sz="0" w:space="0" w:color="auto"/>
+        </w:tblBorders>
+        <w:tblCellMar>
+          <w:left w:w="0" w:type="dxa"/>
+          <w:right w:w="0" w:type="dxa"/>
+        </w:tblCellMar>
+        <w:tblLook w:val="04A0" w:firstRow="1" w:lastRow="0" w:firstColumn="1" w:lastColumn="0" w:noHBand="0" w:noVBand="1"/>
+      </w:tblPr>
+      <w:tblGrid>
+        <w:gridCol w:w="4680"/>
+        <w:gridCol w:w="4680"/>
+      </w:tblGrid>
+      <w:tr>
+        <w:tc>
+          <w:tcPr>
+            <w:tcW w:w="9360" w:type="dxa"/>
+            <w:gridSpan w:val="2"/>
+          </w:tcPr>
+          <w:p>
+            <w:pPr>
+              <w:jc w:val="center"/>
+              <w:rPr>
+                <w:noProof/>
+              </w:rPr>
+            </w:pPr>
+            <w:r>
+              <w:rPr>
+                <w:noProof/>
+              </w:rPr>
+              <w:t xml:space="preserve">Terrorist </w:t>
+            </w:r>
+            <w:r>
+              <w:rPr>
+                <w:noProof/>
+              </w:rPr>
+              <w:t>Events</w:t>
+            </w:r>
+            <w:r>
+              <w:rPr>
+                <w:noProof/>
+              </w:rPr>
+              <w:t xml:space="preserve"> (1970 – 2017)</w:t>
+            </w:r>
+          </w:p>
+        </w:tc>
+      </w:tr>
+      <w:tr>
+        <w:tc>
+          <w:tcPr>
+            <w:tcW w:w="4680" w:type="dxa"/>
+          </w:tcPr>
+          <w:p>
+            <w:pPr>
+              <w:jc w:val="center"/>
+              <w:rPr>
+                <w:noProof/>
+              </w:rPr>
+            </w:pPr>
+            <w:r>
+              <w:rPr>
+                <w:noProof/>
+              </w:rPr>
+              <w:drawing>
+                <wp:inline distT="0" distB="0" distL="0" distR="0" wp14:anchorId="21070448" wp14:editId="6FCB425C">
+                  <wp:extent cx="2866297" cy="1430664"/>
+                  <wp:effectExtent l="0" t="0" r="0" b="0"/>
+                  <wp:docPr id="4" name="Picture 4" descr="A close up of a map&#10;&#10;Description automatically generated"/>
+                  <wp:cNvGraphicFramePr>
+                    <a:graphicFrameLocks xmlns:a="http://schemas.openxmlformats.org/drawingml/2006/main" noChangeAspect="1"/>
+                  </wp:cNvGraphicFramePr>
+                  <a:graphic xmlns:a="http://schemas.openxmlformats.org/drawingml/2006/main">
+                    <a:graphicData uri="http://schemas.openxmlformats.org/drawingml/2006/picture">
+                      <pic:pic xmlns:pic="http://schemas.openxmlformats.org/drawingml/2006/picture">
+                        <pic:nvPicPr>
+                          <pic:cNvPr id="4" name="world_with_density.png"/>
+                          <pic:cNvPicPr/>
+                        </pic:nvPicPr>
+                        <pic:blipFill rotWithShape="1">
+                          <a:blip r:embed="rId9" cstate="print">
+                            <a:extLst>
+                              <a:ext uri="{28A0092B-C50C-407E-A947-70E740481C1C}">
+                                <a14:useLocalDpi xmlns:a14="http://schemas.microsoft.com/office/drawing/2010/main" val="0"/>
+                              </a:ext>
+                            </a:extLst>
+                          </a:blip>
+                          <a:srcRect t="9201" b="7611"/>
+                          <a:stretch/>
+                        </pic:blipFill>
+                        <pic:spPr bwMode="auto">
+                          <a:xfrm>
+                            <a:off x="0" y="0"/>
+                            <a:ext cx="2923777" cy="1459354"/>
+                          </a:xfrm>
+                          <a:prstGeom prst="rect">
+                            <a:avLst/>
+                          </a:prstGeom>
+                          <a:ln>
+                            <a:noFill/>
+                          </a:ln>
+                          <a:extLst>
+                            <a:ext uri="{53640926-AAD7-44D8-BBD7-CCE9431645EC}">
+                              <a14:shadowObscured xmlns:a14="http://schemas.microsoft.com/office/drawing/2010/main"/>
+                            </a:ext>
+                          </a:extLst>
+                        </pic:spPr>
+                      </pic:pic>
+                    </a:graphicData>
+                  </a:graphic>
+                </wp:inline>
+              </w:drawing>
+            </w:r>
+          </w:p>
+        </w:tc>
+        <w:tc>
+          <w:tcPr>
+            <w:tcW w:w="4680" w:type="dxa"/>
+          </w:tcPr>
+          <w:p>
+            <w:pPr>
+              <w:jc w:val="center"/>
+              <w:rPr>
+                <w:noProof/>
+              </w:rPr>
+            </w:pPr>
+            <w:r>
+              <w:rPr>
+                <w:noProof/>
+              </w:rPr>
+              <w:drawing>
+                <wp:inline distT="0" distB="0" distL="0" distR="0" wp14:anchorId="73002BF2" wp14:editId="11C318FE">
+                  <wp:extent cx="2786254" cy="1341581"/>
+                  <wp:effectExtent l="0" t="0" r="0" b="0"/>
+                  <wp:docPr id="3" name="Picture 3" descr="A close up of a map&#10;&#10;Description automatically generated"/>
+                  <wp:cNvGraphicFramePr>
+                    <a:graphicFrameLocks xmlns:a="http://schemas.openxmlformats.org/drawingml/2006/main" noChangeAspect="1"/>
+                  </wp:cNvGraphicFramePr>
+                  <a:graphic xmlns:a="http://schemas.openxmlformats.org/drawingml/2006/main">
+                    <a:graphicData uri="http://schemas.openxmlformats.org/drawingml/2006/picture">
+                      <pic:pic xmlns:pic="http://schemas.openxmlformats.org/drawingml/2006/picture">
+                        <pic:nvPicPr>
+                          <pic:cNvPr id="3" name="world_terror_attacks_by_country.png"/>
+                          <pic:cNvPicPr/>
+                        </pic:nvPicPr>
+                        <pic:blipFill rotWithShape="1">
+                          <a:blip r:embed="rId10" cstate="print">
+                            <a:extLst>
+                              <a:ext uri="{28A0092B-C50C-407E-A947-70E740481C1C}">
+                                <a14:useLocalDpi xmlns:a14="http://schemas.microsoft.com/office/drawing/2010/main" val="0"/>
+                              </a:ext>
+                            </a:extLst>
+                          </a:blip>
+                          <a:srcRect t="9938" b="9813"/>
+                          <a:stretch/>
+                        </pic:blipFill>
+                        <pic:spPr bwMode="auto">
+                          <a:xfrm>
+                            <a:off x="0" y="0"/>
+                            <a:ext cx="2872631" cy="1383171"/>
+                          </a:xfrm>
+                          <a:prstGeom prst="rect">
+                            <a:avLst/>
+                          </a:prstGeom>
+                          <a:ln>
+                            <a:noFill/>
+                          </a:ln>
+                          <a:extLst>
+                            <a:ext uri="{53640926-AAD7-44D8-BBD7-CCE9431645EC}">
+                              <a14:shadowObscured xmlns:a14="http://schemas.microsoft.com/office/drawing/2010/main"/>
+                            </a:ext>
+                          </a:extLst>
+                        </pic:spPr>
+                      </pic:pic>
+                    </a:graphicData>
+                  </a:graphic>
+                </wp:inline>
+              </w:drawing>
+            </w:r>
+          </w:p>
+        </w:tc>
+      </w:tr>
+      <w:tr>
+        <w:tc>
+          <w:tcPr>
+            <w:tcW w:w="9360" w:type="dxa"/>
+            <w:gridSpan w:val="2"/>
+            <w:vAlign w:val="center"/>
+          </w:tcPr>
+          <w:p>
+            <w:pPr>
+              <w:jc w:val="center"/>
+              <w:rPr>
+                <w:noProof/>
+              </w:rPr>
+            </w:pPr>
+            <w:r>
+              <w:rPr>
+                <w:noProof/>
+              </w:rPr>
+              <w:drawing>
+                <wp:inline distT="0" distB="0" distL="0" distR="0" wp14:anchorId="6F452093" wp14:editId="51C89867">
+                  <wp:extent cx="3744448" cy="2174434"/>
+                  <wp:effectExtent l="0" t="0" r="8890" b="0"/>
+                  <wp:docPr id="12" name="Picture 12" descr="A close up of a map&#10;&#10;Description automatically generated"/>
+                  <wp:cNvGraphicFramePr>
+                    <a:graphicFrameLocks xmlns:a="http://schemas.openxmlformats.org/drawingml/2006/main" noChangeAspect="1"/>
+                  </wp:cNvGraphicFramePr>
+                  <a:graphic xmlns:a="http://schemas.openxmlformats.org/drawingml/2006/main">
+                    <a:graphicData uri="http://schemas.openxmlformats.org/drawingml/2006/picture">
+                      <pic:pic xmlns:pic="http://schemas.openxmlformats.org/drawingml/2006/picture">
+                        <pic:nvPicPr>
+                          <pic:cNvPr id="12" name="pie-chart-terrorism-by-region.png"/>
+                          <pic:cNvPicPr/>
+                        </pic:nvPicPr>
+                        <pic:blipFill rotWithShape="1">
+                          <a:blip r:embed="rId11" cstate="print">
+                            <a:extLst>
+                              <a:ext uri="{28A0092B-C50C-407E-A947-70E740481C1C}">
+                                <a14:useLocalDpi xmlns:a14="http://schemas.microsoft.com/office/drawing/2010/main" val="0"/>
+                              </a:ext>
+                            </a:extLst>
+                          </a:blip>
+                          <a:srcRect l="30658" t="8844" r="2045" b="17883"/>
+                          <a:stretch/>
+                        </pic:blipFill>
+                        <pic:spPr bwMode="auto">
+                          <a:xfrm>
+                            <a:off x="0" y="0"/>
+                            <a:ext cx="3750426" cy="2177906"/>
+                          </a:xfrm>
+                          <a:prstGeom prst="rect">
+                            <a:avLst/>
+                          </a:prstGeom>
+                          <a:ln>
+                            <a:noFill/>
+                          </a:ln>
+                          <a:extLst>
+                            <a:ext uri="{53640926-AAD7-44D8-BBD7-CCE9431645EC}">
+                              <a14:shadowObscured xmlns:a14="http://schemas.microsoft.com/office/drawing/2010/main"/>
+                            </a:ext>
+                          </a:extLst>
+                        </pic:spPr>
+                      </pic:pic>
+                    </a:graphicData>
+                  </a:graphic>
+                </wp:inline>
+              </w:drawing>
+            </w:r>
+          </w:p>
+        </w:tc>
+      </w:tr>
+      <w:tr>
+        <w:tc>
+          <w:tcPr>
+            <w:tcW w:w="9360" w:type="dxa"/>
+            <w:gridSpan w:val="2"/>
+            <w:vAlign w:val="center"/>
+          </w:tcPr>
+          <w:p>
+            <w:pPr>
+              <w:jc w:val="center"/>
+              <w:rPr>
+                <w:noProof/>
+              </w:rPr>
+            </w:pPr>
+          </w:p>
+        </w:tc>
+      </w:tr>
+    </w:tbl>
+    <w:p>
+      <w:pPr>
+        <w:pStyle w:val="Caption"/>
+      </w:pPr>
+      <w:r>
+        <w:t xml:space="preserve">Figure </w:t>
+      </w:r>
+      <w:fldSimple w:instr=" SEQ Figure \* ARABIC ">
+        <w:r>
+          <w:rPr>
+            <w:noProof/>
+          </w:rPr>
+          <w:t>2</w:t>
+        </w:r>
+      </w:fldSimple>
+      <w:r>
+        <w:t xml:space="preserve"> </w:t>
+      </w:r>
+      <w:r>
+        <w:t>–</w:t>
+      </w:r>
+      <w:r>
+        <w:t xml:space="preserve"> </w:t>
+      </w:r>
+      <w:r>
+        <w:t>Geospatial distribution of terrorist events.</w:t>
+      </w:r>
+    </w:p>
+    <w:p>
+      <w:r>
+        <w:lastRenderedPageBreak/>
+        <w:t>Figure 3 shows changes in the geospatial distribution of terrorist events over time. Note that the areas of highest concentration have shifted considerably. Between 1970 and 1989, the greatest number of attacks occurred in South America (</w:t>
+      </w:r>
+      <m:oMath>
+        <m:r>
+          <w:rPr>
+            <w:rFonts w:ascii="Cambria Math" w:hAnsi="Cambria Math"/>
+          </w:rPr>
+          <m:t>9,322</m:t>
+        </m:r>
+      </m:oMath>
+      <w:r>
+        <w:t>) and Western Europe (</w:t>
+      </w:r>
+      <m:oMath>
+        <m:r>
+          <w:rPr>
+            <w:rFonts w:ascii="Cambria Math" w:hAnsi="Cambria Math"/>
+          </w:rPr>
+          <m:t>9,017</m:t>
+        </m:r>
+      </m:oMath>
+      <w:r>
+        <w:t>). Between 1990 and 2009, the Middle East &amp; North Africa emerged as the region with the highest density of attacks (</w:t>
+      </w:r>
+      <m:oMath>
+        <m:r>
+          <w:rPr>
+            <w:rFonts w:ascii="Cambria Math" w:hAnsi="Cambria Math"/>
+          </w:rPr>
+          <m:t>11,681</m:t>
+        </m:r>
+      </m:oMath>
+      <w:r>
+        <w:t xml:space="preserve">) and that trend continues into the 2010s where the Middle East &amp; North Africa accounts for </w:t>
+      </w:r>
+      <m:oMath>
+        <m:r>
+          <w:rPr>
+            <w:rFonts w:ascii="Cambria Math" w:hAnsi="Cambria Math"/>
+          </w:rPr>
+          <m:t>32,965</m:t>
+        </m:r>
+      </m:oMath>
+      <w:r>
+        <w:rPr>
+          <w:rFonts w:eastAsiaTheme="minorEastAsia"/>
+        </w:rPr>
+        <w:t xml:space="preserve"> terrorist events. By comparison, South America accounted for only </w:t>
+      </w:r>
+      <m:oMath>
+        <m:r>
+          <w:rPr>
+            <w:rFonts w:ascii="Cambria Math" w:eastAsiaTheme="minorEastAsia" w:hAnsi="Cambria Math"/>
+          </w:rPr>
+          <m:t>1,359</m:t>
+        </m:r>
+      </m:oMath>
+      <w:r>
+        <w:rPr>
+          <w:rFonts w:eastAsiaTheme="minorEastAsia"/>
+        </w:rPr>
+        <w:t xml:space="preserve"> terrorist events in the same time period.</w:t>
+      </w:r>
+      <w:bookmarkStart w:id="0" w:name="_GoBack"/>
+      <w:bookmarkEnd w:id="0"/>
+    </w:p>
+    <w:tbl>
+      <w:tblPr>
+        <w:tblStyle w:val="TableGrid"/>
+        <w:tblW w:w="0" w:type="auto"/>
+        <w:tblBorders>
+          <w:insideH w:val="none" w:sz="0" w:space="0" w:color="auto"/>
+          <w:insideV w:val="none" w:sz="0" w:space="0" w:color="auto"/>
+        </w:tblBorders>
+        <w:tblLook w:val="04A0" w:firstRow="1" w:lastRow="0" w:firstColumn="1" w:lastColumn="0" w:noHBand="0" w:noVBand="1"/>
+      </w:tblPr>
+      <w:tblGrid>
+        <w:gridCol w:w="3192"/>
+        <w:gridCol w:w="3192"/>
+        <w:gridCol w:w="3192"/>
+      </w:tblGrid>
+      <w:tr>
+        <w:tc>
+          <w:tcPr>
+            <w:tcW w:w="9576" w:type="dxa"/>
+            <w:gridSpan w:val="3"/>
+            <w:vAlign w:val="center"/>
+          </w:tcPr>
+          <w:p>
+            <w:pPr>
+              <w:jc w:val="center"/>
+            </w:pPr>
+            <w:r>
+              <w:rPr>
+                <w:noProof/>
+              </w:rPr>
+              <w:t xml:space="preserve">Changes in </w:t>
+            </w:r>
+            <w:r>
+              <w:rPr>
+                <w:noProof/>
+              </w:rPr>
+              <w:t xml:space="preserve">Terrorist Event </w:t>
+            </w:r>
+            <w:r>
+              <w:rPr>
+                <w:noProof/>
+              </w:rPr>
+              <w:t>Density Over Time</w:t>
+            </w:r>
+          </w:p>
+        </w:tc>
+      </w:tr>
+      <w:tr>
+        <w:tc>
+          <w:tcPr>
+            <w:tcW w:w="9576" w:type="dxa"/>
+            <w:gridSpan w:val="3"/>
+          </w:tcPr>
+          <w:p>
+            <w:r>
+              <w:rPr>
+                <w:noProof/>
+              </w:rPr>
+              <w:drawing>
+                <wp:inline distT="0" distB="0" distL="0" distR="0" wp14:anchorId="2C6D51CD" wp14:editId="78E7FB0A">
+                  <wp:extent cx="5941739" cy="958151"/>
+                  <wp:effectExtent l="0" t="0" r="1905" b="0"/>
+                  <wp:docPr id="10" name="Picture 10" descr="A close up of a map&#10;&#10;Description automatically generated"/>
+                  <wp:cNvGraphicFramePr>
+                    <a:graphicFrameLocks xmlns:a="http://schemas.openxmlformats.org/drawingml/2006/main" noChangeAspect="1"/>
+                  </wp:cNvGraphicFramePr>
+                  <a:graphic xmlns:a="http://schemas.openxmlformats.org/drawingml/2006/main">
+                    <a:graphicData uri="http://schemas.openxmlformats.org/drawingml/2006/picture">
+                      <pic:pic xmlns:pic="http://schemas.openxmlformats.org/drawingml/2006/picture">
+                        <pic:nvPicPr>
+                          <pic:cNvPr id="10" name="world_with_densities_over_time.png"/>
+                          <pic:cNvPicPr/>
+                        </pic:nvPicPr>
+                        <pic:blipFill rotWithShape="1">
+                          <a:blip r:embed="rId12" cstate="print">
+                            <a:extLst>
+                              <a:ext uri="{28A0092B-C50C-407E-A947-70E740481C1C}">
+                                <a14:useLocalDpi xmlns:a14="http://schemas.microsoft.com/office/drawing/2010/main" val="0"/>
+                              </a:ext>
+                            </a:extLst>
+                          </a:blip>
+                          <a:srcRect t="17667" b="17830"/>
+                          <a:stretch/>
+                        </pic:blipFill>
+                        <pic:spPr bwMode="auto">
+                          <a:xfrm>
+                            <a:off x="0" y="0"/>
+                            <a:ext cx="5943600" cy="958451"/>
+                          </a:xfrm>
+                          <a:prstGeom prst="rect">
+                            <a:avLst/>
+                          </a:prstGeom>
+                          <a:ln>
+                            <a:noFill/>
+                          </a:ln>
+                          <a:extLst>
+                            <a:ext uri="{53640926-AAD7-44D8-BBD7-CCE9431645EC}">
+                              <a14:shadowObscured xmlns:a14="http://schemas.microsoft.com/office/drawing/2010/main"/>
+                            </a:ext>
+                          </a:extLst>
+                        </pic:spPr>
+                      </pic:pic>
+                    </a:graphicData>
+                  </a:graphic>
+                </wp:inline>
+              </w:drawing>
+            </w:r>
+          </w:p>
+        </w:tc>
+      </w:tr>
+      <w:tr>
+        <w:tc>
+          <w:tcPr>
+            <w:tcW w:w="3192" w:type="dxa"/>
+          </w:tcPr>
+          <w:p>
+            <m:oMathPara>
+              <m:oMath>
+                <m:r>
+                  <w:rPr>
+                    <w:rFonts w:ascii="Cambria Math" w:hAnsi="Cambria Math"/>
+                  </w:rPr>
+                  <m:t>1970→</m:t>
+                </m:r>
+                <m:r>
+                  <w:rPr>
+                    <w:rFonts w:ascii="Cambria Math" w:eastAsiaTheme="minorEastAsia" w:hAnsi="Cambria Math"/>
+                  </w:rPr>
+                  <m:t>1989</m:t>
+                </m:r>
+              </m:oMath>
+            </m:oMathPara>
+          </w:p>
+        </w:tc>
+        <w:tc>
+          <w:tcPr>
+            <w:tcW w:w="3192" w:type="dxa"/>
+          </w:tcPr>
+          <w:p>
+            <m:oMathPara>
+              <m:oMath>
+                <m:r>
+                  <w:rPr>
+                    <w:rFonts w:ascii="Cambria Math" w:hAnsi="Cambria Math"/>
+                  </w:rPr>
+                  <m:t>1990→200</m:t>
+                </m:r>
+                <m:r>
+                  <w:rPr>
+                    <w:rFonts w:ascii="Cambria Math" w:hAnsi="Cambria Math"/>
+                  </w:rPr>
+                  <m:t>9</m:t>
+                </m:r>
+              </m:oMath>
+            </m:oMathPara>
+          </w:p>
+        </w:tc>
+        <w:tc>
+          <w:tcPr>
+            <w:tcW w:w="3192" w:type="dxa"/>
+          </w:tcPr>
+          <w:p>
+            <m:oMathPara>
+              <m:oMath>
+                <m:r>
+                  <w:rPr>
+                    <w:rFonts w:ascii="Cambria Math" w:hAnsi="Cambria Math"/>
+                  </w:rPr>
+                  <m:t>2010→201</m:t>
+                </m:r>
+                <m:r>
+                  <w:rPr>
+                    <w:rFonts w:ascii="Cambria Math" w:hAnsi="Cambria Math"/>
+                  </w:rPr>
+                  <m:t>7</m:t>
+                </m:r>
+              </m:oMath>
+            </m:oMathPara>
+          </w:p>
+        </w:tc>
+      </w:tr>
+      <w:tr>
+        <w:tc>
+          <w:tcPr>
+            <w:tcW w:w="9576" w:type="dxa"/>
+            <w:gridSpan w:val="3"/>
+          </w:tcPr>
+          <w:p>
+            <w:r>
+              <w:rPr>
+                <w:rFonts w:ascii="Calibri" w:eastAsia="Calibri" w:hAnsi="Calibri" w:cs="Times New Roman"/>
+                <w:i/>
+                <w:noProof/>
+              </w:rPr>
+              <mc:AlternateContent>
+                <mc:Choice Requires="wps">
+                  <w:drawing>
+                    <wp:anchor distT="0" distB="0" distL="114300" distR="114300" simplePos="0" relativeHeight="251658752" behindDoc="0" locked="0" layoutInCell="1" allowOverlap="1" wp14:anchorId="196B24F7" wp14:editId="3E75E4AF">
+                      <wp:simplePos x="0" y="0"/>
+                      <wp:positionH relativeFrom="column">
+                        <wp:posOffset>371475</wp:posOffset>
+                      </wp:positionH>
+                      <wp:positionV relativeFrom="paragraph">
+                        <wp:posOffset>86290</wp:posOffset>
+                      </wp:positionV>
+                      <wp:extent cx="5547652" cy="13125"/>
+                      <wp:effectExtent l="0" t="76200" r="15240" b="82550"/>
+                      <wp:wrapNone/>
+                      <wp:docPr id="11" name="Straight Arrow Connector 11"/>
+                      <wp:cNvGraphicFramePr/>
+                      <a:graphic xmlns:a="http://schemas.openxmlformats.org/drawingml/2006/main">
+                        <a:graphicData uri="http://schemas.microsoft.com/office/word/2010/wordprocessingShape">
+                          <wps:wsp>
+                            <wps:cNvCnPr/>
+                            <wps:spPr>
+                              <a:xfrm flipV="1">
+                                <a:off x="0" y="0"/>
+                                <a:ext cx="5547652" cy="13125"/>
+                              </a:xfrm>
+                              <a:prstGeom prst="straightConnector1">
+                                <a:avLst/>
+                              </a:prstGeom>
+                              <a:ln>
+                                <a:tailEnd type="triangle"/>
+                              </a:ln>
+                            </wps:spPr>
+                            <wps:style>
+                              <a:lnRef idx="1">
+                                <a:schemeClr val="dk1"/>
+                              </a:lnRef>
+                              <a:fillRef idx="0">
+                                <a:schemeClr val="dk1"/>
+                              </a:fillRef>
+                              <a:effectRef idx="0">
+                                <a:schemeClr val="dk1"/>
+                              </a:effectRef>
+                              <a:fontRef idx="minor">
+                                <a:schemeClr val="tx1"/>
+                              </a:fontRef>
+                            </wps:style>
+                            <wps:bodyPr/>
+                          </wps:wsp>
+                        </a:graphicData>
+                      </a:graphic>
+                    </wp:anchor>
+                  </w:drawing>
+                </mc:Choice>
+                <mc:Fallback>
+                  <w:pict>
+                    <v:shapetype w14:anchorId="35503836" id="_x0000_t32" coordsize="21600,21600" o:spt="32" o:oned="t" path="m,l21600,21600e" filled="f">
+                      <v:path arrowok="t" fillok="f" o:connecttype="none"/>
+                      <o:lock v:ext="edit" shapetype="t"/>
+                    </v:shapetype>
+                    <v:shape id="Straight Arrow Connector 11" o:spid="_x0000_s1026" type="#_x0000_t32" style="position:absolute;margin-left:29.25pt;margin-top:6.8pt;width:436.8pt;height:1.05pt;flip:y;z-index:251658752;visibility:visible;mso-wrap-style:square;mso-wrap-distance-left:9pt;mso-wrap-distance-top:0;mso-wrap-distance-right:9pt;mso-wrap-distance-bottom:0;mso-position-horizontal:absolute;mso-position-horizontal-relative:text;mso-position-vertical:absolute;mso-position-vertical-relative:text" o:gfxdata="UEsDBBQABgAIAAAAIQC2gziS/gAAAOEBAAATAAAAW0NvbnRlbnRfVHlwZXNdLnhtbJSRQU7DMBBF&#10;90jcwfIWJU67QAgl6YK0S0CoHGBkTxKLZGx5TGhvj5O2G0SRWNoz/78nu9wcxkFMGNg6quQqL6RA&#10;0s5Y6ir5vt9lD1JwBDIwOMJKHpHlpr69KfdHjyxSmriSfYz+USnWPY7AufNIadK6MEJMx9ApD/oD&#10;OlTrorhX2lFEilmcO2RdNtjC5xDF9pCuTyYBB5bi6bQ4syoJ3g9WQ0ymaiLzg5KdCXlKLjvcW893&#10;SUOqXwnz5DrgnHtJTxOsQfEKIT7DmDSUCaxw7Rqn8787ZsmRM9e2VmPeBN4uqYvTtW7jvijg9N/y&#10;JsXecLq0q+WD6m8AAAD//wMAUEsDBBQABgAIAAAAIQA4/SH/1gAAAJQBAAALAAAAX3JlbHMvLnJl&#10;bHOkkMFqwzAMhu+DvYPRfXGawxijTi+j0GvpHsDYimMaW0Yy2fr2M4PBMnrbUb/Q94l/f/hMi1qR&#10;JVI2sOt6UJgd+ZiDgffL8ekFlFSbvV0oo4EbChzGx4f9GRdb25HMsYhqlCwG5lrLq9biZkxWOiqY&#10;22YiTra2kYMu1l1tQD30/bPm3wwYN0x18gb45AdQl1tp5j/sFB2T0FQ7R0nTNEV3j6o9feQzro1i&#10;OWA14Fm+Q8a1a8+Bvu/d/dMb2JY5uiPbhG/ktn4cqGU/er3pcvwCAAD//wMAUEsDBBQABgAIAAAA&#10;IQBnxm9r3gEAAAQEAAAOAAAAZHJzL2Uyb0RvYy54bWysU02v0zAQvCPxHyzfaZJCH6hq+oT6gAuC&#10;igfc/Zx1YuEvrU3T/nvWThoQHxJCXKzY3pmdGW92t2dr2Akwau9a3qxqzsBJ32nXt/zTx9dPXnAW&#10;k3CdMN5Byy8Q+e3+8aPdGLaw9oM3HSAjEhe3Y2j5kFLYVlWUA1gRVz6Ao0vl0YpEW+yrDsVI7NZU&#10;67q+qUaPXUAvIUY6vZsu+b7wKwUyvVcqQmKm5aQtlRXL+pDXar8T2x5FGLScZYh/UGGFdtR0oboT&#10;SbCvqH+hslqij16llfS28kppCcUDuWnqn9zcDyJA8ULhxLDEFP8frXx3OiLTHb1dw5kTlt7oPqHQ&#10;/ZDYS0Q/soN3jnL0yKiE8hpD3BLs4I4472I4YjZ/VmiZMjp8JroSBxlk55L2ZUkbzolJOtxsnj2/&#10;2aw5k3TXPG3Wm8xeTTSZLmBMb8Bblj9aHmdZi56phTi9jWkCXgEZbFxek9DmletYugQyllAL1xuY&#10;++SSKruZ9JevdDEwwT+AolxI59SmTCQcDLKToFnqvpQsSK1xVJkhShuzgOpi/4+guTbDoEzp3wKX&#10;6tLRu7QArXYef9c1na9S1VR/dT15zbYffHcpr1nioFEr7zD/FnmWf9wX+Pefd/8NAAD//wMAUEsD&#10;BBQABgAIAAAAIQCvPQWf3QAAAAgBAAAPAAAAZHJzL2Rvd25yZXYueG1sTI/NTsMwEITvSLyDtUjc&#10;qNOG9CfEqVClHkGi5UBvbrw4gXgd2W4beHqWExx3ZjT7TbUeXS/OGGLnScF0koFAarzpyCp43W/v&#10;liBi0mR07wkVfGGEdX19VenS+Au94HmXrOASiqVW0KY0lFLGpkWn48QPSOy9++B04jNYaYK+cLnr&#10;5SzL5tLpjvhDqwfctNh87k5OwVNyNrhVsb23lvLDR9xv3p6/lbq9GR8fQCQc018YfvEZHWpmOvoT&#10;mSh6BcWy4CTr+RwE+6t8NgVxZKFYgKwr+X9A/QMAAP//AwBQSwECLQAUAAYACAAAACEAtoM4kv4A&#10;AADhAQAAEwAAAAAAAAAAAAAAAAAAAAAAW0NvbnRlbnRfVHlwZXNdLnhtbFBLAQItABQABgAIAAAA&#10;IQA4/SH/1gAAAJQBAAALAAAAAAAAAAAAAAAAAC8BAABfcmVscy8ucmVsc1BLAQItABQABgAIAAAA&#10;IQBnxm9r3gEAAAQEAAAOAAAAAAAAAAAAAAAAAC4CAABkcnMvZTJvRG9jLnhtbFBLAQItABQABgAI&#10;AAAAIQCvPQWf3QAAAAgBAAAPAAAAAAAAAAAAAAAAADgEAABkcnMvZG93bnJldi54bWxQSwUGAAAA&#10;AAQABADzAAAAQgUAAAAA&#10;" strokecolor="black [3040]">
+                      <v:stroke endarrow="block"/>
+                    </v:shape>
+                  </w:pict>
+                </mc:Fallback>
+              </mc:AlternateContent>
+            </w:r>
+            <w:r>
+              <w:rPr>
+                <w:rFonts w:ascii="Calibri" w:eastAsia="Calibri" w:hAnsi="Calibri" w:cs="Times New Roman"/>
+                <w:i/>
+              </w:rPr>
+              <w:t>Time</w:t>
+            </w:r>
+            <w:r>
+              <w:rPr>
+                <w:rFonts w:ascii="Calibri" w:eastAsia="Calibri" w:hAnsi="Calibri" w:cs="Times New Roman"/>
+              </w:rPr>
+              <w:t xml:space="preserve"> </w:t>
+            </w:r>
+          </w:p>
+        </w:tc>
+      </w:tr>
+    </w:tbl>
     <w:p/>
     <w:p/>
     <w:p>
@@ -134,18 +1599,7 @@
         <w:pStyle w:val="Heading1"/>
       </w:pPr>
       <w:r>
-        <w:t>Introduction</w:t>
-      </w:r>
-    </w:p>
-    <w:p/>
-    <w:p>
-      <w:pPr>
-        <w:pStyle w:val="Heading1"/>
-      </w:pPr>
-      <w:bookmarkStart w:id="0" w:name="_GoBack"/>
-      <w:bookmarkEnd w:id="0"/>
-      <w:r>
-        <w:t>Problems</w:t>
+        <w:t>Modeling</w:t>
       </w:r>
     </w:p>
     <w:p/>
@@ -175,6 +1629,1264 @@
         <w:t>Q3—Predicting Responsible Terrorist Groups</w:t>
       </w:r>
     </w:p>
+    <w:p/>
+    <w:tbl>
+      <w:tblPr>
+        <w:tblStyle w:val="PlainTable1"/>
+        <w:tblW w:w="5000" w:type="pct"/>
+        <w:tblLook w:val="04A0" w:firstRow="1" w:lastRow="0" w:firstColumn="1" w:lastColumn="0" w:noHBand="0" w:noVBand="1"/>
+      </w:tblPr>
+      <w:tblGrid>
+        <w:gridCol w:w="5493"/>
+        <w:gridCol w:w="4083"/>
+      </w:tblGrid>
+      <w:tr>
+        <w:trPr>
+          <w:cnfStyle w:val="100000000000" w:firstRow="1" w:lastRow="0" w:firstColumn="0" w:lastColumn="0" w:oddVBand="0" w:evenVBand="0" w:oddHBand="0" w:evenHBand="0" w:firstRowFirstColumn="0" w:firstRowLastColumn="0" w:lastRowFirstColumn="0" w:lastRowLastColumn="0"/>
+        </w:trPr>
+        <w:tc>
+          <w:tcPr>
+            <w:cnfStyle w:val="001000000000" w:firstRow="0" w:lastRow="0" w:firstColumn="1" w:lastColumn="0" w:oddVBand="0" w:evenVBand="0" w:oddHBand="0" w:evenHBand="0" w:firstRowFirstColumn="0" w:firstRowLastColumn="0" w:lastRowFirstColumn="0" w:lastRowLastColumn="0"/>
+            <w:tcW w:w="2868" w:type="pct"/>
+          </w:tcPr>
+          <w:p>
+            <w:pPr>
+              <w:rPr>
+                <w:sz w:val="28"/>
+              </w:rPr>
+            </w:pPr>
+            <w:r>
+              <w:rPr>
+                <w:sz w:val="28"/>
+              </w:rPr>
+              <w:t>Terrorist Group</w:t>
+            </w:r>
+          </w:p>
+        </w:tc>
+        <w:tc>
+          <w:tcPr>
+            <w:tcW w:w="2132" w:type="pct"/>
+          </w:tcPr>
+          <w:p>
+            <w:pPr>
+              <w:cnfStyle w:val="100000000000" w:firstRow="1" w:lastRow="0" w:firstColumn="0" w:lastColumn="0" w:oddVBand="0" w:evenVBand="0" w:oddHBand="0" w:evenHBand="0" w:firstRowFirstColumn="0" w:firstRowLastColumn="0" w:lastRowFirstColumn="0" w:lastRowLastColumn="0"/>
+              <w:rPr>
+                <w:sz w:val="28"/>
+              </w:rPr>
+            </w:pPr>
+            <w:r>
+              <w:rPr>
+                <w:sz w:val="28"/>
+              </w:rPr>
+              <w:t># of Attacks (percentage)</w:t>
+            </w:r>
+          </w:p>
+        </w:tc>
+      </w:tr>
+      <w:tr>
+        <w:trPr>
+          <w:cnfStyle w:val="000000100000" w:firstRow="0" w:lastRow="0" w:firstColumn="0" w:lastColumn="0" w:oddVBand="0" w:evenVBand="0" w:oddHBand="1" w:evenHBand="0" w:firstRowFirstColumn="0" w:firstRowLastColumn="0" w:lastRowFirstColumn="0" w:lastRowLastColumn="0"/>
+        </w:trPr>
+        <w:tc>
+          <w:tcPr>
+            <w:cnfStyle w:val="001000000000" w:firstRow="0" w:lastRow="0" w:firstColumn="1" w:lastColumn="0" w:oddVBand="0" w:evenVBand="0" w:oddHBand="0" w:evenHBand="0" w:firstRowFirstColumn="0" w:firstRowLastColumn="0" w:lastRowFirstColumn="0" w:lastRowLastColumn="0"/>
+            <w:tcW w:w="2868" w:type="pct"/>
+          </w:tcPr>
+          <w:p>
+            <w:pPr>
+              <w:rPr>
+                <w:sz w:val="24"/>
+                <w:szCs w:val="24"/>
+              </w:rPr>
+            </w:pPr>
+            <w:r>
+              <w:rPr>
+                <w:sz w:val="24"/>
+                <w:szCs w:val="24"/>
+              </w:rPr>
+              <w:t>Al-Qaida in Iraq</w:t>
+            </w:r>
+          </w:p>
+        </w:tc>
+        <w:tc>
+          <w:tcPr>
+            <w:tcW w:w="2132" w:type="pct"/>
+          </w:tcPr>
+          <w:p>
+            <w:pPr>
+              <w:cnfStyle w:val="000000100000" w:firstRow="0" w:lastRow="0" w:firstColumn="0" w:lastColumn="0" w:oddVBand="0" w:evenVBand="0" w:oddHBand="1" w:evenHBand="0" w:firstRowFirstColumn="0" w:firstRowLastColumn="0" w:lastRowFirstColumn="0" w:lastRowLastColumn="0"/>
+              <w:rPr>
+                <w:sz w:val="24"/>
+                <w:szCs w:val="24"/>
+              </w:rPr>
+            </w:pPr>
+            <w:r>
+              <w:rPr>
+                <w:sz w:val="24"/>
+                <w:szCs w:val="24"/>
+              </w:rPr>
+              <w:t>606</w:t>
+            </w:r>
+            <w:r>
+              <w:rPr>
+                <w:sz w:val="24"/>
+                <w:szCs w:val="24"/>
+              </w:rPr>
+              <w:t xml:space="preserve"> (</w:t>
+            </w:r>
+            <w:r>
+              <w:rPr>
+                <w:sz w:val="24"/>
+                <w:szCs w:val="24"/>
+              </w:rPr>
+              <w:t>3.35%</w:t>
+            </w:r>
+            <w:r>
+              <w:rPr>
+                <w:sz w:val="24"/>
+                <w:szCs w:val="24"/>
+              </w:rPr>
+              <w:t>)</w:t>
+            </w:r>
+          </w:p>
+        </w:tc>
+      </w:tr>
+      <w:tr>
+        <w:tc>
+          <w:tcPr>
+            <w:cnfStyle w:val="001000000000" w:firstRow="0" w:lastRow="0" w:firstColumn="1" w:lastColumn="0" w:oddVBand="0" w:evenVBand="0" w:oddHBand="0" w:evenHBand="0" w:firstRowFirstColumn="0" w:firstRowLastColumn="0" w:lastRowFirstColumn="0" w:lastRowLastColumn="0"/>
+            <w:tcW w:w="2868" w:type="pct"/>
+          </w:tcPr>
+          <w:p>
+            <w:r>
+              <w:rPr>
+                <w:sz w:val="24"/>
+                <w:szCs w:val="24"/>
+                <w:lang w:val="it-IT"/>
+              </w:rPr>
+              <w:t>Al-Qaida in the Arabian Peninsula (AQAP)</w:t>
+            </w:r>
+          </w:p>
+        </w:tc>
+        <w:tc>
+          <w:tcPr>
+            <w:tcW w:w="2132" w:type="pct"/>
+          </w:tcPr>
+          <w:p>
+            <w:pPr>
+              <w:cnfStyle w:val="000000000000" w:firstRow="0" w:lastRow="0" w:firstColumn="0" w:lastColumn="0" w:oddVBand="0" w:evenVBand="0" w:oddHBand="0" w:evenHBand="0" w:firstRowFirstColumn="0" w:firstRowLastColumn="0" w:lastRowFirstColumn="0" w:lastRowLastColumn="0"/>
+            </w:pPr>
+            <w:r>
+              <w:rPr>
+                <w:sz w:val="24"/>
+                <w:szCs w:val="24"/>
+              </w:rPr>
+              <w:t>877</w:t>
+            </w:r>
+            <w:r>
+              <w:rPr>
+                <w:sz w:val="24"/>
+                <w:szCs w:val="24"/>
+              </w:rPr>
+              <w:t xml:space="preserve"> (</w:t>
+            </w:r>
+            <w:r>
+              <w:rPr>
+                <w:sz w:val="24"/>
+                <w:szCs w:val="24"/>
+              </w:rPr>
+              <w:t>4.84%</w:t>
+            </w:r>
+            <w:r>
+              <w:rPr>
+                <w:sz w:val="24"/>
+                <w:szCs w:val="24"/>
+              </w:rPr>
+              <w:t>)</w:t>
+            </w:r>
+          </w:p>
+        </w:tc>
+      </w:tr>
+      <w:tr>
+        <w:trPr>
+          <w:cnfStyle w:val="000000100000" w:firstRow="0" w:lastRow="0" w:firstColumn="0" w:lastColumn="0" w:oddVBand="0" w:evenVBand="0" w:oddHBand="1" w:evenHBand="0" w:firstRowFirstColumn="0" w:firstRowLastColumn="0" w:lastRowFirstColumn="0" w:lastRowLastColumn="0"/>
+        </w:trPr>
+        <w:tc>
+          <w:tcPr>
+            <w:cnfStyle w:val="001000000000" w:firstRow="0" w:lastRow="0" w:firstColumn="1" w:lastColumn="0" w:oddVBand="0" w:evenVBand="0" w:oddHBand="0" w:evenHBand="0" w:firstRowFirstColumn="0" w:firstRowLastColumn="0" w:lastRowFirstColumn="0" w:lastRowLastColumn="0"/>
+            <w:tcW w:w="2868" w:type="pct"/>
+          </w:tcPr>
+          <w:p>
+            <w:r>
+              <w:rPr>
+                <w:sz w:val="24"/>
+                <w:szCs w:val="24"/>
+              </w:rPr>
+              <w:t>Al-Qaida in the Islamic Maghreb (AQIM)</w:t>
+            </w:r>
+          </w:p>
+        </w:tc>
+        <w:tc>
+          <w:tcPr>
+            <w:tcW w:w="2132" w:type="pct"/>
+          </w:tcPr>
+          <w:p>
+            <w:pPr>
+              <w:cnfStyle w:val="000000100000" w:firstRow="0" w:lastRow="0" w:firstColumn="0" w:lastColumn="0" w:oddVBand="0" w:evenVBand="0" w:oddHBand="1" w:evenHBand="0" w:firstRowFirstColumn="0" w:firstRowLastColumn="0" w:lastRowFirstColumn="0" w:lastRowLastColumn="0"/>
+            </w:pPr>
+            <w:r>
+              <w:rPr>
+                <w:sz w:val="24"/>
+                <w:szCs w:val="24"/>
+              </w:rPr>
+              <w:t>225</w:t>
+            </w:r>
+            <w:r>
+              <w:rPr>
+                <w:sz w:val="24"/>
+                <w:szCs w:val="24"/>
+              </w:rPr>
+              <w:t xml:space="preserve"> (</w:t>
+            </w:r>
+            <w:r>
+              <w:rPr>
+                <w:sz w:val="24"/>
+                <w:szCs w:val="24"/>
+              </w:rPr>
+              <w:t>1.24%</w:t>
+            </w:r>
+            <w:r>
+              <w:rPr>
+                <w:sz w:val="24"/>
+                <w:szCs w:val="24"/>
+              </w:rPr>
+              <w:t>)</w:t>
+            </w:r>
+          </w:p>
+        </w:tc>
+      </w:tr>
+      <w:tr>
+        <w:tc>
+          <w:tcPr>
+            <w:cnfStyle w:val="001000000000" w:firstRow="0" w:lastRow="0" w:firstColumn="1" w:lastColumn="0" w:oddVBand="0" w:evenVBand="0" w:oddHBand="0" w:evenHBand="0" w:firstRowFirstColumn="0" w:firstRowLastColumn="0" w:lastRowFirstColumn="0" w:lastRowLastColumn="0"/>
+            <w:tcW w:w="2868" w:type="pct"/>
+          </w:tcPr>
+          <w:p>
+            <w:r>
+              <w:rPr>
+                <w:sz w:val="24"/>
+                <w:szCs w:val="24"/>
+              </w:rPr>
+              <w:t>Hamas (Islamic Resistance Movement)</w:t>
+            </w:r>
+          </w:p>
+        </w:tc>
+        <w:tc>
+          <w:tcPr>
+            <w:tcW w:w="2132" w:type="pct"/>
+          </w:tcPr>
+          <w:p>
+            <w:pPr>
+              <w:cnfStyle w:val="000000000000" w:firstRow="0" w:lastRow="0" w:firstColumn="0" w:lastColumn="0" w:oddVBand="0" w:evenVBand="0" w:oddHBand="0" w:evenHBand="0" w:firstRowFirstColumn="0" w:firstRowLastColumn="0" w:lastRowFirstColumn="0" w:lastRowLastColumn="0"/>
+            </w:pPr>
+            <w:r>
+              <w:rPr>
+                <w:sz w:val="24"/>
+                <w:szCs w:val="24"/>
+              </w:rPr>
+              <w:t>297</w:t>
+            </w:r>
+            <w:r>
+              <w:rPr>
+                <w:sz w:val="24"/>
+                <w:szCs w:val="24"/>
+              </w:rPr>
+              <w:t xml:space="preserve"> (</w:t>
+            </w:r>
+            <w:r>
+              <w:rPr>
+                <w:sz w:val="24"/>
+                <w:szCs w:val="24"/>
+              </w:rPr>
+              <w:t>1.64%</w:t>
+            </w:r>
+            <w:r>
+              <w:rPr>
+                <w:sz w:val="24"/>
+                <w:szCs w:val="24"/>
+              </w:rPr>
+              <w:t>)</w:t>
+            </w:r>
+          </w:p>
+        </w:tc>
+      </w:tr>
+      <w:tr>
+        <w:trPr>
+          <w:cnfStyle w:val="000000100000" w:firstRow="0" w:lastRow="0" w:firstColumn="0" w:lastColumn="0" w:oddVBand="0" w:evenVBand="0" w:oddHBand="1" w:evenHBand="0" w:firstRowFirstColumn="0" w:firstRowLastColumn="0" w:lastRowFirstColumn="0" w:lastRowLastColumn="0"/>
+        </w:trPr>
+        <w:tc>
+          <w:tcPr>
+            <w:cnfStyle w:val="001000000000" w:firstRow="0" w:lastRow="0" w:firstColumn="1" w:lastColumn="0" w:oddVBand="0" w:evenVBand="0" w:oddHBand="0" w:evenHBand="0" w:firstRowFirstColumn="0" w:firstRowLastColumn="0" w:lastRowFirstColumn="0" w:lastRowLastColumn="0"/>
+            <w:tcW w:w="2868" w:type="pct"/>
+          </w:tcPr>
+          <w:p>
+            <w:r>
+              <w:rPr>
+                <w:sz w:val="24"/>
+                <w:szCs w:val="24"/>
+              </w:rPr>
+              <w:t>Hezbollah</w:t>
+            </w:r>
+          </w:p>
+        </w:tc>
+        <w:tc>
+          <w:tcPr>
+            <w:tcW w:w="2132" w:type="pct"/>
+          </w:tcPr>
+          <w:p>
+            <w:pPr>
+              <w:cnfStyle w:val="000000100000" w:firstRow="0" w:lastRow="0" w:firstColumn="0" w:lastColumn="0" w:oddVBand="0" w:evenVBand="0" w:oddHBand="1" w:evenHBand="0" w:firstRowFirstColumn="0" w:firstRowLastColumn="0" w:lastRowFirstColumn="0" w:lastRowLastColumn="0"/>
+            </w:pPr>
+            <w:r>
+              <w:rPr>
+                <w:sz w:val="24"/>
+                <w:szCs w:val="24"/>
+              </w:rPr>
+              <w:t>107</w:t>
+            </w:r>
+            <w:r>
+              <w:rPr>
+                <w:sz w:val="24"/>
+                <w:szCs w:val="24"/>
+              </w:rPr>
+              <w:t xml:space="preserve"> (</w:t>
+            </w:r>
+            <w:r>
+              <w:rPr>
+                <w:sz w:val="24"/>
+                <w:szCs w:val="24"/>
+              </w:rPr>
+              <w:t>0.59%</w:t>
+            </w:r>
+            <w:r>
+              <w:rPr>
+                <w:sz w:val="24"/>
+                <w:szCs w:val="24"/>
+              </w:rPr>
+              <w:t>)</w:t>
+            </w:r>
+          </w:p>
+        </w:tc>
+      </w:tr>
+      <w:tr>
+        <w:tc>
+          <w:tcPr>
+            <w:cnfStyle w:val="001000000000" w:firstRow="0" w:lastRow="0" w:firstColumn="1" w:lastColumn="0" w:oddVBand="0" w:evenVBand="0" w:oddHBand="0" w:evenHBand="0" w:firstRowFirstColumn="0" w:firstRowLastColumn="0" w:lastRowFirstColumn="0" w:lastRowLastColumn="0"/>
+            <w:tcW w:w="2868" w:type="pct"/>
+          </w:tcPr>
+          <w:p>
+            <w:r>
+              <w:rPr>
+                <w:sz w:val="24"/>
+                <w:szCs w:val="24"/>
+              </w:rPr>
+              <w:t>Islamic State of Iraq and the Levant (ISIL)</w:t>
+            </w:r>
+          </w:p>
+        </w:tc>
+        <w:tc>
+          <w:tcPr>
+            <w:tcW w:w="2132" w:type="pct"/>
+          </w:tcPr>
+          <w:p>
+            <w:pPr>
+              <w:cnfStyle w:val="000000000000" w:firstRow="0" w:lastRow="0" w:firstColumn="0" w:lastColumn="0" w:oddVBand="0" w:evenVBand="0" w:oddHBand="0" w:evenHBand="0" w:firstRowFirstColumn="0" w:firstRowLastColumn="0" w:lastRowFirstColumn="0" w:lastRowLastColumn="0"/>
+            </w:pPr>
+            <w:r>
+              <w:rPr>
+                <w:sz w:val="24"/>
+                <w:szCs w:val="24"/>
+              </w:rPr>
+              <w:t>4,274</w:t>
+            </w:r>
+            <w:r>
+              <w:rPr>
+                <w:sz w:val="24"/>
+                <w:szCs w:val="24"/>
+              </w:rPr>
+              <w:t xml:space="preserve"> (</w:t>
+            </w:r>
+            <w:r>
+              <w:rPr>
+                <w:sz w:val="24"/>
+                <w:szCs w:val="24"/>
+              </w:rPr>
+              <w:t>23.61%</w:t>
+            </w:r>
+            <w:r>
+              <w:rPr>
+                <w:sz w:val="24"/>
+                <w:szCs w:val="24"/>
+              </w:rPr>
+              <w:t>)</w:t>
+            </w:r>
+          </w:p>
+        </w:tc>
+      </w:tr>
+      <w:tr>
+        <w:trPr>
+          <w:cnfStyle w:val="000000100000" w:firstRow="0" w:lastRow="0" w:firstColumn="0" w:lastColumn="0" w:oddVBand="0" w:evenVBand="0" w:oddHBand="1" w:evenHBand="0" w:firstRowFirstColumn="0" w:firstRowLastColumn="0" w:lastRowFirstColumn="0" w:lastRowLastColumn="0"/>
+        </w:trPr>
+        <w:tc>
+          <w:tcPr>
+            <w:cnfStyle w:val="001000000000" w:firstRow="0" w:lastRow="0" w:firstColumn="1" w:lastColumn="0" w:oddVBand="0" w:evenVBand="0" w:oddHBand="0" w:evenHBand="0" w:firstRowFirstColumn="0" w:firstRowLastColumn="0" w:lastRowFirstColumn="0" w:lastRowLastColumn="0"/>
+            <w:tcW w:w="2868" w:type="pct"/>
+          </w:tcPr>
+          <w:p>
+            <w:r>
+              <w:rPr>
+                <w:sz w:val="24"/>
+                <w:szCs w:val="24"/>
+              </w:rPr>
+              <w:t>Kurdistan Workers' Party (PKK)</w:t>
+            </w:r>
+          </w:p>
+        </w:tc>
+        <w:tc>
+          <w:tcPr>
+            <w:tcW w:w="2132" w:type="pct"/>
+          </w:tcPr>
+          <w:p>
+            <w:pPr>
+              <w:cnfStyle w:val="000000100000" w:firstRow="0" w:lastRow="0" w:firstColumn="0" w:lastColumn="0" w:oddVBand="0" w:evenVBand="0" w:oddHBand="1" w:evenHBand="0" w:firstRowFirstColumn="0" w:firstRowLastColumn="0" w:lastRowFirstColumn="0" w:lastRowLastColumn="0"/>
+            </w:pPr>
+            <w:r>
+              <w:rPr>
+                <w:sz w:val="24"/>
+                <w:szCs w:val="24"/>
+              </w:rPr>
+              <w:t>1,074</w:t>
+            </w:r>
+            <w:r>
+              <w:rPr>
+                <w:sz w:val="24"/>
+                <w:szCs w:val="24"/>
+              </w:rPr>
+              <w:t xml:space="preserve"> (</w:t>
+            </w:r>
+            <w:r>
+              <w:rPr>
+                <w:sz w:val="24"/>
+                <w:szCs w:val="24"/>
+              </w:rPr>
+              <w:t>5.93%</w:t>
+            </w:r>
+            <w:r>
+              <w:rPr>
+                <w:sz w:val="24"/>
+                <w:szCs w:val="24"/>
+              </w:rPr>
+              <w:t>)</w:t>
+            </w:r>
+          </w:p>
+        </w:tc>
+      </w:tr>
+      <w:tr>
+        <w:tc>
+          <w:tcPr>
+            <w:cnfStyle w:val="001000000000" w:firstRow="0" w:lastRow="0" w:firstColumn="1" w:lastColumn="0" w:oddVBand="0" w:evenVBand="0" w:oddHBand="0" w:evenHBand="0" w:firstRowFirstColumn="0" w:firstRowLastColumn="0" w:lastRowFirstColumn="0" w:lastRowLastColumn="0"/>
+            <w:tcW w:w="2868" w:type="pct"/>
+          </w:tcPr>
+          <w:p>
+            <w:r>
+              <w:rPr>
+                <w:sz w:val="24"/>
+                <w:szCs w:val="24"/>
+              </w:rPr>
+              <w:t>Liberation Tigers of Tamil Eelam (LTTE)</w:t>
+            </w:r>
+          </w:p>
+        </w:tc>
+        <w:tc>
+          <w:tcPr>
+            <w:tcW w:w="2132" w:type="pct"/>
+          </w:tcPr>
+          <w:p>
+            <w:pPr>
+              <w:cnfStyle w:val="000000000000" w:firstRow="0" w:lastRow="0" w:firstColumn="0" w:lastColumn="0" w:oddVBand="0" w:evenVBand="0" w:oddHBand="0" w:evenHBand="0" w:firstRowFirstColumn="0" w:firstRowLastColumn="0" w:lastRowFirstColumn="0" w:lastRowLastColumn="0"/>
+            </w:pPr>
+            <w:r>
+              <w:rPr>
+                <w:sz w:val="24"/>
+                <w:szCs w:val="24"/>
+              </w:rPr>
+              <w:t>614</w:t>
+            </w:r>
+            <w:r>
+              <w:rPr>
+                <w:sz w:val="24"/>
+                <w:szCs w:val="24"/>
+              </w:rPr>
+              <w:t xml:space="preserve"> (</w:t>
+            </w:r>
+            <w:r>
+              <w:rPr>
+                <w:sz w:val="24"/>
+                <w:szCs w:val="24"/>
+              </w:rPr>
+              <w:t>3.39%</w:t>
+            </w:r>
+            <w:r>
+              <w:rPr>
+                <w:sz w:val="24"/>
+                <w:szCs w:val="24"/>
+              </w:rPr>
+              <w:t>)</w:t>
+            </w:r>
+          </w:p>
+        </w:tc>
+      </w:tr>
+      <w:tr>
+        <w:trPr>
+          <w:cnfStyle w:val="000000100000" w:firstRow="0" w:lastRow="0" w:firstColumn="0" w:lastColumn="0" w:oddVBand="0" w:evenVBand="0" w:oddHBand="1" w:evenHBand="0" w:firstRowFirstColumn="0" w:firstRowLastColumn="0" w:lastRowFirstColumn="0" w:lastRowLastColumn="0"/>
+        </w:trPr>
+        <w:tc>
+          <w:tcPr>
+            <w:cnfStyle w:val="001000000000" w:firstRow="0" w:lastRow="0" w:firstColumn="1" w:lastColumn="0" w:oddVBand="0" w:evenVBand="0" w:oddHBand="0" w:evenHBand="0" w:firstRowFirstColumn="0" w:firstRowLastColumn="0" w:lastRowFirstColumn="0" w:lastRowLastColumn="0"/>
+            <w:tcW w:w="2868" w:type="pct"/>
+          </w:tcPr>
+          <w:p>
+            <w:r>
+              <w:rPr>
+                <w:sz w:val="24"/>
+                <w:szCs w:val="24"/>
+              </w:rPr>
+              <w:t>New People's Army (NPA)</w:t>
+            </w:r>
+          </w:p>
+        </w:tc>
+        <w:tc>
+          <w:tcPr>
+            <w:tcW w:w="2132" w:type="pct"/>
+          </w:tcPr>
+          <w:p>
+            <w:pPr>
+              <w:cnfStyle w:val="000000100000" w:firstRow="0" w:lastRow="0" w:firstColumn="0" w:lastColumn="0" w:oddVBand="0" w:evenVBand="0" w:oddHBand="1" w:evenHBand="0" w:firstRowFirstColumn="0" w:firstRowLastColumn="0" w:lastRowFirstColumn="0" w:lastRowLastColumn="0"/>
+            </w:pPr>
+            <w:r>
+              <w:rPr>
+                <w:sz w:val="24"/>
+                <w:szCs w:val="24"/>
+              </w:rPr>
+              <w:t>1,573</w:t>
+            </w:r>
+            <w:r>
+              <w:rPr>
+                <w:sz w:val="24"/>
+                <w:szCs w:val="24"/>
+              </w:rPr>
+              <w:t xml:space="preserve"> (</w:t>
+            </w:r>
+            <w:r>
+              <w:rPr>
+                <w:sz w:val="24"/>
+                <w:szCs w:val="24"/>
+              </w:rPr>
+              <w:t>8.69%</w:t>
+            </w:r>
+            <w:r>
+              <w:rPr>
+                <w:sz w:val="24"/>
+                <w:szCs w:val="24"/>
+              </w:rPr>
+              <w:t>)</w:t>
+            </w:r>
+          </w:p>
+        </w:tc>
+      </w:tr>
+      <w:tr>
+        <w:tc>
+          <w:tcPr>
+            <w:cnfStyle w:val="001000000000" w:firstRow="0" w:lastRow="0" w:firstColumn="1" w:lastColumn="0" w:oddVBand="0" w:evenVBand="0" w:oddHBand="0" w:evenHBand="0" w:firstRowFirstColumn="0" w:firstRowLastColumn="0" w:lastRowFirstColumn="0" w:lastRowLastColumn="0"/>
+            <w:tcW w:w="2868" w:type="pct"/>
+          </w:tcPr>
+          <w:p>
+            <w:r>
+              <w:rPr>
+                <w:sz w:val="24"/>
+                <w:szCs w:val="24"/>
+              </w:rPr>
+              <w:t>Revolutionary Armed Forces of Colombia (FARC)</w:t>
+            </w:r>
+          </w:p>
+        </w:tc>
+        <w:tc>
+          <w:tcPr>
+            <w:tcW w:w="2132" w:type="pct"/>
+          </w:tcPr>
+          <w:p>
+            <w:pPr>
+              <w:cnfStyle w:val="000000000000" w:firstRow="0" w:lastRow="0" w:firstColumn="0" w:lastColumn="0" w:oddVBand="0" w:evenVBand="0" w:oddHBand="0" w:evenHBand="0" w:firstRowFirstColumn="0" w:firstRowLastColumn="0" w:lastRowFirstColumn="0" w:lastRowLastColumn="0"/>
+            </w:pPr>
+            <w:r>
+              <w:rPr>
+                <w:sz w:val="24"/>
+                <w:szCs w:val="24"/>
+              </w:rPr>
+              <w:t>1,121</w:t>
+            </w:r>
+            <w:r>
+              <w:rPr>
+                <w:sz w:val="24"/>
+                <w:szCs w:val="24"/>
+              </w:rPr>
+              <w:t xml:space="preserve"> (</w:t>
+            </w:r>
+            <w:r>
+              <w:rPr>
+                <w:sz w:val="24"/>
+                <w:szCs w:val="24"/>
+              </w:rPr>
+              <w:t>6.19%</w:t>
+            </w:r>
+            <w:r>
+              <w:rPr>
+                <w:sz w:val="24"/>
+                <w:szCs w:val="24"/>
+              </w:rPr>
+              <w:t>)</w:t>
+            </w:r>
+          </w:p>
+        </w:tc>
+      </w:tr>
+      <w:tr>
+        <w:trPr>
+          <w:cnfStyle w:val="000000100000" w:firstRow="0" w:lastRow="0" w:firstColumn="0" w:lastColumn="0" w:oddVBand="0" w:evenVBand="0" w:oddHBand="1" w:evenHBand="0" w:firstRowFirstColumn="0" w:firstRowLastColumn="0" w:lastRowFirstColumn="0" w:lastRowLastColumn="0"/>
+        </w:trPr>
+        <w:tc>
+          <w:tcPr>
+            <w:cnfStyle w:val="001000000000" w:firstRow="0" w:lastRow="0" w:firstColumn="1" w:lastColumn="0" w:oddVBand="0" w:evenVBand="0" w:oddHBand="0" w:evenHBand="0" w:firstRowFirstColumn="0" w:firstRowLastColumn="0" w:lastRowFirstColumn="0" w:lastRowLastColumn="0"/>
+            <w:tcW w:w="2868" w:type="pct"/>
+          </w:tcPr>
+          <w:p>
+            <w:r>
+              <w:rPr>
+                <w:sz w:val="24"/>
+                <w:szCs w:val="24"/>
+              </w:rPr>
+              <w:t>Salafist Group for Preaching and Fighting (GSPC)</w:t>
+            </w:r>
+          </w:p>
+        </w:tc>
+        <w:tc>
+          <w:tcPr>
+            <w:tcW w:w="2132" w:type="pct"/>
+          </w:tcPr>
+          <w:p>
+            <w:pPr>
+              <w:cnfStyle w:val="000000100000" w:firstRow="0" w:lastRow="0" w:firstColumn="0" w:lastColumn="0" w:oddVBand="0" w:evenVBand="0" w:oddHBand="1" w:evenHBand="0" w:firstRowFirstColumn="0" w:firstRowLastColumn="0" w:lastRowFirstColumn="0" w:lastRowLastColumn="0"/>
+            </w:pPr>
+            <w:r>
+              <w:rPr>
+                <w:sz w:val="24"/>
+                <w:szCs w:val="24"/>
+              </w:rPr>
+              <w:t>182</w:t>
+            </w:r>
+            <w:r>
+              <w:rPr>
+                <w:sz w:val="24"/>
+                <w:szCs w:val="24"/>
+              </w:rPr>
+              <w:t xml:space="preserve"> (</w:t>
+            </w:r>
+            <w:r>
+              <w:rPr>
+                <w:sz w:val="24"/>
+                <w:szCs w:val="24"/>
+              </w:rPr>
+              <w:t>1.01%</w:t>
+            </w:r>
+            <w:r>
+              <w:rPr>
+                <w:sz w:val="24"/>
+                <w:szCs w:val="24"/>
+              </w:rPr>
+              <w:t>)</w:t>
+            </w:r>
+          </w:p>
+        </w:tc>
+      </w:tr>
+      <w:tr>
+        <w:tc>
+          <w:tcPr>
+            <w:cnfStyle w:val="001000000000" w:firstRow="0" w:lastRow="0" w:firstColumn="1" w:lastColumn="0" w:oddVBand="0" w:evenVBand="0" w:oddHBand="0" w:evenHBand="0" w:firstRowFirstColumn="0" w:firstRowLastColumn="0" w:lastRowFirstColumn="0" w:lastRowLastColumn="0"/>
+            <w:tcW w:w="2868" w:type="pct"/>
+          </w:tcPr>
+          <w:p>
+            <w:r>
+              <w:rPr>
+                <w:sz w:val="24"/>
+                <w:szCs w:val="24"/>
+              </w:rPr>
+              <w:lastRenderedPageBreak/>
+              <w:t>Taliban</w:t>
+            </w:r>
+          </w:p>
+        </w:tc>
+        <w:tc>
+          <w:tcPr>
+            <w:tcW w:w="2132" w:type="pct"/>
+          </w:tcPr>
+          <w:p>
+            <w:pPr>
+              <w:cnfStyle w:val="000000000000" w:firstRow="0" w:lastRow="0" w:firstColumn="0" w:lastColumn="0" w:oddVBand="0" w:evenVBand="0" w:oddHBand="0" w:evenHBand="0" w:firstRowFirstColumn="0" w:firstRowLastColumn="0" w:lastRowFirstColumn="0" w:lastRowLastColumn="0"/>
+            </w:pPr>
+            <w:r>
+              <w:rPr>
+                <w:sz w:val="24"/>
+                <w:szCs w:val="24"/>
+              </w:rPr>
+              <w:t>5,912</w:t>
+            </w:r>
+            <w:r>
+              <w:rPr>
+                <w:sz w:val="24"/>
+                <w:szCs w:val="24"/>
+              </w:rPr>
+              <w:t xml:space="preserve"> (</w:t>
+            </w:r>
+            <w:r>
+              <w:rPr>
+                <w:sz w:val="24"/>
+                <w:szCs w:val="24"/>
+              </w:rPr>
+              <w:t>32.66%</w:t>
+            </w:r>
+            <w:r>
+              <w:rPr>
+                <w:sz w:val="24"/>
+                <w:szCs w:val="24"/>
+              </w:rPr>
+              <w:t>)</w:t>
+            </w:r>
+          </w:p>
+        </w:tc>
+      </w:tr>
+      <w:tr>
+        <w:trPr>
+          <w:cnfStyle w:val="000000100000" w:firstRow="0" w:lastRow="0" w:firstColumn="0" w:lastColumn="0" w:oddVBand="0" w:evenVBand="0" w:oddHBand="1" w:evenHBand="0" w:firstRowFirstColumn="0" w:firstRowLastColumn="0" w:lastRowFirstColumn="0" w:lastRowLastColumn="0"/>
+        </w:trPr>
+        <w:tc>
+          <w:tcPr>
+            <w:cnfStyle w:val="001000000000" w:firstRow="0" w:lastRow="0" w:firstColumn="1" w:lastColumn="0" w:oddVBand="0" w:evenVBand="0" w:oddHBand="0" w:evenHBand="0" w:firstRowFirstColumn="0" w:firstRowLastColumn="0" w:lastRowFirstColumn="0" w:lastRowLastColumn="0"/>
+            <w:tcW w:w="2868" w:type="pct"/>
+          </w:tcPr>
+          <w:p>
+            <w:proofErr w:type="spellStart"/>
+            <w:r>
+              <w:rPr>
+                <w:sz w:val="24"/>
+                <w:szCs w:val="24"/>
+              </w:rPr>
+              <w:t>Tehrik</w:t>
+            </w:r>
+            <w:proofErr w:type="spellEnd"/>
+            <w:r>
+              <w:rPr>
+                <w:sz w:val="24"/>
+                <w:szCs w:val="24"/>
+              </w:rPr>
+              <w:t>-</w:t>
+            </w:r>
+            <w:proofErr w:type="spellStart"/>
+            <w:r>
+              <w:rPr>
+                <w:sz w:val="24"/>
+                <w:szCs w:val="24"/>
+              </w:rPr>
+              <w:t>i</w:t>
+            </w:r>
+            <w:proofErr w:type="spellEnd"/>
+            <w:r>
+              <w:rPr>
+                <w:sz w:val="24"/>
+                <w:szCs w:val="24"/>
+              </w:rPr>
+              <w:t>-Taliban Pakistan (TTP)</w:t>
+            </w:r>
+          </w:p>
+        </w:tc>
+        <w:tc>
+          <w:tcPr>
+            <w:tcW w:w="2132" w:type="pct"/>
+          </w:tcPr>
+          <w:p>
+            <w:pPr>
+              <w:cnfStyle w:val="000000100000" w:firstRow="0" w:lastRow="0" w:firstColumn="0" w:lastColumn="0" w:oddVBand="0" w:evenVBand="0" w:oddHBand="1" w:evenHBand="0" w:firstRowFirstColumn="0" w:firstRowLastColumn="0" w:lastRowFirstColumn="0" w:lastRowLastColumn="0"/>
+            </w:pPr>
+            <w:r>
+              <w:rPr>
+                <w:sz w:val="24"/>
+                <w:szCs w:val="24"/>
+              </w:rPr>
+              <w:t>1,240</w:t>
+            </w:r>
+            <w:r>
+              <w:rPr>
+                <w:sz w:val="24"/>
+                <w:szCs w:val="24"/>
+              </w:rPr>
+              <w:t xml:space="preserve"> (</w:t>
+            </w:r>
+            <w:r>
+              <w:rPr>
+                <w:sz w:val="24"/>
+                <w:szCs w:val="24"/>
+              </w:rPr>
+              <w:t>6.85%</w:t>
+            </w:r>
+            <w:r>
+              <w:rPr>
+                <w:sz w:val="24"/>
+                <w:szCs w:val="24"/>
+              </w:rPr>
+              <w:t>)</w:t>
+            </w:r>
+          </w:p>
+        </w:tc>
+      </w:tr>
+    </w:tbl>
+    <w:p/>
+    <w:p/>
+    <w:p>
+      <w:r>
+        <w:rPr>
+          <w:noProof/>
+        </w:rPr>
+        <w:drawing>
+          <wp:inline distT="0" distB="0" distL="0" distR="0" wp14:anchorId="512BF115" wp14:editId="2CF3D586">
+            <wp:extent cx="5943600" cy="2946400"/>
+            <wp:effectExtent l="0" t="0" r="0" b="6350"/>
+            <wp:docPr id="9" name="Picture 9" descr="A close up of a map&#10;&#10;Description automatically generated"/>
+            <wp:cNvGraphicFramePr>
+              <a:graphicFrameLocks xmlns:a="http://schemas.openxmlformats.org/drawingml/2006/main" noChangeAspect="1"/>
+            </wp:cNvGraphicFramePr>
+            <a:graphic xmlns:a="http://schemas.openxmlformats.org/drawingml/2006/main">
+              <a:graphicData uri="http://schemas.openxmlformats.org/drawingml/2006/picture">
+                <pic:pic xmlns:pic="http://schemas.openxmlformats.org/drawingml/2006/picture">
+                  <pic:nvPicPr>
+                    <pic:cNvPr id="9" name="world_attacks_by_group.png"/>
+                    <pic:cNvPicPr/>
+                  </pic:nvPicPr>
+                  <pic:blipFill rotWithShape="1">
+                    <a:blip r:embed="rId13" cstate="print">
+                      <a:extLst>
+                        <a:ext uri="{28A0092B-C50C-407E-A947-70E740481C1C}">
+                          <a14:useLocalDpi xmlns:a14="http://schemas.microsoft.com/office/drawing/2010/main" val="0"/>
+                        </a:ext>
+                      </a:extLst>
+                    </a:blip>
+                    <a:srcRect t="8726" b="8653"/>
+                    <a:stretch/>
+                  </pic:blipFill>
+                  <pic:spPr bwMode="auto">
+                    <a:xfrm>
+                      <a:off x="0" y="0"/>
+                      <a:ext cx="5943600" cy="2946400"/>
+                    </a:xfrm>
+                    <a:prstGeom prst="rect">
+                      <a:avLst/>
+                    </a:prstGeom>
+                    <a:ln>
+                      <a:noFill/>
+                    </a:ln>
+                    <a:extLst>
+                      <a:ext uri="{53640926-AAD7-44D8-BBD7-CCE9431645EC}">
+                        <a14:shadowObscured xmlns:a14="http://schemas.microsoft.com/office/drawing/2010/main"/>
+                      </a:ext>
+                    </a:extLst>
+                  </pic:spPr>
+                </pic:pic>
+              </a:graphicData>
+            </a:graphic>
+          </wp:inline>
+        </w:drawing>
+      </w:r>
+    </w:p>
+    <w:tbl>
+      <w:tblPr>
+        <w:tblStyle w:val="TableGrid"/>
+        <w:tblW w:w="0" w:type="auto"/>
+        <w:tblBorders>
+          <w:top w:val="none" w:sz="0" w:space="0" w:color="auto"/>
+          <w:left w:val="none" w:sz="0" w:space="0" w:color="auto"/>
+          <w:bottom w:val="none" w:sz="0" w:space="0" w:color="auto"/>
+          <w:right w:val="none" w:sz="0" w:space="0" w:color="auto"/>
+          <w:insideH w:val="none" w:sz="0" w:space="0" w:color="auto"/>
+          <w:insideV w:val="none" w:sz="0" w:space="0" w:color="auto"/>
+        </w:tblBorders>
+        <w:tblLook w:val="04A0" w:firstRow="1" w:lastRow="0" w:firstColumn="1" w:lastColumn="0" w:noHBand="0" w:noVBand="1"/>
+      </w:tblPr>
+      <w:tblGrid>
+        <w:gridCol w:w="4770"/>
+        <w:gridCol w:w="4806"/>
+      </w:tblGrid>
+      <w:tr>
+        <w:tc>
+          <w:tcPr>
+            <w:tcW w:w="4788" w:type="dxa"/>
+          </w:tcPr>
+          <w:p>
+            <w:pPr>
+              <w:jc w:val="center"/>
+            </w:pPr>
+            <w:r>
+              <w:rPr>
+                <w:i/>
+              </w:rPr>
+              <w:t>With</w:t>
+            </w:r>
+            <w:r>
+              <w:t xml:space="preserve"> Geospatial and Temporal Variables</w:t>
+            </w:r>
+          </w:p>
+        </w:tc>
+        <w:tc>
+          <w:tcPr>
+            <w:tcW w:w="4788" w:type="dxa"/>
+          </w:tcPr>
+          <w:p>
+            <w:pPr>
+              <w:jc w:val="center"/>
+            </w:pPr>
+            <w:r>
+              <w:rPr>
+                <w:i/>
+              </w:rPr>
+              <w:t>Without</w:t>
+            </w:r>
+            <w:r>
+              <w:t xml:space="preserve"> Geospatial and Temporal Variables</w:t>
+            </w:r>
+          </w:p>
+        </w:tc>
+      </w:tr>
+      <w:tr>
+        <w:tc>
+          <w:tcPr>
+            <w:tcW w:w="4788" w:type="dxa"/>
+          </w:tcPr>
+          <w:p>
+            <w:r>
+              <w:rPr>
+                <w:noProof/>
+              </w:rPr>
+              <w:drawing>
+                <wp:inline distT="0" distB="0" distL="0" distR="0" wp14:anchorId="562A6129" wp14:editId="6FA11F75">
+                  <wp:extent cx="2817495" cy="2083367"/>
+                  <wp:effectExtent l="0" t="0" r="1905" b="0"/>
+                  <wp:docPr id="6" name="Picture 6" descr="A picture containing screenshot&#10;&#10;Description automatically generated"/>
+                  <wp:cNvGraphicFramePr>
+                    <a:graphicFrameLocks xmlns:a="http://schemas.openxmlformats.org/drawingml/2006/main" noChangeAspect="1"/>
+                  </wp:cNvGraphicFramePr>
+                  <a:graphic xmlns:a="http://schemas.openxmlformats.org/drawingml/2006/main">
+                    <a:graphicData uri="http://schemas.openxmlformats.org/drawingml/2006/picture">
+                      <pic:pic xmlns:pic="http://schemas.openxmlformats.org/drawingml/2006/picture">
+                        <pic:nvPicPr>
+                          <pic:cNvPr id="6" name="q1_barplot_model_perf_with_geo.png"/>
+                          <pic:cNvPicPr/>
+                        </pic:nvPicPr>
+                        <pic:blipFill rotWithShape="1">
+                          <a:blip r:embed="rId14" cstate="print">
+                            <a:extLst>
+                              <a:ext uri="{28A0092B-C50C-407E-A947-70E740481C1C}">
+                                <a14:useLocalDpi xmlns:a14="http://schemas.microsoft.com/office/drawing/2010/main" val="0"/>
+                              </a:ext>
+                            </a:extLst>
+                          </a:blip>
+                          <a:srcRect t="7570"/>
+                          <a:stretch/>
+                        </pic:blipFill>
+                        <pic:spPr bwMode="auto">
+                          <a:xfrm>
+                            <a:off x="0" y="0"/>
+                            <a:ext cx="2820923" cy="2085902"/>
+                          </a:xfrm>
+                          <a:prstGeom prst="rect">
+                            <a:avLst/>
+                          </a:prstGeom>
+                          <a:ln>
+                            <a:noFill/>
+                          </a:ln>
+                          <a:extLst>
+                            <a:ext uri="{53640926-AAD7-44D8-BBD7-CCE9431645EC}">
+                              <a14:shadowObscured xmlns:a14="http://schemas.microsoft.com/office/drawing/2010/main"/>
+                            </a:ext>
+                          </a:extLst>
+                        </pic:spPr>
+                      </pic:pic>
+                    </a:graphicData>
+                  </a:graphic>
+                </wp:inline>
+              </w:drawing>
+            </w:r>
+          </w:p>
+        </w:tc>
+        <w:tc>
+          <w:tcPr>
+            <w:tcW w:w="4788" w:type="dxa"/>
+          </w:tcPr>
+          <w:p>
+            <w:r>
+              <w:rPr>
+                <w:noProof/>
+              </w:rPr>
+              <w:drawing>
+                <wp:inline distT="0" distB="0" distL="0" distR="0" wp14:anchorId="328FE7D5" wp14:editId="22AFE0FF">
+                  <wp:extent cx="2911637" cy="2093094"/>
+                  <wp:effectExtent l="0" t="0" r="3175" b="2540"/>
+                  <wp:docPr id="5" name="Picture 5" descr="A screenshot of a social media post&#10;&#10;Description automatically generated"/>
+                  <wp:cNvGraphicFramePr>
+                    <a:graphicFrameLocks xmlns:a="http://schemas.openxmlformats.org/drawingml/2006/main" noChangeAspect="1"/>
+                  </wp:cNvGraphicFramePr>
+                  <a:graphic xmlns:a="http://schemas.openxmlformats.org/drawingml/2006/main">
+                    <a:graphicData uri="http://schemas.openxmlformats.org/drawingml/2006/picture">
+                      <pic:pic xmlns:pic="http://schemas.openxmlformats.org/drawingml/2006/picture">
+                        <pic:nvPicPr>
+                          <pic:cNvPr id="5" name="q1_barplot_model_perf_no_geo.png"/>
+                          <pic:cNvPicPr/>
+                        </pic:nvPicPr>
+                        <pic:blipFill rotWithShape="1">
+                          <a:blip r:embed="rId15" cstate="print">
+                            <a:extLst>
+                              <a:ext uri="{28A0092B-C50C-407E-A947-70E740481C1C}">
+                                <a14:useLocalDpi xmlns:a14="http://schemas.microsoft.com/office/drawing/2010/main" val="0"/>
+                              </a:ext>
+                            </a:extLst>
+                          </a:blip>
+                          <a:srcRect t="10141"/>
+                          <a:stretch/>
+                        </pic:blipFill>
+                        <pic:spPr bwMode="auto">
+                          <a:xfrm>
+                            <a:off x="0" y="0"/>
+                            <a:ext cx="2933514" cy="2108820"/>
+                          </a:xfrm>
+                          <a:prstGeom prst="rect">
+                            <a:avLst/>
+                          </a:prstGeom>
+                          <a:ln>
+                            <a:noFill/>
+                          </a:ln>
+                          <a:extLst>
+                            <a:ext uri="{53640926-AAD7-44D8-BBD7-CCE9431645EC}">
+                              <a14:shadowObscured xmlns:a14="http://schemas.microsoft.com/office/drawing/2010/main"/>
+                            </a:ext>
+                          </a:extLst>
+                        </pic:spPr>
+                      </pic:pic>
+                    </a:graphicData>
+                  </a:graphic>
+                </wp:inline>
+              </w:drawing>
+            </w:r>
+          </w:p>
+        </w:tc>
+      </w:tr>
+    </w:tbl>
+    <w:p/>
+    <w:tbl>
+      <w:tblPr>
+        <w:tblStyle w:val="TableGrid"/>
+        <w:tblW w:w="0" w:type="auto"/>
+        <w:tblBorders>
+          <w:top w:val="none" w:sz="0" w:space="0" w:color="auto"/>
+          <w:left w:val="none" w:sz="0" w:space="0" w:color="auto"/>
+          <w:bottom w:val="none" w:sz="0" w:space="0" w:color="auto"/>
+          <w:right w:val="none" w:sz="0" w:space="0" w:color="auto"/>
+          <w:insideH w:val="none" w:sz="0" w:space="0" w:color="auto"/>
+          <w:insideV w:val="none" w:sz="0" w:space="0" w:color="auto"/>
+        </w:tblBorders>
+        <w:tblLook w:val="04A0" w:firstRow="1" w:lastRow="0" w:firstColumn="1" w:lastColumn="0" w:noHBand="0" w:noVBand="1"/>
+      </w:tblPr>
+      <w:tblGrid>
+        <w:gridCol w:w="4788"/>
+        <w:gridCol w:w="4788"/>
+      </w:tblGrid>
+      <w:tr>
+        <w:tc>
+          <w:tcPr>
+            <w:tcW w:w="4788" w:type="dxa"/>
+          </w:tcPr>
+          <w:p>
+            <w:pPr>
+              <w:jc w:val="center"/>
+            </w:pPr>
+            <w:r>
+              <w:rPr>
+                <w:i/>
+              </w:rPr>
+              <w:t>With</w:t>
+            </w:r>
+            <w:r>
+              <w:t xml:space="preserve"> Geospatial and Temporal Variables</w:t>
+            </w:r>
+          </w:p>
+        </w:tc>
+        <w:tc>
+          <w:tcPr>
+            <w:tcW w:w="4788" w:type="dxa"/>
+          </w:tcPr>
+          <w:p>
+            <w:pPr>
+              <w:jc w:val="center"/>
+            </w:pPr>
+            <w:r>
+              <w:rPr>
+                <w:i/>
+              </w:rPr>
+              <w:t>Without</w:t>
+            </w:r>
+            <w:r>
+              <w:t xml:space="preserve"> Geospatial and Temporal Variables</w:t>
+            </w:r>
+          </w:p>
+        </w:tc>
+      </w:tr>
+      <w:tr>
+        <w:tc>
+          <w:tcPr>
+            <w:tcW w:w="4788" w:type="dxa"/>
+            <w:vAlign w:val="center"/>
+          </w:tcPr>
+          <w:p>
+            <w:pPr>
+              <w:jc w:val="center"/>
+            </w:pPr>
+            <w:r>
+              <w:rPr>
+                <w:noProof/>
+              </w:rPr>
+              <w:lastRenderedPageBreak/>
+              <w:drawing>
+                <wp:inline distT="0" distB="0" distL="0" distR="0" wp14:anchorId="772C8A2A" wp14:editId="02BD77CE">
+                  <wp:extent cx="2491912" cy="2722245"/>
+                  <wp:effectExtent l="0" t="0" r="3810" b="1905"/>
+                  <wp:docPr id="8" name="Picture 8" descr="A screenshot of a social media post&#10;&#10;Description automatically generated"/>
+                  <wp:cNvGraphicFramePr>
+                    <a:graphicFrameLocks xmlns:a="http://schemas.openxmlformats.org/drawingml/2006/main" noChangeAspect="1"/>
+                  </wp:cNvGraphicFramePr>
+                  <a:graphic xmlns:a="http://schemas.openxmlformats.org/drawingml/2006/main">
+                    <a:graphicData uri="http://schemas.openxmlformats.org/drawingml/2006/picture">
+                      <pic:pic xmlns:pic="http://schemas.openxmlformats.org/drawingml/2006/picture">
+                        <pic:nvPicPr>
+                          <pic:cNvPr id="8" name="q1_random_forest_imp_plot_withgeo.png"/>
+                          <pic:cNvPicPr/>
+                        </pic:nvPicPr>
+                        <pic:blipFill rotWithShape="1">
+                          <a:blip r:embed="rId16">
+                            <a:extLst>
+                              <a:ext uri="{28A0092B-C50C-407E-A947-70E740481C1C}">
+                                <a14:useLocalDpi xmlns:a14="http://schemas.microsoft.com/office/drawing/2010/main" val="0"/>
+                              </a:ext>
+                            </a:extLst>
+                          </a:blip>
+                          <a:srcRect l="50415" t="15890"/>
+                          <a:stretch/>
+                        </pic:blipFill>
+                        <pic:spPr bwMode="auto">
+                          <a:xfrm>
+                            <a:off x="0" y="0"/>
+                            <a:ext cx="2503518" cy="2734924"/>
+                          </a:xfrm>
+                          <a:prstGeom prst="rect">
+                            <a:avLst/>
+                          </a:prstGeom>
+                          <a:ln>
+                            <a:noFill/>
+                          </a:ln>
+                          <a:extLst>
+                            <a:ext uri="{53640926-AAD7-44D8-BBD7-CCE9431645EC}">
+                              <a14:shadowObscured xmlns:a14="http://schemas.microsoft.com/office/drawing/2010/main"/>
+                            </a:ext>
+                          </a:extLst>
+                        </pic:spPr>
+                      </pic:pic>
+                    </a:graphicData>
+                  </a:graphic>
+                </wp:inline>
+              </w:drawing>
+            </w:r>
+          </w:p>
+        </w:tc>
+        <w:tc>
+          <w:tcPr>
+            <w:tcW w:w="4788" w:type="dxa"/>
+            <w:vAlign w:val="center"/>
+          </w:tcPr>
+          <w:p>
+            <w:pPr>
+              <w:jc w:val="center"/>
+            </w:pPr>
+            <w:r>
+              <w:rPr>
+                <w:noProof/>
+              </w:rPr>
+              <w:drawing>
+                <wp:inline distT="0" distB="0" distL="0" distR="0" wp14:anchorId="0DABCFEA" wp14:editId="1353F4F0">
+                  <wp:extent cx="2482850" cy="2748744"/>
+                  <wp:effectExtent l="0" t="0" r="0" b="0"/>
+                  <wp:docPr id="7" name="Picture 7" descr="A screenshot of a cell phone&#10;&#10;Description automatically generated"/>
+                  <wp:cNvGraphicFramePr>
+                    <a:graphicFrameLocks xmlns:a="http://schemas.openxmlformats.org/drawingml/2006/main" noChangeAspect="1"/>
+                  </wp:cNvGraphicFramePr>
+                  <a:graphic xmlns:a="http://schemas.openxmlformats.org/drawingml/2006/main">
+                    <a:graphicData uri="http://schemas.openxmlformats.org/drawingml/2006/picture">
+                      <pic:pic xmlns:pic="http://schemas.openxmlformats.org/drawingml/2006/picture">
+                        <pic:nvPicPr>
+                          <pic:cNvPr id="7" name="q1_random_forest_imp_plot_nogeo.png"/>
+                          <pic:cNvPicPr/>
+                        </pic:nvPicPr>
+                        <pic:blipFill rotWithShape="1">
+                          <a:blip r:embed="rId17">
+                            <a:extLst>
+                              <a:ext uri="{28A0092B-C50C-407E-A947-70E740481C1C}">
+                                <a14:useLocalDpi xmlns:a14="http://schemas.microsoft.com/office/drawing/2010/main" val="0"/>
+                              </a:ext>
+                            </a:extLst>
+                          </a:blip>
+                          <a:srcRect l="50968" t="15713"/>
+                          <a:stretch/>
+                        </pic:blipFill>
+                        <pic:spPr bwMode="auto">
+                          <a:xfrm>
+                            <a:off x="0" y="0"/>
+                            <a:ext cx="2514179" cy="2783428"/>
+                          </a:xfrm>
+                          <a:prstGeom prst="rect">
+                            <a:avLst/>
+                          </a:prstGeom>
+                          <a:ln>
+                            <a:noFill/>
+                          </a:ln>
+                          <a:extLst>
+                            <a:ext uri="{53640926-AAD7-44D8-BBD7-CCE9431645EC}">
+                              <a14:shadowObscured xmlns:a14="http://schemas.microsoft.com/office/drawing/2010/main"/>
+                            </a:ext>
+                          </a:extLst>
+                        </pic:spPr>
+                      </pic:pic>
+                    </a:graphicData>
+                  </a:graphic>
+                </wp:inline>
+              </w:drawing>
+            </w:r>
+          </w:p>
+        </w:tc>
+      </w:tr>
+    </w:tbl>
+    <w:p/>
     <w:p/>
     <w:p>
       <w:pPr>
@@ -202,6 +2914,178 @@
     </w:sectPr>
   </w:body>
 </w:document>
+</file>
+
+<file path=word/endnotes.xml><?xml version="1.0" encoding="utf-8"?>
+<w:endnotes xmlns:wpc="http://schemas.microsoft.com/office/word/2010/wordprocessingCanvas" xmlns:cx="http://schemas.microsoft.com/office/drawing/2014/chartex" xmlns:cx1="http://schemas.microsoft.com/office/drawing/2015/9/8/chartex" xmlns:cx2="http://schemas.microsoft.com/office/drawing/2015/10/21/chartex" xmlns:cx3="http://schemas.microsoft.com/office/drawing/2016/5/9/chartex" xmlns:cx4="http://schemas.microsoft.com/office/drawing/2016/5/10/chartex" xmlns:cx5="http://schemas.microsoft.com/office/drawing/2016/5/11/chartex" xmlns:cx6="http://schemas.microsoft.com/office/drawing/2016/5/12/chartex" xmlns:cx7="http://schemas.microsoft.com/office/drawing/2016/5/13/chartex" xmlns:cx8="http://schemas.microsoft.com/office/drawing/2016/5/14/chartex" xmlns:mc="http://schemas.openxmlformats.org/markup-compatibility/2006" xmlns:aink="http://schemas.microsoft.com/office/drawing/2016/ink" xmlns:am3d="http://schemas.microsoft.com/office/drawing/2017/model3d" xmlns:o="urn:schemas-microsoft-com:office:office" xmlns:r="http://schemas.openxmlformats.org/officeDocument/2006/relationships" xmlns:m="http://schemas.openxmlformats.org/officeDocument/2006/math" xmlns:v="urn:schemas-microsoft-com:vml" xmlns:wp14="http://schemas.microsoft.com/office/word/2010/wordprocessingDrawing" xmlns:wp="http://schemas.openxmlformats.org/drawingml/2006/wordprocessingDrawing" xmlns:w10="urn:schemas-microsoft-com:office:word" xmlns:w="http://schemas.openxmlformats.org/wordprocessingml/2006/main" xmlns:w14="http://schemas.microsoft.com/office/word/2010/wordml" xmlns:w15="http://schemas.microsoft.com/office/word/2012/wordml" xmlns:w16cid="http://schemas.microsoft.com/office/word/2016/wordml/cid" xmlns:w16se="http://schemas.microsoft.com/office/word/2015/wordml/symex" xmlns:wpg="http://schemas.microsoft.com/office/word/2010/wordprocessingGroup" xmlns:wpi="http://schemas.microsoft.com/office/word/2010/wordprocessingInk" xmlns:wne="http://schemas.microsoft.com/office/word/2006/wordml" xmlns:wps="http://schemas.microsoft.com/office/word/2010/wordprocessingShape" mc:Ignorable="w14 w15 w16se w16cid wp14">
+  <w:endnote w:type="separator" w:id="-1">
+    <w:p>
+      <w:pPr>
+        <w:spacing w:after="0" w:line="240" w:lineRule="auto"/>
+      </w:pPr>
+      <w:r>
+        <w:separator/>
+      </w:r>
+    </w:p>
+  </w:endnote>
+  <w:endnote w:type="continuationSeparator" w:id="0">
+    <w:p>
+      <w:pPr>
+        <w:spacing w:after="0" w:line="240" w:lineRule="auto"/>
+      </w:pPr>
+      <w:r>
+        <w:continuationSeparator/>
+      </w:r>
+    </w:p>
+  </w:endnote>
+</w:endnotes>
+</file>
+
+<file path=word/footnotes.xml><?xml version="1.0" encoding="utf-8"?>
+<w:footnotes xmlns:wpc="http://schemas.microsoft.com/office/word/2010/wordprocessingCanvas" xmlns:cx="http://schemas.microsoft.com/office/drawing/2014/chartex" xmlns:cx1="http://schemas.microsoft.com/office/drawing/2015/9/8/chartex" xmlns:cx2="http://schemas.microsoft.com/office/drawing/2015/10/21/chartex" xmlns:cx3="http://schemas.microsoft.com/office/drawing/2016/5/9/chartex" xmlns:cx4="http://schemas.microsoft.com/office/drawing/2016/5/10/chartex" xmlns:cx5="http://schemas.microsoft.com/office/drawing/2016/5/11/chartex" xmlns:cx6="http://schemas.microsoft.com/office/drawing/2016/5/12/chartex" xmlns:cx7="http://schemas.microsoft.com/office/drawing/2016/5/13/chartex" xmlns:cx8="http://schemas.microsoft.com/office/drawing/2016/5/14/chartex" xmlns:mc="http://schemas.openxmlformats.org/markup-compatibility/2006" xmlns:aink="http://schemas.microsoft.com/office/drawing/2016/ink" xmlns:am3d="http://schemas.microsoft.com/office/drawing/2017/model3d" xmlns:o="urn:schemas-microsoft-com:office:office" xmlns:r="http://schemas.openxmlformats.org/officeDocument/2006/relationships" xmlns:m="http://schemas.openxmlformats.org/officeDocument/2006/math" xmlns:v="urn:schemas-microsoft-com:vml" xmlns:wp14="http://schemas.microsoft.com/office/word/2010/wordprocessingDrawing" xmlns:wp="http://schemas.openxmlformats.org/drawingml/2006/wordprocessingDrawing" xmlns:w10="urn:schemas-microsoft-com:office:word" xmlns:w="http://schemas.openxmlformats.org/wordprocessingml/2006/main" xmlns:w14="http://schemas.microsoft.com/office/word/2010/wordml" xmlns:w15="http://schemas.microsoft.com/office/word/2012/wordml" xmlns:w16cid="http://schemas.microsoft.com/office/word/2016/wordml/cid" xmlns:w16se="http://schemas.microsoft.com/office/word/2015/wordml/symex" xmlns:wpg="http://schemas.microsoft.com/office/word/2010/wordprocessingGroup" xmlns:wpi="http://schemas.microsoft.com/office/word/2010/wordprocessingInk" xmlns:wne="http://schemas.microsoft.com/office/word/2006/wordml" xmlns:wps="http://schemas.microsoft.com/office/word/2010/wordprocessingShape" mc:Ignorable="w14 w15 w16se w16cid wp14">
+  <w:footnote w:type="separator" w:id="-1">
+    <w:p>
+      <w:pPr>
+        <w:spacing w:after="0" w:line="240" w:lineRule="auto"/>
+      </w:pPr>
+      <w:r>
+        <w:separator/>
+      </w:r>
+    </w:p>
+  </w:footnote>
+  <w:footnote w:type="continuationSeparator" w:id="0">
+    <w:p>
+      <w:pPr>
+        <w:spacing w:after="0" w:line="240" w:lineRule="auto"/>
+      </w:pPr>
+      <w:r>
+        <w:continuationSeparator/>
+      </w:r>
+    </w:p>
+  </w:footnote>
+  <w:footnote w:id="1">
+    <w:p>
+      <w:pPr>
+        <w:pStyle w:val="FootnoteText"/>
+      </w:pPr>
+      <w:r>
+        <w:rPr>
+          <w:rStyle w:val="FootnoteReference"/>
+        </w:rPr>
+        <w:footnoteRef/>
+      </w:r>
+      <w:r>
+        <w:t xml:space="preserve"> </w:t>
+      </w:r>
+      <w:r>
+        <w:t>https://www.kaggle.com/START-UMD/gtd</w:t>
+      </w:r>
+    </w:p>
+  </w:footnote>
+</w:footnotes>
+</file>
+
+<file path=word/numbering.xml><?xml version="1.0" encoding="utf-8"?>
+<w:numbering xmlns:wpc="http://schemas.microsoft.com/office/word/2010/wordprocessingCanvas" xmlns:cx="http://schemas.microsoft.com/office/drawing/2014/chartex" xmlns:cx1="http://schemas.microsoft.com/office/drawing/2015/9/8/chartex" xmlns:cx2="http://schemas.microsoft.com/office/drawing/2015/10/21/chartex" xmlns:cx3="http://schemas.microsoft.com/office/drawing/2016/5/9/chartex" xmlns:cx4="http://schemas.microsoft.com/office/drawing/2016/5/10/chartex" xmlns:cx5="http://schemas.microsoft.com/office/drawing/2016/5/11/chartex" xmlns:cx6="http://schemas.microsoft.com/office/drawing/2016/5/12/chartex" xmlns:cx7="http://schemas.microsoft.com/office/drawing/2016/5/13/chartex" xmlns:cx8="http://schemas.microsoft.com/office/drawing/2016/5/14/chartex" xmlns:mc="http://schemas.openxmlformats.org/markup-compatibility/2006" xmlns:aink="http://schemas.microsoft.com/office/drawing/2016/ink" xmlns:am3d="http://schemas.microsoft.com/office/drawing/2017/model3d" xmlns:o="urn:schemas-microsoft-com:office:office" xmlns:r="http://schemas.openxmlformats.org/officeDocument/2006/relationships" xmlns:m="http://schemas.openxmlformats.org/officeDocument/2006/math" xmlns:v="urn:schemas-microsoft-com:vml" xmlns:wp14="http://schemas.microsoft.com/office/word/2010/wordprocessingDrawing" xmlns:wp="http://schemas.openxmlformats.org/drawingml/2006/wordprocessingDrawing" xmlns:w10="urn:schemas-microsoft-com:office:word" xmlns:w="http://schemas.openxmlformats.org/wordprocessingml/2006/main" xmlns:w14="http://schemas.microsoft.com/office/word/2010/wordml" xmlns:w15="http://schemas.microsoft.com/office/word/2012/wordml" xmlns:w16cid="http://schemas.microsoft.com/office/word/2016/wordml/cid" xmlns:w16se="http://schemas.microsoft.com/office/word/2015/wordml/symex" xmlns:wpg="http://schemas.microsoft.com/office/word/2010/wordprocessingGroup" xmlns:wpi="http://schemas.microsoft.com/office/word/2010/wordprocessingInk" xmlns:wne="http://schemas.microsoft.com/office/word/2006/wordml" xmlns:wps="http://schemas.microsoft.com/office/word/2010/wordprocessingShape" mc:Ignorable="w14 w15 w16se w16cid wp14">
+  <w:abstractNum w:abstractNumId="0" w15:restartNumberingAfterBreak="0">
+    <w:nsid w:val="39D564B4"/>
+    <w:multiLevelType w:val="multilevel"/>
+    <w:tmpl w:val="04090025"/>
+    <w:lvl w:ilvl="0">
+      <w:start w:val="1"/>
+      <w:numFmt w:val="decimal"/>
+      <w:pStyle w:val="Heading1"/>
+      <w:lvlText w:val="%1"/>
+      <w:lvlJc w:val="left"/>
+      <w:pPr>
+        <w:ind w:left="432" w:hanging="432"/>
+      </w:pPr>
+    </w:lvl>
+    <w:lvl w:ilvl="1">
+      <w:start w:val="1"/>
+      <w:numFmt w:val="decimal"/>
+      <w:pStyle w:val="Heading2"/>
+      <w:lvlText w:val="%1.%2"/>
+      <w:lvlJc w:val="left"/>
+      <w:pPr>
+        <w:ind w:left="576" w:hanging="576"/>
+      </w:pPr>
+    </w:lvl>
+    <w:lvl w:ilvl="2">
+      <w:start w:val="1"/>
+      <w:numFmt w:val="decimal"/>
+      <w:pStyle w:val="Heading3"/>
+      <w:lvlText w:val="%1.%2.%3"/>
+      <w:lvlJc w:val="left"/>
+      <w:pPr>
+        <w:ind w:left="720" w:hanging="720"/>
+      </w:pPr>
+    </w:lvl>
+    <w:lvl w:ilvl="3">
+      <w:start w:val="1"/>
+      <w:numFmt w:val="decimal"/>
+      <w:pStyle w:val="Heading4"/>
+      <w:lvlText w:val="%1.%2.%3.%4"/>
+      <w:lvlJc w:val="left"/>
+      <w:pPr>
+        <w:ind w:left="864" w:hanging="864"/>
+      </w:pPr>
+    </w:lvl>
+    <w:lvl w:ilvl="4">
+      <w:start w:val="1"/>
+      <w:numFmt w:val="decimal"/>
+      <w:pStyle w:val="Heading5"/>
+      <w:lvlText w:val="%1.%2.%3.%4.%5"/>
+      <w:lvlJc w:val="left"/>
+      <w:pPr>
+        <w:ind w:left="1008" w:hanging="1008"/>
+      </w:pPr>
+    </w:lvl>
+    <w:lvl w:ilvl="5">
+      <w:start w:val="1"/>
+      <w:numFmt w:val="decimal"/>
+      <w:pStyle w:val="Heading6"/>
+      <w:lvlText w:val="%1.%2.%3.%4.%5.%6"/>
+      <w:lvlJc w:val="left"/>
+      <w:pPr>
+        <w:ind w:left="1152" w:hanging="1152"/>
+      </w:pPr>
+    </w:lvl>
+    <w:lvl w:ilvl="6">
+      <w:start w:val="1"/>
+      <w:numFmt w:val="decimal"/>
+      <w:pStyle w:val="Heading7"/>
+      <w:lvlText w:val="%1.%2.%3.%4.%5.%6.%7"/>
+      <w:lvlJc w:val="left"/>
+      <w:pPr>
+        <w:ind w:left="1296" w:hanging="1296"/>
+      </w:pPr>
+    </w:lvl>
+    <w:lvl w:ilvl="7">
+      <w:start w:val="1"/>
+      <w:numFmt w:val="decimal"/>
+      <w:pStyle w:val="Heading8"/>
+      <w:lvlText w:val="%1.%2.%3.%4.%5.%6.%7.%8"/>
+      <w:lvlJc w:val="left"/>
+      <w:pPr>
+        <w:ind w:left="1440" w:hanging="1440"/>
+      </w:pPr>
+    </w:lvl>
+    <w:lvl w:ilvl="8">
+      <w:start w:val="1"/>
+      <w:numFmt w:val="decimal"/>
+      <w:pStyle w:val="Heading9"/>
+      <w:lvlText w:val="%1.%2.%3.%4.%5.%6.%7.%8.%9"/>
+      <w:lvlJc w:val="left"/>
+      <w:pPr>
+        <w:ind w:left="1584" w:hanging="1584"/>
+      </w:pPr>
+    </w:lvl>
+  </w:abstractNum>
+  <w:num w:numId="1">
+    <w:abstractNumId w:val="0"/>
+  </w:num>
+</w:numbering>
 </file>
 
 <file path=word/styles.xml><?xml version="1.0" encoding="utf-8"?>
@@ -609,10 +3493,13 @@
     <w:link w:val="Heading1Char"/>
     <w:uiPriority w:val="9"/>
     <w:qFormat/>
-    <w:rsid w:val="00752F02"/>
+    <w:rsid w:val="0084106F"/>
     <w:pPr>
       <w:keepNext/>
       <w:keepLines/>
+      <w:numPr>
+        <w:numId w:val="1"/>
+      </w:numPr>
       <w:spacing w:before="240" w:after="0"/>
       <w:outlineLvl w:val="0"/>
     </w:pPr>
@@ -635,6 +3522,10 @@
     <w:pPr>
       <w:keepNext/>
       <w:keepLines/>
+      <w:numPr>
+        <w:ilvl w:val="1"/>
+        <w:numId w:val="1"/>
+      </w:numPr>
       <w:spacing w:before="40" w:after="0"/>
       <w:outlineLvl w:val="1"/>
     </w:pPr>
@@ -643,6 +3534,193 @@
       <w:color w:val="365F91" w:themeColor="accent1" w:themeShade="BF"/>
       <w:sz w:val="26"/>
       <w:szCs w:val="26"/>
+    </w:rPr>
+  </w:style>
+  <w:style w:type="paragraph" w:styleId="Heading3">
+    <w:name w:val="heading 3"/>
+    <w:basedOn w:val="Normal"/>
+    <w:next w:val="Normal"/>
+    <w:link w:val="Heading3Char"/>
+    <w:uiPriority w:val="9"/>
+    <w:semiHidden/>
+    <w:unhideWhenUsed/>
+    <w:qFormat/>
+    <w:rsid w:val="0084106F"/>
+    <w:pPr>
+      <w:keepNext/>
+      <w:keepLines/>
+      <w:numPr>
+        <w:ilvl w:val="2"/>
+        <w:numId w:val="1"/>
+      </w:numPr>
+      <w:spacing w:before="40" w:after="0"/>
+      <w:outlineLvl w:val="2"/>
+    </w:pPr>
+    <w:rPr>
+      <w:rFonts w:asciiTheme="majorHAnsi" w:eastAsiaTheme="majorEastAsia" w:hAnsiTheme="majorHAnsi" w:cstheme="majorBidi"/>
+      <w:color w:val="243F60" w:themeColor="accent1" w:themeShade="7F"/>
+      <w:sz w:val="24"/>
+      <w:szCs w:val="24"/>
+    </w:rPr>
+  </w:style>
+  <w:style w:type="paragraph" w:styleId="Heading4">
+    <w:name w:val="heading 4"/>
+    <w:basedOn w:val="Normal"/>
+    <w:next w:val="Normal"/>
+    <w:link w:val="Heading4Char"/>
+    <w:uiPriority w:val="9"/>
+    <w:semiHidden/>
+    <w:unhideWhenUsed/>
+    <w:qFormat/>
+    <w:rsid w:val="0084106F"/>
+    <w:pPr>
+      <w:keepNext/>
+      <w:keepLines/>
+      <w:numPr>
+        <w:ilvl w:val="3"/>
+        <w:numId w:val="1"/>
+      </w:numPr>
+      <w:spacing w:before="40" w:after="0"/>
+      <w:outlineLvl w:val="3"/>
+    </w:pPr>
+    <w:rPr>
+      <w:rFonts w:asciiTheme="majorHAnsi" w:eastAsiaTheme="majorEastAsia" w:hAnsiTheme="majorHAnsi" w:cstheme="majorBidi"/>
+      <w:i/>
+      <w:iCs/>
+      <w:color w:val="365F91" w:themeColor="accent1" w:themeShade="BF"/>
+    </w:rPr>
+  </w:style>
+  <w:style w:type="paragraph" w:styleId="Heading5">
+    <w:name w:val="heading 5"/>
+    <w:basedOn w:val="Normal"/>
+    <w:next w:val="Normal"/>
+    <w:link w:val="Heading5Char"/>
+    <w:uiPriority w:val="9"/>
+    <w:semiHidden/>
+    <w:unhideWhenUsed/>
+    <w:qFormat/>
+    <w:rsid w:val="0084106F"/>
+    <w:pPr>
+      <w:keepNext/>
+      <w:keepLines/>
+      <w:numPr>
+        <w:ilvl w:val="4"/>
+        <w:numId w:val="1"/>
+      </w:numPr>
+      <w:spacing w:before="40" w:after="0"/>
+      <w:outlineLvl w:val="4"/>
+    </w:pPr>
+    <w:rPr>
+      <w:rFonts w:asciiTheme="majorHAnsi" w:eastAsiaTheme="majorEastAsia" w:hAnsiTheme="majorHAnsi" w:cstheme="majorBidi"/>
+      <w:color w:val="365F91" w:themeColor="accent1" w:themeShade="BF"/>
+    </w:rPr>
+  </w:style>
+  <w:style w:type="paragraph" w:styleId="Heading6">
+    <w:name w:val="heading 6"/>
+    <w:basedOn w:val="Normal"/>
+    <w:next w:val="Normal"/>
+    <w:link w:val="Heading6Char"/>
+    <w:uiPriority w:val="9"/>
+    <w:semiHidden/>
+    <w:unhideWhenUsed/>
+    <w:qFormat/>
+    <w:rsid w:val="0084106F"/>
+    <w:pPr>
+      <w:keepNext/>
+      <w:keepLines/>
+      <w:numPr>
+        <w:ilvl w:val="5"/>
+        <w:numId w:val="1"/>
+      </w:numPr>
+      <w:spacing w:before="40" w:after="0"/>
+      <w:outlineLvl w:val="5"/>
+    </w:pPr>
+    <w:rPr>
+      <w:rFonts w:asciiTheme="majorHAnsi" w:eastAsiaTheme="majorEastAsia" w:hAnsiTheme="majorHAnsi" w:cstheme="majorBidi"/>
+      <w:color w:val="243F60" w:themeColor="accent1" w:themeShade="7F"/>
+    </w:rPr>
+  </w:style>
+  <w:style w:type="paragraph" w:styleId="Heading7">
+    <w:name w:val="heading 7"/>
+    <w:basedOn w:val="Normal"/>
+    <w:next w:val="Normal"/>
+    <w:link w:val="Heading7Char"/>
+    <w:uiPriority w:val="9"/>
+    <w:semiHidden/>
+    <w:unhideWhenUsed/>
+    <w:qFormat/>
+    <w:rsid w:val="0084106F"/>
+    <w:pPr>
+      <w:keepNext/>
+      <w:keepLines/>
+      <w:numPr>
+        <w:ilvl w:val="6"/>
+        <w:numId w:val="1"/>
+      </w:numPr>
+      <w:spacing w:before="40" w:after="0"/>
+      <w:outlineLvl w:val="6"/>
+    </w:pPr>
+    <w:rPr>
+      <w:rFonts w:asciiTheme="majorHAnsi" w:eastAsiaTheme="majorEastAsia" w:hAnsiTheme="majorHAnsi" w:cstheme="majorBidi"/>
+      <w:i/>
+      <w:iCs/>
+      <w:color w:val="243F60" w:themeColor="accent1" w:themeShade="7F"/>
+    </w:rPr>
+  </w:style>
+  <w:style w:type="paragraph" w:styleId="Heading8">
+    <w:name w:val="heading 8"/>
+    <w:basedOn w:val="Normal"/>
+    <w:next w:val="Normal"/>
+    <w:link w:val="Heading8Char"/>
+    <w:uiPriority w:val="9"/>
+    <w:semiHidden/>
+    <w:unhideWhenUsed/>
+    <w:qFormat/>
+    <w:rsid w:val="0084106F"/>
+    <w:pPr>
+      <w:keepNext/>
+      <w:keepLines/>
+      <w:numPr>
+        <w:ilvl w:val="7"/>
+        <w:numId w:val="1"/>
+      </w:numPr>
+      <w:spacing w:before="40" w:after="0"/>
+      <w:outlineLvl w:val="7"/>
+    </w:pPr>
+    <w:rPr>
+      <w:rFonts w:asciiTheme="majorHAnsi" w:eastAsiaTheme="majorEastAsia" w:hAnsiTheme="majorHAnsi" w:cstheme="majorBidi"/>
+      <w:color w:val="272727" w:themeColor="text1" w:themeTint="D8"/>
+      <w:sz w:val="21"/>
+      <w:szCs w:val="21"/>
+    </w:rPr>
+  </w:style>
+  <w:style w:type="paragraph" w:styleId="Heading9">
+    <w:name w:val="heading 9"/>
+    <w:basedOn w:val="Normal"/>
+    <w:next w:val="Normal"/>
+    <w:link w:val="Heading9Char"/>
+    <w:uiPriority w:val="9"/>
+    <w:semiHidden/>
+    <w:unhideWhenUsed/>
+    <w:qFormat/>
+    <w:rsid w:val="0084106F"/>
+    <w:pPr>
+      <w:keepNext/>
+      <w:keepLines/>
+      <w:numPr>
+        <w:ilvl w:val="8"/>
+        <w:numId w:val="1"/>
+      </w:numPr>
+      <w:spacing w:before="40" w:after="0"/>
+      <w:outlineLvl w:val="8"/>
+    </w:pPr>
+    <w:rPr>
+      <w:rFonts w:asciiTheme="majorHAnsi" w:eastAsiaTheme="majorEastAsia" w:hAnsiTheme="majorHAnsi" w:cstheme="majorBidi"/>
+      <w:i/>
+      <w:iCs/>
+      <w:color w:val="272727" w:themeColor="text1" w:themeTint="D8"/>
+      <w:sz w:val="21"/>
+      <w:szCs w:val="21"/>
     </w:rPr>
   </w:style>
   <w:style w:type="character" w:default="1" w:styleId="DefaultParagraphFont">
@@ -744,7 +3822,7 @@
     <w:basedOn w:val="DefaultParagraphFont"/>
     <w:link w:val="Heading1"/>
     <w:uiPriority w:val="9"/>
-    <w:rsid w:val="00752F02"/>
+    <w:rsid w:val="0084106F"/>
     <w:rPr>
       <w:rFonts w:asciiTheme="majorHAnsi" w:eastAsiaTheme="majorEastAsia" w:hAnsiTheme="majorHAnsi" w:cstheme="majorBidi"/>
       <w:color w:val="365F91" w:themeColor="accent1" w:themeShade="BF"/>
@@ -763,6 +3841,282 @@
       <w:color w:val="365F91" w:themeColor="accent1" w:themeShade="BF"/>
       <w:sz w:val="26"/>
       <w:szCs w:val="26"/>
+    </w:rPr>
+  </w:style>
+  <w:style w:type="paragraph" w:styleId="FootnoteText">
+    <w:name w:val="footnote text"/>
+    <w:basedOn w:val="Normal"/>
+    <w:link w:val="FootnoteTextChar"/>
+    <w:uiPriority w:val="99"/>
+    <w:semiHidden/>
+    <w:unhideWhenUsed/>
+    <w:rsid w:val="00FD2808"/>
+    <w:pPr>
+      <w:spacing w:after="0" w:line="240" w:lineRule="auto"/>
+    </w:pPr>
+    <w:rPr>
+      <w:sz w:val="20"/>
+      <w:szCs w:val="20"/>
+    </w:rPr>
+  </w:style>
+  <w:style w:type="character" w:customStyle="1" w:styleId="FootnoteTextChar">
+    <w:name w:val="Footnote Text Char"/>
+    <w:basedOn w:val="DefaultParagraphFont"/>
+    <w:link w:val="FootnoteText"/>
+    <w:uiPriority w:val="99"/>
+    <w:semiHidden/>
+    <w:rsid w:val="00FD2808"/>
+    <w:rPr>
+      <w:sz w:val="20"/>
+      <w:szCs w:val="20"/>
+    </w:rPr>
+  </w:style>
+  <w:style w:type="character" w:styleId="FootnoteReference">
+    <w:name w:val="footnote reference"/>
+    <w:basedOn w:val="DefaultParagraphFont"/>
+    <w:uiPriority w:val="99"/>
+    <w:semiHidden/>
+    <w:unhideWhenUsed/>
+    <w:rsid w:val="00FD2808"/>
+    <w:rPr>
+      <w:vertAlign w:val="superscript"/>
+    </w:rPr>
+  </w:style>
+  <w:style w:type="character" w:customStyle="1" w:styleId="Heading3Char">
+    <w:name w:val="Heading 3 Char"/>
+    <w:basedOn w:val="DefaultParagraphFont"/>
+    <w:link w:val="Heading3"/>
+    <w:uiPriority w:val="9"/>
+    <w:semiHidden/>
+    <w:rsid w:val="0084106F"/>
+    <w:rPr>
+      <w:rFonts w:asciiTheme="majorHAnsi" w:eastAsiaTheme="majorEastAsia" w:hAnsiTheme="majorHAnsi" w:cstheme="majorBidi"/>
+      <w:color w:val="243F60" w:themeColor="accent1" w:themeShade="7F"/>
+      <w:sz w:val="24"/>
+      <w:szCs w:val="24"/>
+    </w:rPr>
+  </w:style>
+  <w:style w:type="character" w:customStyle="1" w:styleId="Heading4Char">
+    <w:name w:val="Heading 4 Char"/>
+    <w:basedOn w:val="DefaultParagraphFont"/>
+    <w:link w:val="Heading4"/>
+    <w:uiPriority w:val="9"/>
+    <w:semiHidden/>
+    <w:rsid w:val="0084106F"/>
+    <w:rPr>
+      <w:rFonts w:asciiTheme="majorHAnsi" w:eastAsiaTheme="majorEastAsia" w:hAnsiTheme="majorHAnsi" w:cstheme="majorBidi"/>
+      <w:i/>
+      <w:iCs/>
+      <w:color w:val="365F91" w:themeColor="accent1" w:themeShade="BF"/>
+    </w:rPr>
+  </w:style>
+  <w:style w:type="character" w:customStyle="1" w:styleId="Heading5Char">
+    <w:name w:val="Heading 5 Char"/>
+    <w:basedOn w:val="DefaultParagraphFont"/>
+    <w:link w:val="Heading5"/>
+    <w:uiPriority w:val="9"/>
+    <w:semiHidden/>
+    <w:rsid w:val="0084106F"/>
+    <w:rPr>
+      <w:rFonts w:asciiTheme="majorHAnsi" w:eastAsiaTheme="majorEastAsia" w:hAnsiTheme="majorHAnsi" w:cstheme="majorBidi"/>
+      <w:color w:val="365F91" w:themeColor="accent1" w:themeShade="BF"/>
+    </w:rPr>
+  </w:style>
+  <w:style w:type="character" w:customStyle="1" w:styleId="Heading6Char">
+    <w:name w:val="Heading 6 Char"/>
+    <w:basedOn w:val="DefaultParagraphFont"/>
+    <w:link w:val="Heading6"/>
+    <w:uiPriority w:val="9"/>
+    <w:semiHidden/>
+    <w:rsid w:val="0084106F"/>
+    <w:rPr>
+      <w:rFonts w:asciiTheme="majorHAnsi" w:eastAsiaTheme="majorEastAsia" w:hAnsiTheme="majorHAnsi" w:cstheme="majorBidi"/>
+      <w:color w:val="243F60" w:themeColor="accent1" w:themeShade="7F"/>
+    </w:rPr>
+  </w:style>
+  <w:style w:type="character" w:customStyle="1" w:styleId="Heading7Char">
+    <w:name w:val="Heading 7 Char"/>
+    <w:basedOn w:val="DefaultParagraphFont"/>
+    <w:link w:val="Heading7"/>
+    <w:uiPriority w:val="9"/>
+    <w:semiHidden/>
+    <w:rsid w:val="0084106F"/>
+    <w:rPr>
+      <w:rFonts w:asciiTheme="majorHAnsi" w:eastAsiaTheme="majorEastAsia" w:hAnsiTheme="majorHAnsi" w:cstheme="majorBidi"/>
+      <w:i/>
+      <w:iCs/>
+      <w:color w:val="243F60" w:themeColor="accent1" w:themeShade="7F"/>
+    </w:rPr>
+  </w:style>
+  <w:style w:type="character" w:customStyle="1" w:styleId="Heading8Char">
+    <w:name w:val="Heading 8 Char"/>
+    <w:basedOn w:val="DefaultParagraphFont"/>
+    <w:link w:val="Heading8"/>
+    <w:uiPriority w:val="9"/>
+    <w:semiHidden/>
+    <w:rsid w:val="0084106F"/>
+    <w:rPr>
+      <w:rFonts w:asciiTheme="majorHAnsi" w:eastAsiaTheme="majorEastAsia" w:hAnsiTheme="majorHAnsi" w:cstheme="majorBidi"/>
+      <w:color w:val="272727" w:themeColor="text1" w:themeTint="D8"/>
+      <w:sz w:val="21"/>
+      <w:szCs w:val="21"/>
+    </w:rPr>
+  </w:style>
+  <w:style w:type="character" w:customStyle="1" w:styleId="Heading9Char">
+    <w:name w:val="Heading 9 Char"/>
+    <w:basedOn w:val="DefaultParagraphFont"/>
+    <w:link w:val="Heading9"/>
+    <w:uiPriority w:val="9"/>
+    <w:semiHidden/>
+    <w:rsid w:val="0084106F"/>
+    <w:rPr>
+      <w:rFonts w:asciiTheme="majorHAnsi" w:eastAsiaTheme="majorEastAsia" w:hAnsiTheme="majorHAnsi" w:cstheme="majorBidi"/>
+      <w:i/>
+      <w:iCs/>
+      <w:color w:val="272727" w:themeColor="text1" w:themeTint="D8"/>
+      <w:sz w:val="21"/>
+      <w:szCs w:val="21"/>
+    </w:rPr>
+  </w:style>
+  <w:style w:type="paragraph" w:styleId="BalloonText">
+    <w:name w:val="Balloon Text"/>
+    <w:basedOn w:val="Normal"/>
+    <w:link w:val="BalloonTextChar"/>
+    <w:uiPriority w:val="99"/>
+    <w:semiHidden/>
+    <w:unhideWhenUsed/>
+    <w:rsid w:val="004C659C"/>
+    <w:pPr>
+      <w:spacing w:after="0" w:line="240" w:lineRule="auto"/>
+    </w:pPr>
+    <w:rPr>
+      <w:rFonts w:ascii="Segoe UI" w:hAnsi="Segoe UI" w:cs="Segoe UI"/>
+      <w:sz w:val="18"/>
+      <w:szCs w:val="18"/>
+    </w:rPr>
+  </w:style>
+  <w:style w:type="character" w:customStyle="1" w:styleId="BalloonTextChar">
+    <w:name w:val="Balloon Text Char"/>
+    <w:basedOn w:val="DefaultParagraphFont"/>
+    <w:link w:val="BalloonText"/>
+    <w:uiPriority w:val="99"/>
+    <w:semiHidden/>
+    <w:rsid w:val="004C659C"/>
+    <w:rPr>
+      <w:rFonts w:ascii="Segoe UI" w:hAnsi="Segoe UI" w:cs="Segoe UI"/>
+      <w:sz w:val="18"/>
+      <w:szCs w:val="18"/>
+    </w:rPr>
+  </w:style>
+  <w:style w:type="table" w:styleId="TableGrid">
+    <w:name w:val="Table Grid"/>
+    <w:basedOn w:val="TableNormal"/>
+    <w:uiPriority w:val="59"/>
+    <w:rsid w:val="00582966"/>
+    <w:pPr>
+      <w:spacing w:after="0" w:line="240" w:lineRule="auto"/>
+    </w:pPr>
+    <w:tblPr>
+      <w:tblBorders>
+        <w:top w:val="single" w:sz="4" w:space="0" w:color="auto"/>
+        <w:left w:val="single" w:sz="4" w:space="0" w:color="auto"/>
+        <w:bottom w:val="single" w:sz="4" w:space="0" w:color="auto"/>
+        <w:right w:val="single" w:sz="4" w:space="0" w:color="auto"/>
+        <w:insideH w:val="single" w:sz="4" w:space="0" w:color="auto"/>
+        <w:insideV w:val="single" w:sz="4" w:space="0" w:color="auto"/>
+      </w:tblBorders>
+    </w:tblPr>
+  </w:style>
+  <w:style w:type="character" w:styleId="PlaceholderText">
+    <w:name w:val="Placeholder Text"/>
+    <w:basedOn w:val="DefaultParagraphFont"/>
+    <w:uiPriority w:val="99"/>
+    <w:semiHidden/>
+    <w:rsid w:val="00914585"/>
+    <w:rPr>
+      <w:color w:val="808080"/>
+    </w:rPr>
+  </w:style>
+  <w:style w:type="table" w:styleId="PlainTable1">
+    <w:name w:val="Plain Table 1"/>
+    <w:basedOn w:val="TableNormal"/>
+    <w:uiPriority w:val="41"/>
+    <w:rsid w:val="0076729B"/>
+    <w:pPr>
+      <w:spacing w:after="0" w:line="240" w:lineRule="auto"/>
+    </w:pPr>
+    <w:tblPr>
+      <w:tblStyleRowBandSize w:val="1"/>
+      <w:tblStyleColBandSize w:val="1"/>
+      <w:tblBorders>
+        <w:top w:val="single" w:sz="4" w:space="0" w:color="BFBFBF" w:themeColor="background1" w:themeShade="BF"/>
+        <w:left w:val="single" w:sz="4" w:space="0" w:color="BFBFBF" w:themeColor="background1" w:themeShade="BF"/>
+        <w:bottom w:val="single" w:sz="4" w:space="0" w:color="BFBFBF" w:themeColor="background1" w:themeShade="BF"/>
+        <w:right w:val="single" w:sz="4" w:space="0" w:color="BFBFBF" w:themeColor="background1" w:themeShade="BF"/>
+        <w:insideH w:val="single" w:sz="4" w:space="0" w:color="BFBFBF" w:themeColor="background1" w:themeShade="BF"/>
+        <w:insideV w:val="single" w:sz="4" w:space="0" w:color="BFBFBF" w:themeColor="background1" w:themeShade="BF"/>
+      </w:tblBorders>
+    </w:tblPr>
+    <w:tblStylePr w:type="firstRow">
+      <w:rPr>
+        <w:b/>
+        <w:bCs/>
+      </w:rPr>
+    </w:tblStylePr>
+    <w:tblStylePr w:type="lastRow">
+      <w:rPr>
+        <w:b/>
+        <w:bCs/>
+      </w:rPr>
+      <w:tblPr/>
+      <w:tcPr>
+        <w:tcBorders>
+          <w:top w:val="double" w:sz="4" w:space="0" w:color="BFBFBF" w:themeColor="background1" w:themeShade="BF"/>
+        </w:tcBorders>
+      </w:tcPr>
+    </w:tblStylePr>
+    <w:tblStylePr w:type="firstCol">
+      <w:rPr>
+        <w:b/>
+        <w:bCs/>
+      </w:rPr>
+    </w:tblStylePr>
+    <w:tblStylePr w:type="lastCol">
+      <w:rPr>
+        <w:b/>
+        <w:bCs/>
+      </w:rPr>
+    </w:tblStylePr>
+    <w:tblStylePr w:type="band1Vert">
+      <w:tblPr/>
+      <w:tcPr>
+        <w:shd w:val="clear" w:color="auto" w:fill="F2F2F2" w:themeFill="background1" w:themeFillShade="F2"/>
+      </w:tcPr>
+    </w:tblStylePr>
+    <w:tblStylePr w:type="band1Horz">
+      <w:tblPr/>
+      <w:tcPr>
+        <w:shd w:val="clear" w:color="auto" w:fill="F2F2F2" w:themeFill="background1" w:themeFillShade="F2"/>
+      </w:tcPr>
+    </w:tblStylePr>
+  </w:style>
+  <w:style w:type="paragraph" w:styleId="Caption">
+    <w:name w:val="caption"/>
+    <w:basedOn w:val="Normal"/>
+    <w:next w:val="Normal"/>
+    <w:uiPriority w:val="35"/>
+    <w:unhideWhenUsed/>
+    <w:qFormat/>
+    <w:rsid w:val="00A772C6"/>
+    <w:pPr>
+      <w:spacing w:line="240" w:lineRule="auto"/>
+    </w:pPr>
+    <w:rPr>
+      <w:i/>
+      <w:iCs/>
+      <w:color w:val="1F497D" w:themeColor="text2"/>
+      <w:sz w:val="18"/>
+      <w:szCs w:val="18"/>
     </w:rPr>
   </w:style>
 </w:styles>
@@ -1051,4 +4405,16 @@
   <a:objectDefaults/>
   <a:extraClrSchemeLst/>
 </a:theme>
+</file>
+
+<file path=customXml/item1.xml><?xml version="1.0" encoding="utf-8"?>
+<b:Sources xmlns:b="http://schemas.openxmlformats.org/officeDocument/2006/bibliography" xmlns="http://schemas.openxmlformats.org/officeDocument/2006/bibliography" SelectedStyle="\APASixthEditionOfficeOnline.xsl" StyleName="APA" Version="6"/>
+</file>
+
+<file path=customXml/itemProps1.xml><?xml version="1.0" encoding="utf-8"?>
+<ds:datastoreItem xmlns:ds="http://schemas.openxmlformats.org/officeDocument/2006/customXml" ds:itemID="{99BC58AE-844A-49B8-B6F2-801867C439FA}">
+  <ds:schemaRefs>
+    <ds:schemaRef ds:uri="http://schemas.openxmlformats.org/officeDocument/2006/bibliography"/>
+  </ds:schemaRefs>
+</ds:datastoreItem>
 </file>
</xml_diff>

<commit_message>
Minor content updates and removes the discussion section
</commit_message>
<xml_diff>
--- a/report/final-report.docx
+++ b/report/final-report.docx
@@ -397,31 +397,16 @@
         <w:t>models, model comparisons</w:t>
       </w:r>
       <w:r>
-        <w:t>, and summaries of findings</w:t>
+        <w:t xml:space="preserve">, and </w:t>
+      </w:r>
+      <w:r>
+        <w:t>interpretation</w:t>
+      </w:r>
+      <w:r>
+        <w:t xml:space="preserve"> of findings</w:t>
       </w:r>
       <w:r>
         <w:t>.</w:t>
-      </w:r>
-      <w:r>
-        <w:t xml:space="preserve"> Section 4 concludes the paper with </w:t>
-      </w:r>
-      <w:r>
-        <w:t xml:space="preserve">a discussion of our findings, </w:t>
-      </w:r>
-      <w:r>
-        <w:t>general observations about our data modeling efforts</w:t>
-      </w:r>
-      <w:r>
-        <w:t>,</w:t>
-      </w:r>
-      <w:r>
-        <w:t xml:space="preserve"> and </w:t>
-      </w:r>
-      <w:r>
-        <w:t xml:space="preserve">possible </w:t>
-      </w:r>
-      <w:r>
-        <w:t>directions for future work.</w:t>
       </w:r>
     </w:p>
     <w:p>
@@ -440,10 +425,13 @@
         <w:t>and</w:t>
       </w:r>
       <w:r>
-        <w:t xml:space="preserve"> 135 variables. Each observation corresponds to a terroris</w:t>
-      </w:r>
-      <w:r>
-        <w:t xml:space="preserve">t event </w:t>
+        <w:t xml:space="preserve"> 135 variables. Each observation corresponds to a </w:t>
+      </w:r>
+      <w:r>
+        <w:t>terrorist attack</w:t>
+      </w:r>
+      <w:r>
+        <w:t xml:space="preserve"> </w:t>
       </w:r>
       <w:r>
         <w:t xml:space="preserve">that occurred between 1970 and 2017 (excluding 1993). </w:t>
@@ -581,10 +569,13 @@
         <w:t xml:space="preserve">spatial and temporal </w:t>
       </w:r>
       <w:r>
-        <w:t xml:space="preserve">distribution of the terrorist </w:t>
-      </w:r>
-      <w:r>
-        <w:t>events</w:t>
+        <w:t xml:space="preserve">distribution of the </w:t>
+      </w:r>
+      <w:r>
+        <w:t>terrorist attack</w:t>
+      </w:r>
+      <w:r>
+        <w:t>s</w:t>
       </w:r>
       <w:r>
         <w:t xml:space="preserve"> </w:t>
@@ -707,10 +698,13 @@
         </w:r>
       </w:fldSimple>
       <w:r>
-        <w:t xml:space="preserve"> – Histogram showing frequency of terrorist </w:t>
-      </w:r>
-      <w:r>
-        <w:t>events</w:t>
+        <w:t xml:space="preserve"> – Histogram showing frequency of </w:t>
+      </w:r>
+      <w:r>
+        <w:t>terrorist attack</w:t>
+      </w:r>
+      <w:r>
+        <w:t>s</w:t>
       </w:r>
       <w:r>
         <w:t xml:space="preserve"> between 1970 and 2017.</w:t>
@@ -783,7 +777,13 @@
         </m:r>
       </m:oMath>
       <w:r>
-        <w:t xml:space="preserve">). The countries with the greatest number of terrorist events were </w:t>
+        <w:t xml:space="preserve">). The countries with the greatest number of </w:t>
+      </w:r>
+      <w:r>
+        <w:t>terrorist attack</w:t>
+      </w:r>
+      <w:r>
+        <w:t xml:space="preserve">s were </w:t>
       </w:r>
       <w:r>
         <w:t>Iraq</w:t>
@@ -906,13 +906,13 @@
               <w:rPr>
                 <w:noProof/>
               </w:rPr>
-              <w:t xml:space="preserve">Terrorist </w:t>
+              <w:t>Terrorist Attack</w:t>
             </w:r>
             <w:r>
               <w:rPr>
                 <w:noProof/>
               </w:rPr>
-              <w:t>Events</w:t>
+              <w:t>s</w:t>
             </w:r>
             <w:r>
               <w:rPr>
@@ -1181,7 +1181,13 @@
         <w:t xml:space="preserve"> </w:t>
       </w:r>
       <w:r>
-        <w:t>Geospatial distribution of terrorist events.</w:t>
+        <w:t xml:space="preserve">Geospatial distribution of </w:t>
+      </w:r>
+      <w:r>
+        <w:t>terrorist attack</w:t>
+      </w:r>
+      <w:r>
+        <w:t>s.</w:t>
       </w:r>
     </w:p>
     <w:p>
@@ -1193,7 +1199,13 @@
         <w:t>2-</w:t>
       </w:r>
       <w:r>
-        <w:t>3 shows changes in the geospatial distribution of terrorist events over time. Note that the areas of highest concentration have shifted considerably. Between 1970 and 1989, the greatest number of attacks occurred in South America (</w:t>
+        <w:t xml:space="preserve">3 shows changes in the geospatial distribution of </w:t>
+      </w:r>
+      <w:r>
+        <w:t>terrorist attack</w:t>
+      </w:r>
+      <w:r>
+        <w:t>s over time. Note that the areas of highest concentration have shifted considerably. Between 1970 and 1989, the greatest number of attacks occurred in South America (</w:t>
       </w:r>
       <m:oMath>
         <m:r>
@@ -1240,7 +1252,31 @@
         <w:rPr>
           <w:rFonts w:eastAsiaTheme="minorEastAsia"/>
         </w:rPr>
-        <w:t xml:space="preserve"> terrorist events. By comparison, South America accounted for only </w:t>
+        <w:t xml:space="preserve"> </w:t>
+      </w:r>
+      <w:r>
+        <w:rPr>
+          <w:rFonts w:eastAsiaTheme="minorEastAsia"/>
+        </w:rPr>
+        <w:t>terrorist attack</w:t>
+      </w:r>
+      <w:r>
+        <w:rPr>
+          <w:rFonts w:eastAsiaTheme="minorEastAsia"/>
+        </w:rPr>
+        <w:t xml:space="preserve">s. By comparison, South America </w:t>
+      </w:r>
+      <w:r>
+        <w:rPr>
+          <w:rFonts w:eastAsiaTheme="minorEastAsia"/>
+        </w:rPr>
+        <w:t xml:space="preserve">only </w:t>
+      </w:r>
+      <w:r>
+        <w:rPr>
+          <w:rFonts w:eastAsiaTheme="minorEastAsia"/>
+        </w:rPr>
+        <w:t xml:space="preserve">accounted for only </w:t>
       </w:r>
       <m:oMath>
         <m:r>
@@ -1254,7 +1290,25 @@
         <w:rPr>
           <w:rFonts w:eastAsiaTheme="minorEastAsia"/>
         </w:rPr>
-        <w:t xml:space="preserve"> terrorist events in the same time period.</w:t>
+        <w:t xml:space="preserve"> </w:t>
+      </w:r>
+      <w:r>
+        <w:rPr>
+          <w:rFonts w:eastAsiaTheme="minorEastAsia"/>
+        </w:rPr>
+        <w:t>terrorist attack</w:t>
+      </w:r>
+      <w:r>
+        <w:rPr>
+          <w:rFonts w:eastAsiaTheme="minorEastAsia"/>
+        </w:rPr>
+        <w:t>s in the same time period</w:t>
+      </w:r>
+      <w:r>
+        <w:rPr>
+          <w:rFonts w:eastAsiaTheme="minorEastAsia"/>
+        </w:rPr>
+        <w:t>, which is a dramatic change from the earlier pattern.</w:t>
       </w:r>
     </w:p>
     <w:tbl>
@@ -1287,7 +1341,19 @@
               <w:rPr>
                 <w:noProof/>
               </w:rPr>
-              <w:t>Changes in Terrorist Event Density Over Time</w:t>
+              <w:t xml:space="preserve">Changes in Terrorist </w:t>
+            </w:r>
+            <w:r>
+              <w:rPr>
+                <w:noProof/>
+              </w:rPr>
+              <w:t>Attack</w:t>
+            </w:r>
+            <w:r>
+              <w:rPr>
+                <w:noProof/>
+              </w:rPr>
+              <w:t xml:space="preserve"> Density Over Time</w:t>
             </w:r>
           </w:p>
         </w:tc>
@@ -1485,7 +1551,7 @@
                 </mc:Choice>
                 <mc:Fallback>
                   <w:pict>
-                    <v:shapetype w14:anchorId="388921C8" id="_x0000_t32" coordsize="21600,21600" o:spt="32" o:oned="t" path="m,l21600,21600e" filled="f">
+                    <v:shapetype w14:anchorId="4CBDD705" id="_x0000_t32" coordsize="21600,21600" o:spt="32" o:oned="t" path="m,l21600,21600e" filled="f">
                       <v:path arrowok="t" fillok="f" o:connecttype="none"/>
                       <o:lock v:ext="edit" shapetype="t"/>
                     </v:shapetype>
@@ -1574,7 +1640,19 @@
         <w:t>free-form textual descriptions of the codes used in other variables</w:t>
       </w:r>
       <w:r>
-        <w:t xml:space="preserve"> and were, therefore, unusable.</w:t>
+        <w:t xml:space="preserve"> and </w:t>
+      </w:r>
+      <w:r>
+        <w:t>are</w:t>
+      </w:r>
+      <w:r>
+        <w:t>, therefore, unusable</w:t>
+      </w:r>
+      <w:r>
+        <w:t xml:space="preserve"> for modeling</w:t>
+      </w:r>
+      <w:r>
+        <w:t>.</w:t>
       </w:r>
       <w:r>
         <w:t xml:space="preserve"> Among the 94 remaining variables, 44 have </w:t>
@@ -1668,7 +1746,13 @@
         <w:t>making them</w:t>
       </w:r>
       <w:r>
-        <w:t xml:space="preserve"> challenging to use directly because of the large number of variables they will generate after encoding.</w:t>
+        <w:t xml:space="preserve"> challenging to use directly because of the large number of variables they will generate after </w:t>
+      </w:r>
+      <w:r>
+        <w:t xml:space="preserve">categorial </w:t>
+      </w:r>
+      <w:r>
+        <w:t>encoding.</w:t>
       </w:r>
       <w:r>
         <w:t xml:space="preserve"> Finally, the frequency with which each category occurs in most of these categorical variables is highly unbalanced</w:t>
@@ -2077,7 +2161,7 @@
           <w:sz w:val="22"/>
           <w:szCs w:val="22"/>
         </w:rPr>
-        <w:t xml:space="preserve"> I decided to see what I </w:t>
+        <w:t xml:space="preserve"> I decided to see what </w:t>
       </w:r>
       <w:r>
         <w:rPr>
@@ -2765,7 +2849,21 @@
           <w:sz w:val="22"/>
           <w:szCs w:val="22"/>
         </w:rPr>
-        <w:t>was an equivalent package to “tree” however, it had additional information on some of its plots. There must have been a subtle difference in how it calculated the tree, as when I ran it on the same data a got a different tree</w:t>
+        <w:t>was an equivalent package to “tree”</w:t>
+      </w:r>
+      <w:r>
+        <w:rPr>
+          <w:sz w:val="22"/>
+          <w:szCs w:val="22"/>
+        </w:rPr>
+        <w:t>,</w:t>
+      </w:r>
+      <w:r>
+        <w:rPr>
+          <w:sz w:val="22"/>
+          <w:szCs w:val="22"/>
+        </w:rPr>
+        <w:t xml:space="preserve"> however, it had additional information on some of its plots. There must have been a subtle difference in how it calculated the tree, as when I ran it on the same data a got a different tree</w:t>
       </w:r>
       <w:r>
         <w:rPr>
@@ -2977,7 +3075,42 @@
           <w:sz w:val="22"/>
           <w:szCs w:val="22"/>
         </w:rPr>
-        <w:t xml:space="preserve"> from a quirk in how success is defined then anything truly meaningful. Notice the two highest nodes: “property” is a binary variable indicating whether there was any property damage as a result of the attack, “weaptype1.6” corresponds to attacks with explosive weapons. If you look in the documentation for the dataset, it states that “A bombing is successful if the bomb or explosive device detonates. Bombings are considered unsuccessful if they do not detonate. The success or failure of the bombing is </w:t>
+        <w:t>d</w:t>
+      </w:r>
+      <w:r>
+        <w:rPr>
+          <w:sz w:val="22"/>
+          <w:szCs w:val="22"/>
+        </w:rPr>
+        <w:t xml:space="preserve"> from a quirk in how success is defined </w:t>
+      </w:r>
+      <w:r>
+        <w:rPr>
+          <w:sz w:val="22"/>
+          <w:szCs w:val="22"/>
+        </w:rPr>
+        <w:t xml:space="preserve">rather </w:t>
+      </w:r>
+      <w:r>
+        <w:rPr>
+          <w:sz w:val="22"/>
+          <w:szCs w:val="22"/>
+        </w:rPr>
+        <w:t>th</w:t>
+      </w:r>
+      <w:r>
+        <w:rPr>
+          <w:sz w:val="22"/>
+          <w:szCs w:val="22"/>
+        </w:rPr>
+        <w:t>a</w:t>
+      </w:r>
+      <w:r>
+        <w:rPr>
+          <w:sz w:val="22"/>
+          <w:szCs w:val="22"/>
+        </w:rPr>
+        <w:t xml:space="preserve">n anything truly meaningful. Notice the two highest nodes: “property” is a binary variable indicating whether there was any property damage as a result of the attack, “weaptype1.6” corresponds to attacks with explosive weapons. If you look in the documentation for the dataset, it states that “A bombing is successful if the bomb or explosive device detonates. Bombings are considered unsuccessful if they do not detonate. The success or failure of the </w:t>
       </w:r>
       <w:r>
         <w:rPr>
@@ -2985,7 +3118,7 @@
           <w:szCs w:val="22"/>
         </w:rPr>
         <w:lastRenderedPageBreak/>
-        <w:t>not based on whether it hit the intended target.” Clearly in many cases, if there is no property damage and the weapon is an explosive, then it will have not been successful. This gives us very little information about success/failure in general.</w:t>
+        <w:t>bombing is not based on whether it hit the intended target.” Clearly in many cases, if there is no property damage and the weapon is an explosive, then it will have not been successful. This gives us very little information about success/failure in general.</w:t>
       </w:r>
     </w:p>
     <w:p>
@@ -11564,10 +11697,10 @@
             <v:path o:extrusionok="f" gradientshapeok="t" o:connecttype="rect"/>
             <o:lock v:ext="edit" aspectratio="t"/>
           </v:shapetype>
-          <v:shape id="_x0000_i1025" type="#_x0000_t75" style="width:221pt;height:88.65pt" o:ole="">
+          <v:shape id="_x0000_i1025" type="#_x0000_t75" style="width:221.2pt;height:88.5pt" o:ole="">
             <v:imagedata r:id="rId32" o:title=""/>
           </v:shape>
-          <o:OLEObject Type="Embed" ProgID="Excel.Sheet.12" ShapeID="_x0000_i1025" DrawAspect="Content" ObjectID="_1636895853" r:id="rId33"/>
+          <o:OLEObject Type="Embed" ProgID="Excel.Sheet.12" ShapeID="_x0000_i1025" DrawAspect="Content" ObjectID="_1636905824" r:id="rId33"/>
         </w:object>
       </w:r>
       <w:r>
@@ -12218,10 +12351,28 @@
     </w:p>
     <w:p>
       <w:r>
-        <w:t xml:space="preserve">The goal of this research question is to develop </w:t>
-      </w:r>
-      <w:r>
-        <w:t>statistical models that predict the terrorist group name (</w:t>
+        <w:t xml:space="preserve">The goal </w:t>
+      </w:r>
+      <w:r>
+        <w:t>for</w:t>
+      </w:r>
+      <w:r>
+        <w:t xml:space="preserve"> this research question </w:t>
+      </w:r>
+      <w:r>
+        <w:t>was</w:t>
+      </w:r>
+      <w:r>
+        <w:t xml:space="preserve"> to develop </w:t>
+      </w:r>
+      <w:r>
+        <w:t>statistical models that predict the terrorist group</w:t>
+      </w:r>
+      <w:r>
+        <w:t xml:space="preserve"> </w:t>
+      </w:r>
+      <w:r>
+        <w:t>(</w:t>
       </w:r>
       <w:proofErr w:type="spellStart"/>
       <w:r>
@@ -12232,58 +12383,67 @@
       </w:r>
       <w:proofErr w:type="spellEnd"/>
       <w:r>
-        <w:t xml:space="preserve">) based on </w:t>
-      </w:r>
-      <w:r>
-        <w:t>a subset of the GTD’s</w:t>
+        <w:t>)</w:t>
+      </w:r>
+      <w:r>
+        <w:t xml:space="preserve"> responsible for an attack</w:t>
+      </w:r>
+      <w:r>
+        <w:t xml:space="preserve">. The GTD contains </w:t>
+      </w:r>
+      <w:r>
+        <w:t>terrorist attack</w:t>
+      </w:r>
+      <w:r>
+        <w:t>s attributed to over 3,500 different groups, however, many of these groups correspond to general classes of perpetrators (for example, “gunman” and “anarchists”</w:t>
+      </w:r>
+      <w:r>
+        <w:t xml:space="preserve">) and not terrorist organizations, such as the Taliban or Al-Qaida. </w:t>
+      </w:r>
+      <w:r>
+        <w:t>Furthermore, o</w:t>
+      </w:r>
+      <w:r>
+        <w:t xml:space="preserve">nly 122 of </w:t>
+      </w:r>
+      <w:r>
+        <w:t>the</w:t>
+      </w:r>
+      <w:r>
+        <w:t xml:space="preserve"> groups have </w:t>
+      </w:r>
+      <w:r>
+        <w:t>more than</w:t>
+      </w:r>
+      <w:r>
+        <w:t xml:space="preserve"> 100 attacks attributed to them, and, among these, only 13 operate in more than a single region.</w:t>
       </w:r>
       <w:r>
         <w:t xml:space="preserve"> </w:t>
       </w:r>
       <w:r>
-        <w:t xml:space="preserve">available </w:t>
-      </w:r>
-      <w:r>
-        <w:t>features</w:t>
-      </w:r>
-      <w:r>
-        <w:t>. The GTD contains terrorist events attributed to over 3,500 different groups, however, many of these groups correspond to general classes of perpetrators (for example, “gunman” and “anarchists”</w:t>
-      </w:r>
-      <w:r>
-        <w:t xml:space="preserve">) and not terrorist organizations, such as the Taliban or Al-Qaida. </w:t>
-      </w:r>
-      <w:r>
-        <w:t>Furthermore, o</w:t>
-      </w:r>
-      <w:r>
-        <w:t>nly 122 of these groups have over 100 attacks attributed to them, and, among these, only 13 operate in more than a single region. These 13 terrorist groups</w:t>
-      </w:r>
-      <w:r>
-        <w:t xml:space="preserve">, that is, </w:t>
+        <w:t xml:space="preserve">These 13 terrorist </w:t>
       </w:r>
       <w:r>
         <w:t>organizations</w:t>
       </w:r>
       <w:r>
+        <w:t>, shown in</w:t>
+      </w:r>
+      <w:r>
+        <w:t xml:space="preserve"> Table 3-1</w:t>
+      </w:r>
+      <w:r>
+        <w:t>,</w:t>
+      </w:r>
+      <w:r>
         <w:t xml:space="preserve"> </w:t>
       </w:r>
       <w:r>
-        <w:t xml:space="preserve">having over 100 </w:t>
-      </w:r>
-      <w:r>
-        <w:t xml:space="preserve">associated </w:t>
-      </w:r>
-      <w:r>
-        <w:t xml:space="preserve">terrorist </w:t>
-      </w:r>
-      <w:r>
-        <w:t>events</w:t>
-      </w:r>
-      <w:r>
-        <w:t xml:space="preserve"> and operating in at least 2 regions</w:t>
-      </w:r>
-      <w:r>
-        <w:t xml:space="preserve">, will be </w:t>
+        <w:t>are</w:t>
+      </w:r>
+      <w:r>
+        <w:t xml:space="preserve"> </w:t>
       </w:r>
       <w:r>
         <w:t>the</w:t>
@@ -12296,27 +12456,6 @@
       </w:r>
       <w:r>
         <w:t xml:space="preserve"> this modeling effort.</w:t>
-      </w:r>
-      <w:r>
-        <w:t xml:space="preserve"> Table </w:t>
-      </w:r>
-      <w:r>
-        <w:t>3-</w:t>
-      </w:r>
-      <w:r>
-        <w:t xml:space="preserve">1 lists these terrorist organizations and the number of attacks attributed to </w:t>
-      </w:r>
-      <w:r>
-        <w:t>each</w:t>
-      </w:r>
-      <w:r>
-        <w:t xml:space="preserve"> </w:t>
-      </w:r>
-      <w:r>
-        <w:t>between</w:t>
-      </w:r>
-      <w:r>
-        <w:t xml:space="preserve"> 1997-2017.</w:t>
       </w:r>
     </w:p>
     <w:tbl>
@@ -12670,7 +12809,6 @@
                 <w:b w:val="0"/>
                 <w:szCs w:val="24"/>
               </w:rPr>
-              <w:lastRenderedPageBreak/>
               <w:t>Hezbollah</w:t>
             </w:r>
           </w:p>
@@ -12845,6 +12983,7 @@
                 <w:b w:val="0"/>
                 <w:szCs w:val="24"/>
               </w:rPr>
+              <w:lastRenderedPageBreak/>
               <w:t>Liberation Tigers of Tamil Eelam (LTTE)</w:t>
             </w:r>
           </w:p>
@@ -13229,16 +13368,57 @@
         </w:r>
       </w:fldSimple>
       <w:r>
-        <w:t xml:space="preserve"> – Terrorist organizations with over 100 attributed attacks and operating in at least 2 regions.</w:t>
-      </w:r>
-      <w:r>
-        <w:t xml:space="preserve"> Note that the number of terrorist events per group is very unbalanced with the Taliban and ISIL </w:t>
+        <w:t xml:space="preserve"> – Terrorist organizations with </w:t>
+      </w:r>
+      <w:r>
+        <w:t xml:space="preserve">(1) </w:t>
+      </w:r>
+      <w:r>
+        <w:t>over 100 attributed attacks and</w:t>
+      </w:r>
+      <w:r>
+        <w:t xml:space="preserve"> (2)</w:t>
+      </w:r>
+      <w:r>
+        <w:t xml:space="preserve"> operating in at least 2 regions.</w:t>
+      </w:r>
+      <w:r>
+        <w:t xml:space="preserve"> The number of attacks attributed</w:t>
+      </w:r>
+      <w:r>
+        <w:t xml:space="preserve"> </w:t>
+      </w:r>
+      <w:r>
+        <w:t xml:space="preserve">to each group from 1997-2017 are also shown. </w:t>
+      </w:r>
+      <w:r>
+        <w:t>Note that the</w:t>
+      </w:r>
+      <w:r>
+        <w:t xml:space="preserve"> attack frequency per group</w:t>
+      </w:r>
+      <w:r>
+        <w:t xml:space="preserve"> is very unbalanced with the Taliban and ISIL </w:t>
       </w:r>
       <w:r>
         <w:t>ac</w:t>
       </w:r>
       <w:r>
-        <w:t>counting for over half of the total events. A character identifier has been assigned to each group to serve as an alias (used later in confusion matrices).</w:t>
+        <w:t xml:space="preserve">counting for over half of the total events. A character identifier </w:t>
+      </w:r>
+      <w:r>
+        <w:t xml:space="preserve">has </w:t>
+      </w:r>
+      <w:proofErr w:type="gramStart"/>
+      <w:r>
+        <w:t xml:space="preserve">also </w:t>
+      </w:r>
+      <w:r>
+        <w:t xml:space="preserve"> been</w:t>
+      </w:r>
+      <w:proofErr w:type="gramEnd"/>
+      <w:r>
+        <w:t xml:space="preserve"> assigned to each group to serve as an alias (used later in confusion matrices).</w:t>
       </w:r>
     </w:p>
     <w:p>
@@ -13251,10 +13431,13 @@
     </w:p>
     <w:p>
       <w:r>
-        <w:t>The features used for this modeling effort</w:t>
-      </w:r>
-      <w:r>
-        <w:t xml:space="preserve"> were </w:t>
+        <w:t>The selected f</w:t>
+      </w:r>
+      <w:r>
+        <w:t xml:space="preserve">eatures </w:t>
+      </w:r>
+      <w:r>
+        <w:t xml:space="preserve">were </w:t>
       </w:r>
       <w:r>
         <w:t xml:space="preserve">limited to those </w:t>
@@ -13263,10 +13446,19 @@
         <w:t>with relatively low percentages of NA / unknown values</w:t>
       </w:r>
       <w:r>
-        <w:t xml:space="preserve"> to prevent the loss of too much data</w:t>
-      </w:r>
-      <w:r>
-        <w:t xml:space="preserve"> following data cleansing</w:t>
+        <w:t xml:space="preserve"> to prevent the loss of too much data.</w:t>
+      </w:r>
+      <w:r>
+        <w:t xml:space="preserve"> </w:t>
+      </w:r>
+      <w:r>
+        <w:t>Variables with over 30 distinct categorical values were also eliminated from consideration</w:t>
+      </w:r>
+      <w:r>
+        <w:rPr>
+          <w:rStyle w:val="FootnoteReference"/>
+        </w:rPr>
+        <w:footnoteReference w:id="2"/>
       </w:r>
       <w:r>
         <w:t>.</w:t>
@@ -13275,60 +13467,34 @@
         <w:t xml:space="preserve"> </w:t>
       </w:r>
       <w:r>
-        <w:t>Variables with over 30 distinct categorical values were also eliminated from consideration</w:t>
-      </w:r>
-      <w:r>
-        <w:rPr>
-          <w:rStyle w:val="FootnoteReference"/>
-        </w:rPr>
-        <w:footnoteReference w:id="2"/>
-      </w:r>
-      <w:r>
-        <w:t>.</w:t>
+        <w:t xml:space="preserve">Table </w:t>
+      </w:r>
+      <w:r>
+        <w:t>3-</w:t>
+      </w:r>
+      <w:r>
+        <w:t xml:space="preserve">2 summarizes the features selected </w:t>
+      </w:r>
+      <w:r>
+        <w:t xml:space="preserve">as </w:t>
+      </w:r>
+      <w:r>
+        <w:rPr>
+          <w:i/>
+        </w:rPr>
+        <w:t>candidates</w:t>
+      </w:r>
+      <w:r>
+        <w:t xml:space="preserve"> for</w:t>
       </w:r>
       <w:r>
         <w:t xml:space="preserve"> </w:t>
       </w:r>
       <w:r>
-        <w:t xml:space="preserve">Table </w:t>
-      </w:r>
-      <w:r>
-        <w:t>3-</w:t>
-      </w:r>
-      <w:r>
-        <w:t xml:space="preserve">2 summarizes the features selected </w:t>
-      </w:r>
-      <w:r>
-        <w:t xml:space="preserve">as </w:t>
-      </w:r>
-      <w:r>
-        <w:rPr>
-          <w:i/>
-        </w:rPr>
-        <w:t>candidates</w:t>
-      </w:r>
-      <w:r>
-        <w:t xml:space="preserve"> for</w:t>
-      </w:r>
-      <w:r>
-        <w:t xml:space="preserve"> </w:t>
-      </w:r>
-      <w:r>
-        <w:t>consideration</w:t>
-      </w:r>
-      <w:r>
-        <w:t>—</w:t>
-      </w:r>
-      <w:r>
-        <w:t xml:space="preserve">not </w:t>
-      </w:r>
-      <w:proofErr w:type="gramStart"/>
-      <w:r>
-        <w:t>all of</w:t>
-      </w:r>
-      <w:proofErr w:type="gramEnd"/>
-      <w:r>
-        <w:t xml:space="preserve"> these features were used in the final models.</w:t>
+        <w:t>consideratio</w:t>
+      </w:r>
+      <w:r>
+        <w:t>n.</w:t>
       </w:r>
     </w:p>
     <w:tbl>
@@ -14977,7 +15143,6 @@
         <w:pStyle w:val="Heading3"/>
       </w:pPr>
       <w:r>
-        <w:lastRenderedPageBreak/>
         <w:t>Data Cleansing</w:t>
       </w:r>
     </w:p>
@@ -14986,11 +15151,18 @@
         <w:t>In addition to limiting the observations to those corresponding to terrorist organizations operating in at least 2 regions and with over 100 attacks</w:t>
       </w:r>
       <w:r>
-        <w:t>, we also removed any data for incidents prior to 1997. This decision was made for two reasons: (1) several variables of interest were not available prior to 1997 (2) data collection methodology was different prior to 1997.</w:t>
+        <w:t xml:space="preserve">, </w:t>
+      </w:r>
+      <w:r>
+        <w:t>I</w:t>
+      </w:r>
+      <w:r>
+        <w:t xml:space="preserve"> also removed any data for incidents prior to 1997. This decision was made for two reasons: (1) several variables of interest were not available prior to 1997 (2) data collection methodology was different prior to 1997.</w:t>
       </w:r>
     </w:p>
     <w:p>
       <w:r>
+        <w:lastRenderedPageBreak/>
         <w:t xml:space="preserve">The values </w:t>
       </w:r>
       <w:r>
@@ -15093,10 +15265,49 @@
         <w:t>were transformed to 0</w:t>
       </w:r>
       <w:r>
-        <w:t xml:space="preserve">. </w:t>
-      </w:r>
-      <w:r>
-        <w:t xml:space="preserve">In addition, </w:t>
+        <w:t>.</w:t>
+      </w:r>
+      <w:r>
+        <w:t xml:space="preserve"> I made this decision because </w:t>
+      </w:r>
+      <w:r>
+        <w:t>the</w:t>
+      </w:r>
+      <w:r>
+        <w:t xml:space="preserve"> lack of media coverage </w:t>
+      </w:r>
+      <w:r>
+        <w:t>reporting</w:t>
+      </w:r>
+      <w:r>
+        <w:t xml:space="preserve"> killed or wounded suggests that there may not have been any</w:t>
+      </w:r>
+      <w:r>
+        <w:t>,</w:t>
+      </w:r>
+      <w:r>
+        <w:t xml:space="preserve"> or</w:t>
+      </w:r>
+      <w:r>
+        <w:t>, at least</w:t>
+      </w:r>
+      <w:r>
+        <w:t xml:space="preserve"> that the numbers were </w:t>
+      </w:r>
+      <w:r>
+        <w:t>low</w:t>
+      </w:r>
+      <w:r>
+        <w:t>.</w:t>
+      </w:r>
+      <w:r>
+        <w:t xml:space="preserve"> </w:t>
+      </w:r>
+      <w:r>
+        <w:t>Additionally</w:t>
+      </w:r>
+      <w:r>
+        <w:t xml:space="preserve">, </w:t>
       </w:r>
       <w:r>
         <w:t>“unknown”</w:t>
@@ -15134,7 +15345,13 @@
         <w:t>,</w:t>
       </w:r>
       <w:r>
-        <w:t xml:space="preserve"> the data set contained 18,102 observations </w:t>
+        <w:t xml:space="preserve"> the data set contained 18,102 observations</w:t>
+      </w:r>
+      <w:r>
+        <w:t>,</w:t>
+      </w:r>
+      <w:r>
+        <w:t xml:space="preserve"> </w:t>
       </w:r>
       <w:r>
         <w:t>over</w:t>
@@ -15155,6 +15372,15 @@
       </w:r>
       <w:r>
         <w:t xml:space="preserve"> </w:t>
+      </w:r>
+      <w:r>
+        <w:t>Note</w:t>
+      </w:r>
+      <w:r>
+        <w:t xml:space="preserve"> that</w:t>
+      </w:r>
+      <w:r>
+        <w:t xml:space="preserve"> all model evaluations were performed on the test data set.</w:t>
       </w:r>
     </w:p>
     <w:p>
@@ -15224,16 +15450,58 @@
         <w:t>oversampling</w:t>
       </w:r>
       <w:r>
-        <w:t xml:space="preserve"> strategies were attempted, but oversampling was found to provide the best model performance. Note that oversampling increased the training data set to 62,010 observations (though </w:t>
+        <w:t xml:space="preserve"> strategies were attempted, but oversampling was found to </w:t>
+      </w:r>
+      <w:r>
+        <w:t>result in</w:t>
+      </w:r>
+      <w:r>
+        <w:t xml:space="preserve"> </w:t>
+      </w:r>
+      <w:r>
+        <w:t>better</w:t>
+      </w:r>
+      <w:r>
+        <w:t xml:space="preserve"> model performance. </w:t>
+      </w:r>
+      <w:r>
+        <w:t>After</w:t>
+      </w:r>
+      <w:r>
+        <w:t xml:space="preserve"> oversampling</w:t>
+      </w:r>
+      <w:r>
+        <w:t xml:space="preserve">, </w:t>
+      </w:r>
+      <w:r>
+        <w:t xml:space="preserve">the training data set </w:t>
+      </w:r>
+      <w:r>
+        <w:t>contained</w:t>
+      </w:r>
+      <w:r>
+        <w:t xml:space="preserve"> 62,010 observations</w:t>
+      </w:r>
+      <w:r>
+        <w:t xml:space="preserve">, however, </w:t>
       </w:r>
       <w:r>
         <w:t>only 14</w:t>
       </w:r>
       <w:r>
-        <w:t>,481 of those represented distinct events</w:t>
-      </w:r>
-      <w:r>
-        <w:t>).</w:t>
+        <w:t>,481 of those</w:t>
+      </w:r>
+      <w:r>
+        <w:t xml:space="preserve"> observations</w:t>
+      </w:r>
+      <w:r>
+        <w:t xml:space="preserve"> represented distinct </w:t>
+      </w:r>
+      <w:r>
+        <w:t>attacks</w:t>
+      </w:r>
+      <w:r>
+        <w:t>.</w:t>
       </w:r>
     </w:p>
     <w:p>
@@ -15317,7 +15585,13 @@
         <w:t>23</w:t>
       </w:r>
       <w:r>
-        <w:t xml:space="preserve"> – Plot of terrorist events per group by latitude / longitude. This plot shows a clear geographic clustering of attacks by group.</w:t>
+        <w:t xml:space="preserve"> – Plot of </w:t>
+      </w:r>
+      <w:r>
+        <w:t>terrorist attack</w:t>
+      </w:r>
+      <w:r>
+        <w:t>s per group by latitude / longitude. This plot shows a clear geographic clustering of attacks by group.</w:t>
       </w:r>
     </w:p>
     <w:p>
@@ -15414,13 +15688,14 @@
         <w:t>24</w:t>
       </w:r>
       <w:r>
-        <w:t xml:space="preserve"> demonstrates this clearly, as the algorithm appears to be isolating year-sensitive “bounding boxes” for the terrorist events attributed to each </w:t>
-      </w:r>
-      <w:proofErr w:type="gramStart"/>
-      <w:r>
-        <w:t>groups</w:t>
-      </w:r>
-      <w:proofErr w:type="gramEnd"/>
+        <w:t xml:space="preserve"> demonstrates this clearly, as the algorithm appears to be isolating year-sensitive “bounding boxes” for the </w:t>
+      </w:r>
+      <w:r>
+        <w:t>terrorist attack</w:t>
+      </w:r>
+      <w:r>
+        <w:t>s attributed to each group</w:t>
+      </w:r>
       <w:r>
         <w:t xml:space="preserve"> and ignor</w:t>
       </w:r>
@@ -15994,7 +16269,13 @@
         <w:t>most cases</w:t>
       </w:r>
       <w:r>
-        <w:t>, the classifier’s performance appears to be directly proportional to the number of terrorist events per group</w:t>
+        <w:t xml:space="preserve">, the classifier’s performance appears to be directly proportional to the number of </w:t>
+      </w:r>
+      <w:r>
+        <w:t>terrorist attack</w:t>
+      </w:r>
+      <w:r>
+        <w:t>s per group</w:t>
       </w:r>
       <w:r>
         <w:t xml:space="preserve">; </w:t>
@@ -22395,7 +22676,27 @@
           <w:sz w:val="18"/>
           <w:szCs w:val="18"/>
         </w:rPr>
-        <w:t xml:space="preserve"> number of terrorist events and lowest false positive rate</w:t>
+        <w:t xml:space="preserve"> number of </w:t>
+      </w:r>
+      <w:r>
+        <w:rPr>
+          <w:i/>
+          <w:iCs/>
+          <w:color w:val="1F497D" w:themeColor="text2"/>
+          <w:sz w:val="18"/>
+          <w:szCs w:val="18"/>
+        </w:rPr>
+        <w:t>terrorist attack</w:t>
+      </w:r>
+      <w:r>
+        <w:rPr>
+          <w:i/>
+          <w:iCs/>
+          <w:color w:val="1F497D" w:themeColor="text2"/>
+          <w:sz w:val="18"/>
+          <w:szCs w:val="18"/>
+        </w:rPr>
+        <w:t>s and lowest false positive rate</w:t>
       </w:r>
       <w:r>
         <w:rPr>
@@ -22931,7 +23232,13 @@
         <w:t xml:space="preserve">(1) </w:t>
       </w:r>
       <w:r>
-        <w:t xml:space="preserve">grouping terrorist events into “event groups” by </w:t>
+        <w:t xml:space="preserve">grouping </w:t>
+      </w:r>
+      <w:r>
+        <w:t>terrorist attack</w:t>
+      </w:r>
+      <w:r>
+        <w:t xml:space="preserve">s into “event groups” by </w:t>
       </w:r>
       <w:proofErr w:type="spellStart"/>
       <w:r>
@@ -23111,7 +23418,10 @@
         <w:t xml:space="preserve">of </w:t>
       </w:r>
       <w:r>
-        <w:t>terrorist events</w:t>
+        <w:t>terrorist attack</w:t>
+      </w:r>
+      <w:r>
+        <w:t>s</w:t>
       </w:r>
       <w:r>
         <w:t xml:space="preserve"> </w:t>
@@ -23410,7 +23720,13 @@
         <w:t>longitude</w:t>
       </w:r>
       <w:r>
-        <w:t xml:space="preserve"> of terrorist events).</w:t>
+        <w:t xml:space="preserve"> of </w:t>
+      </w:r>
+      <w:r>
+        <w:t>terrorist attack</w:t>
+      </w:r>
+      <w:r>
+        <w:t>s).</w:t>
       </w:r>
     </w:p>
     <w:tbl>
@@ -23951,7 +24267,13 @@
         <w:t>. This is not surprising given the density plots</w:t>
       </w:r>
       <w:r>
-        <w:t xml:space="preserve"> over terrorist events that we saw earlier</w:t>
+        <w:t xml:space="preserve"> over </w:t>
+      </w:r>
+      <w:r>
+        <w:t>terrorist attack</w:t>
+      </w:r>
+      <w:r>
+        <w:t>s that we saw earlier</w:t>
       </w:r>
       <w:r>
         <w:t xml:space="preserve"> in Figures 2-2 and 2-3.</w:t>
@@ -24230,7 +24552,13 @@
         <w:rPr>
           <w:rFonts w:cstheme="minorHAnsi"/>
         </w:rPr>
-        <w:t xml:space="preserve"> is clearly the best predictor of an attack</w:t>
+        <w:t xml:space="preserve"> is clearly the best predictor of attack</w:t>
+      </w:r>
+      <w:r>
+        <w:rPr>
+          <w:rFonts w:cstheme="minorHAnsi"/>
+        </w:rPr>
+        <w:t xml:space="preserve"> risk</w:t>
       </w:r>
       <w:r>
         <w:t>, t</w:t>
@@ -24266,9 +24594,6 @@
         <w:t xml:space="preserve"> </w:t>
       </w:r>
       <w:r>
-        <w:t xml:space="preserve">(see Figure 3-33) </w:t>
-      </w:r>
-      <w:r>
         <w:t xml:space="preserve">and </w:t>
       </w:r>
       <w:proofErr w:type="spellStart"/>
@@ -24280,114 +24605,172 @@
       </w:r>
       <w:proofErr w:type="spellEnd"/>
       <w:r>
+        <w:t xml:space="preserve">. </w:t>
+      </w:r>
+      <w:r>
+        <w:t>For example,</w:t>
+      </w:r>
+      <w:r>
+        <w:t xml:space="preserve"> let’s look at the frequency of attacks by</w:t>
+      </w:r>
+      <w:r>
+        <w:t xml:space="preserve"> </w:t>
+      </w:r>
+      <w:r>
+        <w:rPr>
+          <w:rFonts w:ascii="Courier New" w:hAnsi="Courier New" w:cs="Courier New"/>
+        </w:rPr>
+        <w:t>weekday</w:t>
+      </w:r>
+      <w:r>
+        <w:t xml:space="preserve"> (see Figure 3-33). A</w:t>
+      </w:r>
+      <w:r>
+        <w:t xml:space="preserve">ssuming </w:t>
+      </w:r>
+      <w:r>
+        <w:t xml:space="preserve">an </w:t>
+      </w:r>
+      <w:r>
+        <w:t>equal probability of attack per week</w:t>
+      </w:r>
+      <w:r>
+        <w:t>day</w:t>
+      </w:r>
+      <w:r>
+        <w:t>, the mean of a multinomial distribution over the 86,</w:t>
+      </w:r>
+      <w:r>
+        <w:t>207</w:t>
+      </w:r>
+      <w:r>
+        <w:t xml:space="preserve"> </w:t>
+      </w:r>
+      <w:r>
+        <w:t>terrorist attack</w:t>
+      </w:r>
+      <w:r>
+        <w:t xml:space="preserve">s from 2010-2017 would be </w:t>
+      </w:r>
+      <w:r>
+        <w:t xml:space="preserve">approximately </w:t>
+      </w:r>
+      <w:r>
+        <w:t>12,315</w:t>
+      </w:r>
+      <w:r>
+        <w:t xml:space="preserve"> </w:t>
+      </w:r>
+      <w:r>
+        <w:t xml:space="preserve">events per day with a </w:t>
+      </w:r>
+      <w:r>
+        <w:t xml:space="preserve">standard deviation </w:t>
+      </w:r>
+      <w:r>
+        <w:t xml:space="preserve">of </w:t>
+      </w:r>
+      <w:r>
+        <w:t>approximately 103</w:t>
+      </w:r>
+      <w:r>
+        <w:t xml:space="preserve"> events</w:t>
+      </w:r>
+      <w:r>
+        <w:t xml:space="preserve">. That places Tuesdays at almost </w:t>
+      </w:r>
+      <w:r>
+        <w:t>9</w:t>
+      </w:r>
+      <w:r>
+        <w:t xml:space="preserve"> standard deviations above the </w:t>
+      </w:r>
+      <w:r>
+        <w:t xml:space="preserve">population </w:t>
+      </w:r>
+      <w:r>
+        <w:t>mean and Monday</w:t>
+      </w:r>
+      <w:r>
+        <w:t>s</w:t>
+      </w:r>
+      <w:r>
+        <w:t xml:space="preserve"> at </w:t>
+      </w:r>
+      <w:r>
+        <w:t>over 13</w:t>
+      </w:r>
+      <w:r>
+        <w:t xml:space="preserve"> standard deviations below the </w:t>
+      </w:r>
+      <w:r>
+        <w:t xml:space="preserve">population </w:t>
+      </w:r>
+      <w:r>
+        <w:t>mean.</w:t>
+      </w:r>
+      <w:r>
+        <w:t xml:space="preserve"> This is strong evidence that the probability of attack is not </w:t>
+      </w:r>
+      <w:r>
+        <w:t>uniform over</w:t>
+      </w:r>
+      <w:r>
+        <w:t xml:space="preserve"> </w:t>
+      </w:r>
+      <w:r>
+        <w:rPr>
+          <w:rFonts w:ascii="Courier New" w:hAnsi="Courier New" w:cs="Courier New"/>
+        </w:rPr>
+        <w:t>weekday</w:t>
+      </w:r>
+      <w:r>
+        <w:t>.</w:t>
+      </w:r>
+    </w:p>
+    <w:p>
+      <w:r>
+        <w:t xml:space="preserve">Based on this, a second set of models was created using the formula </w:t>
+      </w:r>
+      <w:proofErr w:type="spellStart"/>
+      <w:r>
+        <w:rPr>
+          <w:rFonts w:ascii="Courier New" w:hAnsi="Courier New" w:cs="Courier New"/>
+        </w:rPr>
+        <w:t>risk_level~imonth</w:t>
+      </w:r>
+      <w:proofErr w:type="spellEnd"/>
+      <w:r>
+        <w:rPr>
+          <w:rFonts w:ascii="Courier New" w:hAnsi="Courier New" w:cs="Courier New"/>
+        </w:rPr>
+        <w:t xml:space="preserve"> + </w:t>
+      </w:r>
+      <w:r>
+        <w:rPr>
+          <w:rFonts w:ascii="Courier New" w:hAnsi="Courier New" w:cs="Courier New"/>
+        </w:rPr>
+        <w:t>weekday</w:t>
+      </w:r>
+      <w:r>
         <w:rPr>
           <w:rFonts w:cstheme="minorHAnsi"/>
         </w:rPr>
-        <w:t xml:space="preserve"> (see Figure 3-34)</w:t>
-      </w:r>
-      <w:r>
-        <w:t xml:space="preserve">. </w:t>
-      </w:r>
-      <w:r>
-        <w:t>For example, a</w:t>
-      </w:r>
-      <w:r>
-        <w:t xml:space="preserve">ssuming </w:t>
-      </w:r>
-      <w:r>
-        <w:t xml:space="preserve">an </w:t>
-      </w:r>
-      <w:r>
-        <w:t>equal probability of attack per week</w:t>
-      </w:r>
-      <w:r>
-        <w:t>day</w:t>
-      </w:r>
-      <w:r>
-        <w:t>, the mean of a multinomial distribution over the 86,</w:t>
-      </w:r>
-      <w:r>
-        <w:t>207</w:t>
-      </w:r>
-      <w:r>
-        <w:t xml:space="preserve"> terrorist events from 2010-2017 would be </w:t>
-      </w:r>
-      <w:r>
-        <w:t xml:space="preserve">approximately </w:t>
-      </w:r>
-      <w:r>
-        <w:t>12,315</w:t>
-      </w:r>
-      <w:r>
-        <w:t xml:space="preserve"> </w:t>
-      </w:r>
-      <w:r>
-        <w:t xml:space="preserve">events per day with a </w:t>
-      </w:r>
-      <w:r>
-        <w:t xml:space="preserve">standard deviation </w:t>
-      </w:r>
-      <w:r>
-        <w:t xml:space="preserve">of </w:t>
-      </w:r>
-      <w:r>
-        <w:t xml:space="preserve">approximately 103. That places Tuesdays at almost </w:t>
-      </w:r>
-      <w:r>
-        <w:t>9</w:t>
-      </w:r>
-      <w:r>
-        <w:t xml:space="preserve"> standard deviations above the </w:t>
-      </w:r>
-      <w:r>
-        <w:t xml:space="preserve">population </w:t>
-      </w:r>
-      <w:r>
-        <w:t>mean and Monday</w:t>
-      </w:r>
-      <w:r>
-        <w:t>s</w:t>
-      </w:r>
-      <w:r>
-        <w:t xml:space="preserve"> at </w:t>
-      </w:r>
-      <w:r>
-        <w:t>over 13</w:t>
-      </w:r>
-      <w:r>
-        <w:t xml:space="preserve"> standard deviations below the </w:t>
-      </w:r>
-      <w:r>
-        <w:t xml:space="preserve">population </w:t>
-      </w:r>
-      <w:r>
-        <w:t>mean.</w:t>
-      </w:r>
-      <w:r>
-        <w:t xml:space="preserve"> This is strong evidence that the probability of attack is not equal for each weekday.</w:t>
-      </w:r>
-      <w:r>
-        <w:t xml:space="preserve"> Based on this, a second set of models was created using the formula </w:t>
+        <w:t xml:space="preserve"> (that is, removing </w:t>
       </w:r>
       <w:proofErr w:type="spellStart"/>
       <w:r>
         <w:rPr>
-          <w:rFonts w:ascii="Courier New" w:hAnsi="Courier New" w:cs="Courier New"/>
-        </w:rPr>
-        <w:t>risk_level~imonth</w:t>
+          <w:rFonts w:cstheme="minorHAnsi"/>
+        </w:rPr>
+        <w:t>cluster_id</w:t>
       </w:r>
       <w:proofErr w:type="spellEnd"/>
       <w:r>
         <w:rPr>
-          <w:rFonts w:ascii="Courier New" w:hAnsi="Courier New" w:cs="Courier New"/>
-        </w:rPr>
-        <w:t xml:space="preserve"> + </w:t>
-      </w:r>
-      <w:r>
-        <w:rPr>
-          <w:rFonts w:ascii="Courier New" w:hAnsi="Courier New" w:cs="Courier New"/>
-        </w:rPr>
-        <w:t>weekday</w:t>
+          <w:rFonts w:cstheme="minorHAnsi"/>
+        </w:rPr>
+        <w:t>)</w:t>
       </w:r>
       <w:r>
         <w:t>.</w:t>
@@ -24414,7 +24797,24 @@
         <w:t>a</w:t>
       </w:r>
       <w:r>
-        <w:t>d an AUC of 0.56. SVM (radial kernel) had the best performance with an AUC of 0.59 and an accuracy of 61%.</w:t>
+        <w:t xml:space="preserve">d an AUC of 0.56. </w:t>
+      </w:r>
+      <w:r>
+        <w:t xml:space="preserve">Of these models, the </w:t>
+      </w:r>
+      <w:r>
+        <w:t>SVM (</w:t>
+      </w:r>
+      <w:r>
+        <w:t xml:space="preserve">with </w:t>
+      </w:r>
+      <w:r>
+        <w:t>ra</w:t>
+      </w:r>
+      <w:bookmarkStart w:id="1" w:name="_GoBack"/>
+      <w:bookmarkEnd w:id="1"/>
+      <w:r>
+        <w:t>dial kernel) had the best performance with an AUC of 0.59 and an accuracy of 61%.</w:t>
       </w:r>
       <w:r>
         <w:t xml:space="preserve"> While the performance of these models is not good enough to be used as a reliable classifier, </w:t>
@@ -24422,22 +24822,12 @@
       <w:r>
         <w:t>it is interesting that different weekdays and months are correlated with higher frequencies of attack.</w:t>
       </w:r>
-    </w:p>
-    <w:p/>
-    <w:p/>
-    <w:p/>
-    <w:p/>
-    <w:p/>
-    <w:p>
-      <w:pPr>
-        <w:pStyle w:val="Caption"/>
-        <w:ind w:left="3600" w:right="-180" w:hanging="3690"/>
-      </w:pPr>
     </w:p>
     <w:tbl>
       <w:tblPr>
         <w:tblStyle w:val="TableGrid"/>
         <w:tblW w:w="0" w:type="auto"/>
+        <w:tblInd w:w="115" w:type="dxa"/>
         <w:tblBorders>
           <w:insideH w:val="none" w:sz="0" w:space="0" w:color="auto"/>
           <w:insideV w:val="none" w:sz="0" w:space="0" w:color="auto"/>
@@ -24450,19 +24840,22 @@
         <w:tblLook w:val="04A0" w:firstRow="1" w:lastRow="0" w:firstColumn="1" w:lastColumn="0" w:noHBand="0" w:noVBand="1"/>
       </w:tblPr>
       <w:tblGrid>
-        <w:gridCol w:w="3168"/>
-        <w:gridCol w:w="6408"/>
+        <w:gridCol w:w="3690"/>
+        <w:gridCol w:w="4897"/>
       </w:tblGrid>
       <w:tr>
-        <w:tc>
-          <w:tcPr>
-            <w:tcW w:w="3168" w:type="dxa"/>
+        <w:trPr>
+          <w:trHeight w:val="2963"/>
+        </w:trPr>
+        <w:tc>
+          <w:tcPr>
+            <w:tcW w:w="3690" w:type="dxa"/>
           </w:tcPr>
           <w:tbl>
             <w:tblPr>
               <w:tblpPr w:leftFromText="180" w:rightFromText="180" w:vertAnchor="page" w:horzAnchor="page" w:tblpX="1579" w:tblpY="1"/>
               <w:tblOverlap w:val="never"/>
-              <w:tblW w:w="3784" w:type="pct"/>
+              <w:tblW w:w="3831" w:type="pct"/>
               <w:tblCellMar>
                 <w:left w:w="0" w:type="dxa"/>
                 <w:right w:w="0" w:type="dxa"/>
@@ -24470,13 +24863,13 @@
               <w:tblLook w:val="0600" w:firstRow="0" w:lastRow="0" w:firstColumn="0" w:lastColumn="0" w:noHBand="1" w:noVBand="1"/>
             </w:tblPr>
             <w:tblGrid>
-              <w:gridCol w:w="306"/>
-              <w:gridCol w:w="1161"/>
-              <w:gridCol w:w="763"/>
+              <w:gridCol w:w="363"/>
+              <w:gridCol w:w="1379"/>
+              <w:gridCol w:w="905"/>
             </w:tblGrid>
             <w:tr>
               <w:trPr>
-                <w:trHeight w:val="199"/>
+                <w:trHeight w:val="198"/>
               </w:trPr>
               <w:tc>
                 <w:tcPr>
@@ -24517,14 +24910,13 @@
                       <w:sz w:val="20"/>
                       <w:szCs w:val="36"/>
                     </w:rPr>
-                    <w:lastRenderedPageBreak/>
                     <w:t>1</w:t>
                   </w:r>
                 </w:p>
               </w:tc>
               <w:tc>
                 <w:tcPr>
-                  <w:tcW w:w="2603" w:type="pct"/>
+                  <w:tcW w:w="2604" w:type="pct"/>
                   <w:tcBorders>
                     <w:top w:val="nil"/>
                     <w:left w:val="single" w:sz="4" w:space="0" w:color="D6DADC"/>
@@ -24564,7 +24956,7 @@
               </w:tc>
               <w:tc>
                 <w:tcPr>
-                  <w:tcW w:w="1711" w:type="pct"/>
+                  <w:tcW w:w="1710" w:type="pct"/>
                   <w:tcBorders>
                     <w:top w:val="nil"/>
                     <w:left w:val="single" w:sz="4" w:space="0" w:color="D6DADC"/>
@@ -24607,7 +24999,7 @@
             </w:tr>
             <w:tr>
               <w:trPr>
-                <w:trHeight w:val="51"/>
+                <w:trHeight w:val="50"/>
               </w:trPr>
               <w:tc>
                 <w:tcPr>
@@ -24654,7 +25046,7 @@
               </w:tc>
               <w:tc>
                 <w:tcPr>
-                  <w:tcW w:w="2603" w:type="pct"/>
+                  <w:tcW w:w="2604" w:type="pct"/>
                   <w:tcBorders>
                     <w:top w:val="single" w:sz="4" w:space="0" w:color="D6DADC"/>
                     <w:left w:val="single" w:sz="4" w:space="0" w:color="D6DADC"/>
@@ -24694,7 +25086,7 @@
               </w:tc>
               <w:tc>
                 <w:tcPr>
-                  <w:tcW w:w="1711" w:type="pct"/>
+                  <w:tcW w:w="1710" w:type="pct"/>
                   <w:tcBorders>
                     <w:top w:val="single" w:sz="4" w:space="0" w:color="D6DADC"/>
                     <w:left w:val="single" w:sz="4" w:space="0" w:color="D6DADC"/>
@@ -24738,7 +25130,7 @@
             </w:tr>
             <w:tr>
               <w:trPr>
-                <w:trHeight w:val="17"/>
+                <w:trHeight w:val="16"/>
               </w:trPr>
               <w:tc>
                 <w:tcPr>
@@ -24785,7 +25177,7 @@
               </w:tc>
               <w:tc>
                 <w:tcPr>
-                  <w:tcW w:w="2603" w:type="pct"/>
+                  <w:tcW w:w="2604" w:type="pct"/>
                   <w:tcBorders>
                     <w:top w:val="single" w:sz="4" w:space="0" w:color="D6DADC"/>
                     <w:left w:val="single" w:sz="4" w:space="0" w:color="D6DADC"/>
@@ -24825,7 +25217,7 @@
               </w:tc>
               <w:tc>
                 <w:tcPr>
-                  <w:tcW w:w="1711" w:type="pct"/>
+                  <w:tcW w:w="1710" w:type="pct"/>
                   <w:tcBorders>
                     <w:top w:val="single" w:sz="4" w:space="0" w:color="D6DADC"/>
                     <w:left w:val="single" w:sz="4" w:space="0" w:color="D6DADC"/>
@@ -24866,7 +25258,7 @@
             </w:tr>
             <w:tr>
               <w:trPr>
-                <w:trHeight w:val="17"/>
+                <w:trHeight w:val="16"/>
               </w:trPr>
               <w:tc>
                 <w:tcPr>
@@ -24913,7 +25305,7 @@
               </w:tc>
               <w:tc>
                 <w:tcPr>
-                  <w:tcW w:w="2603" w:type="pct"/>
+                  <w:tcW w:w="2604" w:type="pct"/>
                   <w:tcBorders>
                     <w:top w:val="single" w:sz="4" w:space="0" w:color="D6DADC"/>
                     <w:left w:val="single" w:sz="4" w:space="0" w:color="D6DADC"/>
@@ -24953,7 +25345,7 @@
               </w:tc>
               <w:tc>
                 <w:tcPr>
-                  <w:tcW w:w="1711" w:type="pct"/>
+                  <w:tcW w:w="1710" w:type="pct"/>
                   <w:tcBorders>
                     <w:top w:val="single" w:sz="4" w:space="0" w:color="D6DADC"/>
                     <w:left w:val="single" w:sz="4" w:space="0" w:color="D6DADC"/>
@@ -24994,7 +25386,7 @@
             </w:tr>
             <w:tr>
               <w:trPr>
-                <w:trHeight w:val="17"/>
+                <w:trHeight w:val="16"/>
               </w:trPr>
               <w:tc>
                 <w:tcPr>
@@ -25041,7 +25433,7 @@
               </w:tc>
               <w:tc>
                 <w:tcPr>
-                  <w:tcW w:w="2603" w:type="pct"/>
+                  <w:tcW w:w="2604" w:type="pct"/>
                   <w:tcBorders>
                     <w:top w:val="single" w:sz="4" w:space="0" w:color="D6DADC"/>
                     <w:left w:val="single" w:sz="4" w:space="0" w:color="D6DADC"/>
@@ -25081,7 +25473,7 @@
               </w:tc>
               <w:tc>
                 <w:tcPr>
-                  <w:tcW w:w="1711" w:type="pct"/>
+                  <w:tcW w:w="1710" w:type="pct"/>
                   <w:tcBorders>
                     <w:top w:val="single" w:sz="4" w:space="0" w:color="D6DADC"/>
                     <w:left w:val="single" w:sz="4" w:space="0" w:color="D6DADC"/>
@@ -25122,7 +25514,7 @@
             </w:tr>
             <w:tr>
               <w:trPr>
-                <w:trHeight w:val="17"/>
+                <w:trHeight w:val="16"/>
               </w:trPr>
               <w:tc>
                 <w:tcPr>
@@ -25169,7 +25561,7 @@
               </w:tc>
               <w:tc>
                 <w:tcPr>
-                  <w:tcW w:w="2603" w:type="pct"/>
+                  <w:tcW w:w="2604" w:type="pct"/>
                   <w:tcBorders>
                     <w:top w:val="single" w:sz="4" w:space="0" w:color="D6DADC"/>
                     <w:left w:val="single" w:sz="4" w:space="0" w:color="D6DADC"/>
@@ -25209,7 +25601,7 @@
               </w:tc>
               <w:tc>
                 <w:tcPr>
-                  <w:tcW w:w="1711" w:type="pct"/>
+                  <w:tcW w:w="1710" w:type="pct"/>
                   <w:tcBorders>
                     <w:top w:val="single" w:sz="4" w:space="0" w:color="D6DADC"/>
                     <w:left w:val="single" w:sz="4" w:space="0" w:color="D6DADC"/>
@@ -25250,7 +25642,7 @@
             </w:tr>
             <w:tr>
               <w:trPr>
-                <w:trHeight w:val="17"/>
+                <w:trHeight w:val="16"/>
               </w:trPr>
               <w:tc>
                 <w:tcPr>
@@ -25297,7 +25689,7 @@
               </w:tc>
               <w:tc>
                 <w:tcPr>
-                  <w:tcW w:w="2603" w:type="pct"/>
+                  <w:tcW w:w="2604" w:type="pct"/>
                   <w:tcBorders>
                     <w:top w:val="single" w:sz="4" w:space="0" w:color="D6DADC"/>
                     <w:left w:val="single" w:sz="4" w:space="0" w:color="D6DADC"/>
@@ -25337,7 +25729,7 @@
               </w:tc>
               <w:tc>
                 <w:tcPr>
-                  <w:tcW w:w="1711" w:type="pct"/>
+                  <w:tcW w:w="1710" w:type="pct"/>
                   <w:tcBorders>
                     <w:top w:val="single" w:sz="4" w:space="0" w:color="D6DADC"/>
                     <w:left w:val="single" w:sz="4" w:space="0" w:color="D6DADC"/>
@@ -25382,7 +25774,7 @@
         </w:tc>
         <w:tc>
           <w:tcPr>
-            <w:tcW w:w="6408" w:type="dxa"/>
+            <w:tcW w:w="4897" w:type="dxa"/>
           </w:tcPr>
           <w:p>
             <w:pPr>
@@ -25393,9 +25785,9 @@
                 <w:noProof/>
               </w:rPr>
               <w:drawing>
-                <wp:inline distT="0" distB="0" distL="0" distR="0" wp14:anchorId="3C7AF848" wp14:editId="6D054B3E">
-                  <wp:extent cx="3565525" cy="2435968"/>
-                  <wp:effectExtent l="0" t="0" r="0" b="2540"/>
+                <wp:inline distT="0" distB="0" distL="0" distR="0" wp14:anchorId="3C7AF848" wp14:editId="2561AAE8">
+                  <wp:extent cx="2761963" cy="1886974"/>
+                  <wp:effectExtent l="0" t="0" r="635" b="0"/>
                   <wp:docPr id="33" name="Picture 33"/>
                   <wp:cNvGraphicFramePr>
                     <a:graphicFrameLocks xmlns:a="http://schemas.openxmlformats.org/drawingml/2006/main" noChangeAspect="1"/>
@@ -25423,7 +25815,7 @@
                         <pic:spPr bwMode="auto">
                           <a:xfrm>
                             <a:off x="0" y="0"/>
-                            <a:ext cx="3637356" cy="2485043"/>
+                            <a:ext cx="2827708" cy="1931891"/>
                           </a:xfrm>
                           <a:prstGeom prst="rect">
                             <a:avLst/>
@@ -25448,9 +25840,12 @@
         </w:tc>
       </w:tr>
       <w:tr>
-        <w:tc>
-          <w:tcPr>
-            <w:tcW w:w="3168" w:type="dxa"/>
+        <w:trPr>
+          <w:trHeight w:val="274"/>
+        </w:trPr>
+        <w:tc>
+          <w:tcPr>
+            <w:tcW w:w="3690" w:type="dxa"/>
           </w:tcPr>
           <w:p>
             <w:pPr>
@@ -25469,7 +25864,7 @@
         </w:tc>
         <w:tc>
           <w:tcPr>
-            <w:tcW w:w="6408" w:type="dxa"/>
+            <w:tcW w:w="4897" w:type="dxa"/>
           </w:tcPr>
           <w:p>
             <w:pPr>
@@ -25482,7 +25877,13 @@
               <w:rPr>
                 <w:noProof/>
               </w:rPr>
-              <w:t>Terrorist Events per Weekday</w:t>
+              <w:t>Terrorist attack</w:t>
+            </w:r>
+            <w:r>
+              <w:rPr>
+                <w:noProof/>
+              </w:rPr>
+              <w:t>s per Weekday</w:t>
             </w:r>
           </w:p>
         </w:tc>
@@ -25587,7 +25988,27 @@
           <w:sz w:val="18"/>
           <w:szCs w:val="18"/>
         </w:rPr>
-        <w:t>—Number of attacks per day of week over terrorist events from 2010-2017.</w:t>
+        <w:t xml:space="preserve">—Number of attacks per day of week over </w:t>
+      </w:r>
+      <w:r>
+        <w:rPr>
+          <w:i/>
+          <w:iCs/>
+          <w:color w:val="1F497D" w:themeColor="text2"/>
+          <w:sz w:val="18"/>
+          <w:szCs w:val="18"/>
+        </w:rPr>
+        <w:t>terrorist attack</w:t>
+      </w:r>
+      <w:r>
+        <w:rPr>
+          <w:i/>
+          <w:iCs/>
+          <w:color w:val="1F497D" w:themeColor="text2"/>
+          <w:sz w:val="18"/>
+          <w:szCs w:val="18"/>
+        </w:rPr>
+        <w:t>s from 2010-2017.</w:t>
       </w:r>
       <w:r>
         <w:rPr>
@@ -25727,296 +26148,13 @@
     </w:p>
     <w:p>
       <w:pPr>
-        <w:rPr>
-          <w:rFonts w:eastAsiaTheme="minorEastAsia"/>
-          <w:i/>
-          <w:iCs/>
-          <w:color w:val="1F497D" w:themeColor="text2"/>
-          <w:sz w:val="18"/>
-          <w:szCs w:val="18"/>
-        </w:rPr>
-      </w:pPr>
-    </w:p>
-    <w:p>
-      <w:pPr>
-        <w:rPr>
-          <w:rFonts w:eastAsiaTheme="minorEastAsia"/>
-          <w:i/>
-          <w:iCs/>
-          <w:color w:val="1F497D" w:themeColor="text2"/>
-          <w:sz w:val="18"/>
-          <w:szCs w:val="18"/>
-        </w:rPr>
-      </w:pPr>
-      <w:r>
-        <w:rPr>
-          <w:i/>
-          <w:iCs/>
-          <w:color w:val="1F497D" w:themeColor="text2"/>
-          <w:sz w:val="18"/>
-          <w:szCs w:val="18"/>
-        </w:rPr>
-        <w:t xml:space="preserve">Figure </w:t>
-      </w:r>
-      <w:r>
-        <w:rPr>
-          <w:i/>
-          <w:iCs/>
-          <w:color w:val="1F497D" w:themeColor="text2"/>
-          <w:sz w:val="18"/>
-          <w:szCs w:val="18"/>
-        </w:rPr>
-        <w:fldChar w:fldCharType="begin"/>
-      </w:r>
-      <w:r>
-        <w:rPr>
-          <w:i/>
-          <w:iCs/>
-          <w:color w:val="1F497D" w:themeColor="text2"/>
-          <w:sz w:val="18"/>
-          <w:szCs w:val="18"/>
-        </w:rPr>
-        <w:instrText xml:space="preserve"> STYLEREF 1 \s </w:instrText>
-      </w:r>
-      <w:r>
-        <w:rPr>
-          <w:i/>
-          <w:iCs/>
-          <w:color w:val="1F497D" w:themeColor="text2"/>
-          <w:sz w:val="18"/>
-          <w:szCs w:val="18"/>
-        </w:rPr>
-        <w:fldChar w:fldCharType="separate"/>
-      </w:r>
-      <w:r>
-        <w:rPr>
-          <w:i/>
-          <w:iCs/>
-          <w:color w:val="1F497D" w:themeColor="text2"/>
-          <w:sz w:val="18"/>
-          <w:szCs w:val="18"/>
-        </w:rPr>
-        <w:t>3</w:t>
-      </w:r>
-      <w:r>
-        <w:rPr>
-          <w:i/>
-          <w:iCs/>
-          <w:color w:val="1F497D" w:themeColor="text2"/>
-          <w:sz w:val="18"/>
-          <w:szCs w:val="18"/>
-        </w:rPr>
-        <w:fldChar w:fldCharType="end"/>
-      </w:r>
-      <w:r>
-        <w:rPr>
-          <w:i/>
-          <w:iCs/>
-          <w:color w:val="1F497D" w:themeColor="text2"/>
-          <w:sz w:val="18"/>
-          <w:szCs w:val="18"/>
-        </w:rPr>
-        <w:noBreakHyphen/>
-      </w:r>
-      <w:r>
-        <w:rPr>
-          <w:i/>
-          <w:iCs/>
-          <w:color w:val="1F497D" w:themeColor="text2"/>
-          <w:sz w:val="18"/>
-          <w:szCs w:val="18"/>
-        </w:rPr>
-        <w:t>33</w:t>
-      </w:r>
-      <w:r>
-        <w:rPr>
-          <w:i/>
-          <w:iCs/>
-          <w:color w:val="1F497D" w:themeColor="text2"/>
-          <w:sz w:val="18"/>
-          <w:szCs w:val="18"/>
-        </w:rPr>
-        <w:t xml:space="preserve">—Number of attacks per </w:t>
-      </w:r>
-      <w:r>
-        <w:rPr>
-          <w:i/>
-          <w:iCs/>
-          <w:color w:val="1F497D" w:themeColor="text2"/>
-          <w:sz w:val="18"/>
-          <w:szCs w:val="18"/>
-        </w:rPr>
-        <w:t>month</w:t>
-      </w:r>
-      <w:r>
-        <w:rPr>
-          <w:i/>
-          <w:iCs/>
-          <w:color w:val="1F497D" w:themeColor="text2"/>
-          <w:sz w:val="18"/>
-          <w:szCs w:val="18"/>
-        </w:rPr>
-        <w:t xml:space="preserve"> over terrorist events from 2010-2017.</w:t>
-      </w:r>
-      <w:r>
-        <w:rPr>
-          <w:i/>
-          <w:iCs/>
-          <w:color w:val="1F497D" w:themeColor="text2"/>
-          <w:sz w:val="18"/>
-          <w:szCs w:val="18"/>
-        </w:rPr>
-        <w:t xml:space="preserve"> The blue line in the right panel represents the population mean for a multinomial distribution with </w:t>
-      </w:r>
-      <m:oMath>
-        <m:r>
-          <w:rPr>
-            <w:rFonts w:ascii="Cambria Math" w:hAnsi="Cambria Math"/>
-            <w:color w:val="1F497D" w:themeColor="text2"/>
-            <w:sz w:val="18"/>
-            <w:szCs w:val="18"/>
-          </w:rPr>
-          <m:t>n=86,207</m:t>
-        </m:r>
-      </m:oMath>
-      <w:r>
-        <w:rPr>
-          <w:i/>
-          <w:iCs/>
-          <w:color w:val="1F497D" w:themeColor="text2"/>
-          <w:sz w:val="18"/>
-          <w:szCs w:val="18"/>
-        </w:rPr>
-        <w:t xml:space="preserve"> and </w:t>
-      </w:r>
-      <m:oMath>
-        <m:sSub>
-          <m:sSubPr>
-            <m:ctrlPr>
-              <w:rPr>
-                <w:rFonts w:ascii="Cambria Math" w:hAnsi="Cambria Math"/>
-                <w:i/>
-                <w:iCs/>
-                <w:color w:val="1F497D" w:themeColor="text2"/>
-                <w:sz w:val="18"/>
-                <w:szCs w:val="18"/>
-              </w:rPr>
-            </m:ctrlPr>
-          </m:sSubPr>
-          <m:e>
-            <m:r>
-              <w:rPr>
-                <w:rFonts w:ascii="Cambria Math" w:hAnsi="Cambria Math"/>
-                <w:color w:val="1F497D" w:themeColor="text2"/>
-                <w:sz w:val="18"/>
-                <w:szCs w:val="18"/>
-              </w:rPr>
-              <m:t>p</m:t>
-            </m:r>
-          </m:e>
-          <m:sub>
-            <m:r>
-              <w:rPr>
-                <w:rFonts w:ascii="Cambria Math" w:hAnsi="Cambria Math"/>
-                <w:color w:val="1F497D" w:themeColor="text2"/>
-                <w:sz w:val="18"/>
-                <w:szCs w:val="18"/>
-              </w:rPr>
-              <m:t>i</m:t>
-            </m:r>
-          </m:sub>
-        </m:sSub>
-        <m:r>
-          <w:rPr>
-            <w:rFonts w:ascii="Cambria Math" w:hAnsi="Cambria Math"/>
-            <w:color w:val="1F497D" w:themeColor="text2"/>
-            <w:sz w:val="18"/>
-            <w:szCs w:val="18"/>
-          </w:rPr>
-          <m:t>=</m:t>
-        </m:r>
-        <m:f>
-          <m:fPr>
-            <m:ctrlPr>
-              <w:rPr>
-                <w:rFonts w:ascii="Cambria Math" w:hAnsi="Cambria Math"/>
-                <w:i/>
-                <w:iCs/>
-                <w:color w:val="1F497D" w:themeColor="text2"/>
-                <w:sz w:val="18"/>
-                <w:szCs w:val="18"/>
-              </w:rPr>
-            </m:ctrlPr>
-          </m:fPr>
-          <m:num>
-            <m:r>
-              <w:rPr>
-                <w:rFonts w:ascii="Cambria Math" w:hAnsi="Cambria Math"/>
-                <w:color w:val="1F497D" w:themeColor="text2"/>
-                <w:sz w:val="18"/>
-                <w:szCs w:val="18"/>
-              </w:rPr>
-              <m:t>1</m:t>
-            </m:r>
-          </m:num>
-          <m:den>
-            <m:r>
-              <w:rPr>
-                <w:rFonts w:ascii="Cambria Math" w:hAnsi="Cambria Math"/>
-                <w:color w:val="1F497D" w:themeColor="text2"/>
-                <w:sz w:val="18"/>
-                <w:szCs w:val="18"/>
-              </w:rPr>
-              <m:t>12</m:t>
-            </m:r>
-          </m:den>
-        </m:f>
-      </m:oMath>
-      <w:r>
-        <w:rPr>
-          <w:rFonts w:eastAsiaTheme="minorEastAsia"/>
-          <w:i/>
-          <w:iCs/>
-          <w:color w:val="1F497D" w:themeColor="text2"/>
-          <w:sz w:val="18"/>
-          <w:szCs w:val="18"/>
-        </w:rPr>
-        <w:t xml:space="preserve">  .</w:t>
-      </w:r>
-      <w:bookmarkStart w:id="1" w:name="_GoBack"/>
-      <w:bookmarkEnd w:id="1"/>
-    </w:p>
-    <w:p>
-      <w:pPr>
-        <w:rPr>
-          <w:rFonts w:eastAsiaTheme="minorEastAsia"/>
-          <w:i/>
-          <w:iCs/>
-          <w:color w:val="1F497D" w:themeColor="text2"/>
-          <w:sz w:val="18"/>
-          <w:szCs w:val="18"/>
-        </w:rPr>
-      </w:pPr>
-    </w:p>
-    <w:p>
-      <w:pPr>
-        <w:rPr>
-          <w:i/>
-          <w:iCs/>
-          <w:color w:val="1F497D" w:themeColor="text2"/>
-          <w:sz w:val="18"/>
-          <w:szCs w:val="18"/>
-        </w:rPr>
-      </w:pPr>
-    </w:p>
-    <w:p>
-      <w:pPr>
         <w:keepNext/>
       </w:pPr>
       <w:r>
         <w:rPr>
           <w:noProof/>
         </w:rPr>
+        <w:lastRenderedPageBreak/>
         <w:drawing>
           <wp:inline distT="0" distB="0" distL="0" distR="0" wp14:anchorId="06293B23" wp14:editId="722C5F4D">
             <wp:extent cx="3669790" cy="2922270"/>
@@ -26113,20 +26251,6 @@
       </w:r>
       <w:r>
         <w:t xml:space="preserve"> </w:t>
-      </w:r>
-    </w:p>
-    <w:p>
-      <w:pPr>
-        <w:pStyle w:val="Caption"/>
-      </w:pPr>
-    </w:p>
-    <w:p>
-      <w:pPr>
-        <w:pStyle w:val="Heading1"/>
-      </w:pPr>
-      <w:r>
-        <w:lastRenderedPageBreak/>
-        <w:t>Discussion</w:t>
       </w:r>
     </w:p>
     <w:sectPr>
@@ -28390,7 +28514,7 @@
 </file>
 
 <file path=customXml/itemProps1.xml><?xml version="1.0" encoding="utf-8"?>
-<ds:datastoreItem xmlns:ds="http://schemas.openxmlformats.org/officeDocument/2006/customXml" ds:itemID="{E2F5EAC3-C5CB-46A4-AA2F-72C51DCA47CB}">
+<ds:datastoreItem xmlns:ds="http://schemas.openxmlformats.org/officeDocument/2006/customXml" ds:itemID="{001C680A-5115-4E43-B8BF-CE747E2B844F}">
   <ds:schemaRefs>
     <ds:schemaRef ds:uri="http://schemas.openxmlformats.org/officeDocument/2006/bibliography"/>
   </ds:schemaRefs>

</xml_diff>

<commit_message>
Adds Sean's last batch of revisions
</commit_message>
<xml_diff>
--- a/report/final-report.docx
+++ b/report/final-report.docx
@@ -7,6 +7,20 @@
         <w:pStyle w:val="Title"/>
         <w:jc w:val="center"/>
       </w:pPr>
+    </w:p>
+    <w:p>
+      <w:pPr>
+        <w:pStyle w:val="Title"/>
+        <w:jc w:val="center"/>
+      </w:pPr>
+    </w:p>
+    <w:p>
+      <w:pPr>
+        <w:pStyle w:val="Title"/>
+        <w:jc w:val="center"/>
+      </w:pPr>
+      <w:bookmarkStart w:id="0" w:name="_GoBack"/>
+      <w:bookmarkEnd w:id="0"/>
     </w:p>
     <w:p>
       <w:pPr>
@@ -37,29 +51,39 @@
         <w:pStyle w:val="Title"/>
         <w:jc w:val="center"/>
       </w:pPr>
+      <w:r>
+        <w:t>Global Terrorism</w:t>
+      </w:r>
     </w:p>
     <w:p>
       <w:pPr>
         <w:pStyle w:val="Title"/>
         <w:jc w:val="center"/>
       </w:pPr>
+      <w:r>
+        <w:t>MATH 4685/6685 (Fall 2019)</w:t>
+      </w:r>
     </w:p>
     <w:p>
       <w:pPr>
-        <w:pStyle w:val="Title"/>
         <w:jc w:val="center"/>
+        <w:rPr>
+          <w:rFonts w:asciiTheme="majorHAnsi" w:eastAsiaTheme="majorEastAsia" w:hAnsiTheme="majorHAnsi" w:cstheme="majorBidi"/>
+          <w:spacing w:val="-10"/>
+          <w:kern w:val="28"/>
+          <w:sz w:val="56"/>
+          <w:szCs w:val="56"/>
+        </w:rPr>
       </w:pPr>
       <w:r>
-        <w:t>Global Terrorism - Final Project</w:t>
-      </w:r>
-    </w:p>
-    <w:p>
-      <w:pPr>
-        <w:pStyle w:val="Title"/>
-        <w:jc w:val="center"/>
-      </w:pPr>
-      <w:r>
-        <w:t>MATH 4685/6685 (Fall 2019)</w:t>
+        <w:rPr>
+          <w:rFonts w:asciiTheme="majorHAnsi" w:eastAsiaTheme="majorEastAsia" w:hAnsiTheme="majorHAnsi" w:cstheme="majorBidi"/>
+          <w:spacing w:val="-10"/>
+          <w:kern w:val="28"/>
+          <w:sz w:val="56"/>
+          <w:szCs w:val="56"/>
+        </w:rPr>
+        <w:t>Final Project</w:t>
       </w:r>
     </w:p>
     <w:p/>
@@ -364,16 +388,19 @@
         <w:t xml:space="preserve"> (our dataset)</w:t>
       </w:r>
       <w:r>
-        <w:t>. Section 3 describes t</w:t>
-      </w:r>
-      <w:r>
-        <w:t xml:space="preserve">he modeling efforts for each </w:t>
+        <w:t xml:space="preserve">. Section 3 describes </w:t>
+      </w:r>
+      <w:r>
+        <w:t>our</w:t>
+      </w:r>
+      <w:r>
+        <w:t xml:space="preserve"> modeling efforts for each </w:t>
       </w:r>
       <w:r>
         <w:t xml:space="preserve">research </w:t>
       </w:r>
       <w:r>
-        <w:t xml:space="preserve">question, including </w:t>
+        <w:t xml:space="preserve">question including </w:t>
       </w:r>
       <w:r>
         <w:t>question</w:t>
@@ -385,13 +412,7 @@
         <w:t xml:space="preserve">specific </w:t>
       </w:r>
       <w:r>
-        <w:t xml:space="preserve">data cleansing, </w:t>
-      </w:r>
-      <w:r>
-        <w:t xml:space="preserve">generated </w:t>
-      </w:r>
-      <w:r>
-        <w:t xml:space="preserve">statistical </w:t>
+        <w:t xml:space="preserve">data cleansing, statistical </w:t>
       </w:r>
       <w:r>
         <w:t>models, model comparisons</w:t>
@@ -403,7 +424,16 @@
         <w:t>interpretation</w:t>
       </w:r>
       <w:r>
-        <w:t xml:space="preserve"> of findings</w:t>
+        <w:t>s</w:t>
+      </w:r>
+      <w:r>
+        <w:t xml:space="preserve"> of </w:t>
+      </w:r>
+      <w:r>
+        <w:t xml:space="preserve">our </w:t>
+      </w:r>
+      <w:r>
+        <w:t>findings</w:t>
       </w:r>
       <w:r>
         <w:t>.</w:t>
@@ -452,10 +482,19 @@
         <w:t>he threatened or actual use of illegal force and violence by a non-state actor to attain a political, economic, religious, or social goal through fear, coercion, or intimidation."</w:t>
       </w:r>
       <w:r>
-        <w:t xml:space="preserve"> Data in the GTD is sourced from unclassified media articles (e.g., electronic news archives)</w:t>
-      </w:r>
-      <w:r>
-        <w:t xml:space="preserve">, and it is </w:t>
+        <w:t xml:space="preserve"> Data in the GTD </w:t>
+      </w:r>
+      <w:r>
+        <w:t>are</w:t>
+      </w:r>
+      <w:r>
+        <w:t xml:space="preserve"> sourced from unclassified media articles (e.g., electronic news archives)</w:t>
+      </w:r>
+      <w:r>
+        <w:t xml:space="preserve"> and</w:t>
+      </w:r>
+      <w:r>
+        <w:t xml:space="preserve"> is </w:t>
       </w:r>
       <w:r>
         <w:t xml:space="preserve">currently maintained by the </w:t>
@@ -478,7 +517,7 @@
         <w:t xml:space="preserve">The type of information available for each </w:t>
       </w:r>
       <w:r>
-        <w:t>event</w:t>
+        <w:t>attack</w:t>
       </w:r>
       <w:r>
         <w:t xml:space="preserve"> include</w:t>
@@ -517,7 +556,7 @@
         <w:rPr>
           <w:i/>
         </w:rPr>
-        <w:t>event</w:t>
+        <w:t>attack</w:t>
       </w:r>
       <w:r>
         <w:rPr>
@@ -541,7 +580,7 @@
         <w:rPr>
           <w:i/>
         </w:rPr>
-        <w:t>event</w:t>
+        <w:t>attack</w:t>
       </w:r>
       <w:r>
         <w:rPr>
@@ -613,7 +652,19 @@
         <w:t>to increase dramatically</w:t>
       </w:r>
       <w:r>
-        <w:t xml:space="preserve"> from 1970 to the 2010s; however, this is likely driven by differences in media coverage and data collection rather than a reflection of actual underlying trends.</w:t>
+        <w:t xml:space="preserve"> from 1970 to the 2010s; however, this is likely driven by </w:t>
+      </w:r>
+      <w:r>
+        <w:t xml:space="preserve">other factors, such as </w:t>
+      </w:r>
+      <w:r>
+        <w:t>differences in media coverage and data collection</w:t>
+      </w:r>
+      <w:r>
+        <w:t>,</w:t>
+      </w:r>
+      <w:r>
+        <w:t xml:space="preserve"> rather than a reflection of actual underlying trends.</w:t>
       </w:r>
       <w:r>
         <w:t xml:space="preserve"> </w:t>
@@ -678,25 +729,51 @@
       <w:r>
         <w:t xml:space="preserve">Figure </w:t>
       </w:r>
-      <w:fldSimple w:instr=" STYLEREF 1 \s ">
-        <w:r>
-          <w:rPr>
-            <w:noProof/>
-          </w:rPr>
-          <w:t>2</w:t>
-        </w:r>
-      </w:fldSimple>
+      <w:r>
+        <w:fldChar w:fldCharType="begin"/>
+      </w:r>
+      <w:r>
+        <w:instrText xml:space="preserve"> STYLEREF 1 \s </w:instrText>
+      </w:r>
+      <w:r>
+        <w:fldChar w:fldCharType="separate"/>
+      </w:r>
+      <w:r>
+        <w:rPr>
+          <w:noProof/>
+        </w:rPr>
+        <w:t>2</w:t>
+      </w:r>
+      <w:r>
+        <w:rPr>
+          <w:noProof/>
+        </w:rPr>
+        <w:fldChar w:fldCharType="end"/>
+      </w:r>
       <w:r>
         <w:noBreakHyphen/>
       </w:r>
-      <w:fldSimple w:instr=" SEQ Figure \* ARABIC \s 1 ">
-        <w:r>
-          <w:rPr>
-            <w:noProof/>
-          </w:rPr>
-          <w:t>1</w:t>
-        </w:r>
-      </w:fldSimple>
+      <w:r>
+        <w:fldChar w:fldCharType="begin"/>
+      </w:r>
+      <w:r>
+        <w:instrText xml:space="preserve"> SEQ Figure \* ARABIC \s 1 </w:instrText>
+      </w:r>
+      <w:r>
+        <w:fldChar w:fldCharType="separate"/>
+      </w:r>
+      <w:r>
+        <w:rPr>
+          <w:noProof/>
+        </w:rPr>
+        <w:t>1</w:t>
+      </w:r>
+      <w:r>
+        <w:rPr>
+          <w:noProof/>
+        </w:rPr>
+        <w:fldChar w:fldCharType="end"/>
+      </w:r>
       <w:r>
         <w:t xml:space="preserve"> – Histogram showing frequency of </w:t>
       </w:r>
@@ -1152,25 +1229,51 @@
       <w:r>
         <w:t xml:space="preserve">Figure </w:t>
       </w:r>
-      <w:fldSimple w:instr=" STYLEREF 1 \s ">
-        <w:r>
-          <w:rPr>
-            <w:noProof/>
-          </w:rPr>
-          <w:t>2</w:t>
-        </w:r>
-      </w:fldSimple>
+      <w:r>
+        <w:fldChar w:fldCharType="begin"/>
+      </w:r>
+      <w:r>
+        <w:instrText xml:space="preserve"> STYLEREF 1 \s </w:instrText>
+      </w:r>
+      <w:r>
+        <w:fldChar w:fldCharType="separate"/>
+      </w:r>
+      <w:r>
+        <w:rPr>
+          <w:noProof/>
+        </w:rPr>
+        <w:t>2</w:t>
+      </w:r>
+      <w:r>
+        <w:rPr>
+          <w:noProof/>
+        </w:rPr>
+        <w:fldChar w:fldCharType="end"/>
+      </w:r>
       <w:r>
         <w:noBreakHyphen/>
       </w:r>
-      <w:fldSimple w:instr=" SEQ Figure \* ARABIC \s 1 ">
-        <w:r>
-          <w:rPr>
-            <w:noProof/>
-          </w:rPr>
-          <w:t>2</w:t>
-        </w:r>
-      </w:fldSimple>
+      <w:r>
+        <w:fldChar w:fldCharType="begin"/>
+      </w:r>
+      <w:r>
+        <w:instrText xml:space="preserve"> SEQ Figure \* ARABIC \s 1 </w:instrText>
+      </w:r>
+      <w:r>
+        <w:fldChar w:fldCharType="separate"/>
+      </w:r>
+      <w:r>
+        <w:rPr>
+          <w:noProof/>
+        </w:rPr>
+        <w:t>2</w:t>
+      </w:r>
+      <w:r>
+        <w:rPr>
+          <w:noProof/>
+        </w:rPr>
+        <w:fldChar w:fldCharType="end"/>
+      </w:r>
       <w:r>
         <w:t xml:space="preserve"> </w:t>
       </w:r>
@@ -1551,7 +1654,7 @@
                 </mc:Choice>
                 <mc:Fallback>
                   <w:pict>
-                    <v:shapetype w14:anchorId="4CBDD705" id="_x0000_t32" coordsize="21600,21600" o:spt="32" o:oned="t" path="m,l21600,21600e" filled="f">
+                    <v:shapetype w14:anchorId="01FB7425" id="_x0000_t32" coordsize="21600,21600" o:spt="32" o:oned="t" path="m,l21600,21600e" filled="f">
                       <v:path arrowok="t" fillok="f" o:connecttype="none"/>
                       <o:lock v:ext="edit" shapetype="t"/>
                     </v:shapetype>
@@ -1586,25 +1689,51 @@
       <w:r>
         <w:t xml:space="preserve">Figure </w:t>
       </w:r>
-      <w:fldSimple w:instr=" STYLEREF 1 \s ">
-        <w:r>
-          <w:rPr>
-            <w:noProof/>
-          </w:rPr>
-          <w:t>2</w:t>
-        </w:r>
-      </w:fldSimple>
+      <w:r>
+        <w:fldChar w:fldCharType="begin"/>
+      </w:r>
+      <w:r>
+        <w:instrText xml:space="preserve"> STYLEREF 1 \s </w:instrText>
+      </w:r>
+      <w:r>
+        <w:fldChar w:fldCharType="separate"/>
+      </w:r>
+      <w:r>
+        <w:rPr>
+          <w:noProof/>
+        </w:rPr>
+        <w:t>2</w:t>
+      </w:r>
+      <w:r>
+        <w:rPr>
+          <w:noProof/>
+        </w:rPr>
+        <w:fldChar w:fldCharType="end"/>
+      </w:r>
       <w:r>
         <w:noBreakHyphen/>
       </w:r>
-      <w:fldSimple w:instr=" SEQ Figure \* ARABIC \s 1 ">
-        <w:r>
-          <w:rPr>
-            <w:noProof/>
-          </w:rPr>
-          <w:t>3</w:t>
-        </w:r>
-      </w:fldSimple>
+      <w:r>
+        <w:fldChar w:fldCharType="begin"/>
+      </w:r>
+      <w:r>
+        <w:instrText xml:space="preserve"> SEQ Figure \* ARABIC \s 1 </w:instrText>
+      </w:r>
+      <w:r>
+        <w:fldChar w:fldCharType="separate"/>
+      </w:r>
+      <w:r>
+        <w:rPr>
+          <w:noProof/>
+        </w:rPr>
+        <w:t>3</w:t>
+      </w:r>
+      <w:r>
+        <w:rPr>
+          <w:noProof/>
+        </w:rPr>
+        <w:fldChar w:fldCharType="end"/>
+      </w:r>
       <w:r>
         <w:t xml:space="preserve"> – Changes in terrorist incident density with time. Note that not only do high</w:t>
       </w:r>
@@ -1719,7 +1848,13 @@
         <w:t>, etc.).</w:t>
       </w:r>
       <w:r>
-        <w:t xml:space="preserve"> Some of the categorical variables contain many distinct categories (e.g., </w:t>
+        <w:t xml:space="preserve"> Some of the categorical variables contain many distinct </w:t>
+      </w:r>
+      <w:r>
+        <w:t>values</w:t>
+      </w:r>
+      <w:r>
+        <w:t xml:space="preserve"> (e.g., </w:t>
       </w:r>
       <w:r>
         <w:rPr>
@@ -1755,13 +1890,25 @@
         <w:t>encoding.</w:t>
       </w:r>
       <w:r>
-        <w:t xml:space="preserve"> Finally, the frequency with which each category occurs in most of these categorical variables is highly unbalanced</w:t>
+        <w:t xml:space="preserve"> Finally, the frequency with which each </w:t>
+      </w:r>
+      <w:r>
+        <w:t xml:space="preserve">value occurs in most </w:t>
+      </w:r>
+      <w:r>
+        <w:t>variables is highly unbalanced</w:t>
       </w:r>
       <w:r>
         <w:t>,</w:t>
       </w:r>
       <w:r>
-        <w:t xml:space="preserve"> complicating</w:t>
+        <w:t xml:space="preserve"> </w:t>
+      </w:r>
+      <w:r>
+        <w:t xml:space="preserve">further </w:t>
+      </w:r>
+      <w:r>
+        <w:t>complicating</w:t>
       </w:r>
       <w:r>
         <w:t xml:space="preserve"> our efforts.</w:t>
@@ -7769,27 +7916,7 @@
                                 <w:sz w:val="18"/>
                                 <w:szCs w:val="18"/>
                               </w:rPr>
-                              <w:t xml:space="preserve">Figure </w:t>
-                            </w:r>
-                            <w:r>
-                              <w:rPr>
-                                <w:i/>
-                                <w:iCs/>
-                                <w:color w:val="1F497D" w:themeColor="text2"/>
-                                <w:sz w:val="18"/>
-                                <w:szCs w:val="18"/>
-                              </w:rPr>
-                              <w:t>3-</w:t>
-                            </w:r>
-                            <w:r>
-                              <w:rPr>
-                                <w:i/>
-                                <w:iCs/>
-                                <w:color w:val="1F497D" w:themeColor="text2"/>
-                                <w:sz w:val="18"/>
-                                <w:szCs w:val="18"/>
-                              </w:rPr>
-                              <w:t xml:space="preserve">14 </w:t>
+                              <w:t xml:space="preserve">Figure 3-14 </w:t>
                             </w:r>
                             <w:r>
                               <w:rPr>
@@ -7811,7 +7938,6 @@
                               </w:rPr>
                               <w:t xml:space="preserve"> Histogram of “</w:t>
                             </w:r>
-                            <w:proofErr w:type="spellStart"/>
                             <w:r>
                               <w:rPr>
                                 <w:i/>
@@ -7820,18 +7946,7 @@
                                 <w:sz w:val="18"/>
                                 <w:szCs w:val="18"/>
                               </w:rPr>
-                              <w:t>ncasualties</w:t>
-                            </w:r>
-                            <w:proofErr w:type="spellEnd"/>
-                            <w:r>
-                              <w:rPr>
-                                <w:i/>
-                                <w:iCs/>
-                                <w:color w:val="1F497D" w:themeColor="text2"/>
-                                <w:sz w:val="18"/>
-                                <w:szCs w:val="18"/>
-                              </w:rPr>
-                              <w:t>”</w:t>
+                              <w:t>ncasualties”</w:t>
                             </w:r>
                           </w:p>
                         </w:txbxContent>
@@ -7872,27 +7987,7 @@
                           <w:sz w:val="18"/>
                           <w:szCs w:val="18"/>
                         </w:rPr>
-                        <w:t xml:space="preserve">Figure </w:t>
-                      </w:r>
-                      <w:r>
-                        <w:rPr>
-                          <w:i/>
-                          <w:iCs/>
-                          <w:color w:val="1F497D" w:themeColor="text2"/>
-                          <w:sz w:val="18"/>
-                          <w:szCs w:val="18"/>
-                        </w:rPr>
-                        <w:t>3-</w:t>
-                      </w:r>
-                      <w:r>
-                        <w:rPr>
-                          <w:i/>
-                          <w:iCs/>
-                          <w:color w:val="1F497D" w:themeColor="text2"/>
-                          <w:sz w:val="18"/>
-                          <w:szCs w:val="18"/>
-                        </w:rPr>
-                        <w:t xml:space="preserve">14 </w:t>
+                        <w:t xml:space="preserve">Figure 3-14 </w:t>
                       </w:r>
                       <w:r>
                         <w:rPr>
@@ -7914,7 +8009,6 @@
                         </w:rPr>
                         <w:t xml:space="preserve"> Histogram of “</w:t>
                       </w:r>
-                      <w:proofErr w:type="spellStart"/>
                       <w:r>
                         <w:rPr>
                           <w:i/>
@@ -7923,18 +8017,7 @@
                           <w:sz w:val="18"/>
                           <w:szCs w:val="18"/>
                         </w:rPr>
-                        <w:t>ncasualties</w:t>
-                      </w:r>
-                      <w:proofErr w:type="spellEnd"/>
-                      <w:r>
-                        <w:rPr>
-                          <w:i/>
-                          <w:iCs/>
-                          <w:color w:val="1F497D" w:themeColor="text2"/>
-                          <w:sz w:val="18"/>
-                          <w:szCs w:val="18"/>
-                        </w:rPr>
-                        <w:t>”</w:t>
+                        <w:t>ncasualties”</w:t>
                       </w:r>
                     </w:p>
                   </w:txbxContent>
@@ -9001,7 +9084,28 @@
           <w:sz w:val="22"/>
           <w:szCs w:val="22"/>
         </w:rPr>
-        <w:t>The R-squared very low. Clearly this model will need some work.</w:t>
+        <w:t xml:space="preserve">The R-squared </w:t>
+      </w:r>
+      <w:r>
+        <w:rPr>
+          <w:sz w:val="22"/>
+          <w:szCs w:val="22"/>
+        </w:rPr>
+        <w:t>is</w:t>
+      </w:r>
+      <w:r>
+        <w:rPr>
+          <w:sz w:val="22"/>
+          <w:szCs w:val="22"/>
+        </w:rPr>
+        <w:t xml:space="preserve"> </w:t>
+      </w:r>
+      <w:r>
+        <w:rPr>
+          <w:sz w:val="22"/>
+          <w:szCs w:val="22"/>
+        </w:rPr>
+        <w:t>very low. Clearly this model will need some work.</w:t>
       </w:r>
     </w:p>
     <w:p>
@@ -11662,8 +11766,8 @@
         <w:t>Before moving on to random forest, I decided to give SVMs a try. Using a radial kernel, I got the following results:</w:t>
       </w:r>
     </w:p>
-    <w:bookmarkStart w:id="0" w:name="_MON_1636721857"/>
-    <w:bookmarkEnd w:id="0"/>
+    <w:bookmarkStart w:id="1" w:name="_MON_1636721857"/>
+    <w:bookmarkEnd w:id="1"/>
     <w:p>
       <w:pPr>
         <w:pStyle w:val="BodyText"/>
@@ -11697,10 +11801,10 @@
             <v:path o:extrusionok="f" gradientshapeok="t" o:connecttype="rect"/>
             <o:lock v:ext="edit" aspectratio="t"/>
           </v:shapetype>
-          <v:shape id="_x0000_i1025" type="#_x0000_t75" style="width:221.2pt;height:88.5pt" o:ole="">
+          <v:shape id="_x0000_i1025" type="#_x0000_t75" style="width:221.15pt;height:88.55pt" o:ole="">
             <v:imagedata r:id="rId32" o:title=""/>
           </v:shape>
-          <o:OLEObject Type="Embed" ProgID="Excel.Sheet.12" ShapeID="_x0000_i1025" DrawAspect="Content" ObjectID="_1636905824" r:id="rId33"/>
+          <o:OLEObject Type="Embed" ProgID="Excel.Sheet.12" ShapeID="_x0000_i1025" DrawAspect="Content" ObjectID="_1636985425" r:id="rId33"/>
         </w:object>
       </w:r>
       <w:r>
@@ -12366,7 +12470,13 @@
         <w:t xml:space="preserve"> to develop </w:t>
       </w:r>
       <w:r>
-        <w:t>statistical models that predict the terrorist group</w:t>
+        <w:t xml:space="preserve">statistical models </w:t>
+      </w:r>
+      <w:r>
+        <w:t>to</w:t>
+      </w:r>
+      <w:r>
+        <w:t xml:space="preserve"> predict the terrorist group</w:t>
       </w:r>
       <w:r>
         <w:t xml:space="preserve"> </w:t>
@@ -13359,14 +13469,27 @@
       <w:r>
         <w:t>3-</w:t>
       </w:r>
-      <w:fldSimple w:instr=" SEQ Table \* ARABIC \s 1 ">
-        <w:r>
-          <w:rPr>
-            <w:noProof/>
-          </w:rPr>
-          <w:t>1</w:t>
-        </w:r>
-      </w:fldSimple>
+      <w:r>
+        <w:fldChar w:fldCharType="begin"/>
+      </w:r>
+      <w:r>
+        <w:instrText xml:space="preserve"> SEQ Table \* ARABIC \s 1 </w:instrText>
+      </w:r>
+      <w:r>
+        <w:fldChar w:fldCharType="separate"/>
+      </w:r>
+      <w:r>
+        <w:rPr>
+          <w:noProof/>
+        </w:rPr>
+        <w:t>1</w:t>
+      </w:r>
+      <w:r>
+        <w:rPr>
+          <w:noProof/>
+        </w:rPr>
+        <w:fldChar w:fldCharType="end"/>
+      </w:r>
       <w:r>
         <w:t xml:space="preserve"> – Terrorist organizations with </w:t>
       </w:r>
@@ -13446,7 +13569,13 @@
         <w:t>with relatively low percentages of NA / unknown values</w:t>
       </w:r>
       <w:r>
-        <w:t xml:space="preserve"> to prevent the loss of too much data.</w:t>
+        <w:t xml:space="preserve"> to prevent the loss of too much data</w:t>
+      </w:r>
+      <w:r>
+        <w:t xml:space="preserve"> during cleansing</w:t>
+      </w:r>
+      <w:r>
+        <w:t>.</w:t>
       </w:r>
       <w:r>
         <w:t xml:space="preserve"> </w:t>
@@ -15126,14 +15255,27 @@
       <w:r>
         <w:t>3-</w:t>
       </w:r>
-      <w:fldSimple w:instr=" SEQ Table \* ARABIC \s 1 ">
-        <w:r>
-          <w:rPr>
-            <w:noProof/>
-          </w:rPr>
-          <w:t>2</w:t>
-        </w:r>
-      </w:fldSimple>
+      <w:r>
+        <w:fldChar w:fldCharType="begin"/>
+      </w:r>
+      <w:r>
+        <w:instrText xml:space="preserve"> SEQ Table \* ARABIC \s 1 </w:instrText>
+      </w:r>
+      <w:r>
+        <w:fldChar w:fldCharType="separate"/>
+      </w:r>
+      <w:r>
+        <w:rPr>
+          <w:noProof/>
+        </w:rPr>
+        <w:t>2</w:t>
+      </w:r>
+      <w:r>
+        <w:rPr>
+          <w:noProof/>
+        </w:rPr>
+        <w:fldChar w:fldCharType="end"/>
+      </w:r>
       <w:r>
         <w:t xml:space="preserve"> – Features selected for use in initial modeling effort.</w:t>
       </w:r>
@@ -15157,7 +15299,13 @@
         <w:t>I</w:t>
       </w:r>
       <w:r>
-        <w:t xml:space="preserve"> also removed any data for incidents prior to 1997. This decision was made for two reasons: (1) several variables of interest were not available prior to 1997 (2) data collection methodology was different prior to 1997.</w:t>
+        <w:t xml:space="preserve"> also removed any data for incidents prior to 1997. This decision was made for two reasons: (1) several variables of interest were not available prior to 1997 (2) </w:t>
+      </w:r>
+      <w:r>
+        <w:t xml:space="preserve">the GTD </w:t>
+      </w:r>
+      <w:r>
+        <w:t>data collection methodology was different prior to 1997.</w:t>
       </w:r>
     </w:p>
     <w:p>
@@ -15396,7 +15544,49 @@
     </w:p>
     <w:p>
       <w:r>
-        <w:t>Linear Discriminant Analysis (LDA), Quadratic Discriminant Analysis (QDA), Decision Tree, Random Forest, and SVMs were applied to the cleansed data set.</w:t>
+        <w:rPr>
+          <w:b/>
+        </w:rPr>
+        <w:t>Linear Discriminant Analysis</w:t>
+      </w:r>
+      <w:r>
+        <w:t xml:space="preserve"> (LDA), </w:t>
+      </w:r>
+      <w:r>
+        <w:rPr>
+          <w:b/>
+        </w:rPr>
+        <w:t>Quadratic Discriminant Analysis</w:t>
+      </w:r>
+      <w:r>
+        <w:t xml:space="preserve"> (QDA), </w:t>
+      </w:r>
+      <w:r>
+        <w:rPr>
+          <w:b/>
+        </w:rPr>
+        <w:t>Decision Tree</w:t>
+      </w:r>
+      <w:r>
+        <w:t xml:space="preserve">, </w:t>
+      </w:r>
+      <w:r>
+        <w:rPr>
+          <w:b/>
+        </w:rPr>
+        <w:t>Random Forest</w:t>
+      </w:r>
+      <w:r>
+        <w:t xml:space="preserve">, and </w:t>
+      </w:r>
+      <w:r>
+        <w:rPr>
+          <w:b/>
+        </w:rPr>
+        <w:t>SVMs</w:t>
+      </w:r>
+      <w:r>
+        <w:t xml:space="preserve"> were applied to the cleansed data set.</w:t>
       </w:r>
       <w:r>
         <w:t xml:space="preserve"> </w:t>
@@ -15570,14 +15760,30 @@
       <w:r>
         <w:t xml:space="preserve">Figure </w:t>
       </w:r>
-      <w:fldSimple w:instr=" STYLEREF 1 \s ">
-        <w:r>
-          <w:rPr>
-            <w:noProof/>
-          </w:rPr>
-          <w:t>3</w:t>
-        </w:r>
-      </w:fldSimple>
+      <w:r>
+        <w:fldChar w:fldCharType="begin"/>
+      </w:r>
+      <w:r>
+        <w:instrText xml:space="preserve"> ST</w:instrText>
+      </w:r>
+      <w:r>
+        <w:instrText xml:space="preserve">YLEREF 1 \s </w:instrText>
+      </w:r>
+      <w:r>
+        <w:fldChar w:fldCharType="separate"/>
+      </w:r>
+      <w:r>
+        <w:rPr>
+          <w:noProof/>
+        </w:rPr>
+        <w:t>3</w:t>
+      </w:r>
+      <w:r>
+        <w:rPr>
+          <w:noProof/>
+        </w:rPr>
+        <w:fldChar w:fldCharType="end"/>
+      </w:r>
       <w:r>
         <w:noBreakHyphen/>
       </w:r>
@@ -15772,25 +15978,51 @@
       <w:r>
         <w:t xml:space="preserve">Figure </w:t>
       </w:r>
-      <w:fldSimple w:instr=" STYLEREF 1 \s ">
-        <w:r>
-          <w:rPr>
-            <w:noProof/>
-          </w:rPr>
-          <w:t>3</w:t>
-        </w:r>
-      </w:fldSimple>
+      <w:r>
+        <w:fldChar w:fldCharType="begin"/>
+      </w:r>
+      <w:r>
+        <w:instrText xml:space="preserve"> STYLEREF 1 \s </w:instrText>
+      </w:r>
+      <w:r>
+        <w:fldChar w:fldCharType="separate"/>
+      </w:r>
+      <w:r>
+        <w:rPr>
+          <w:noProof/>
+        </w:rPr>
+        <w:t>3</w:t>
+      </w:r>
+      <w:r>
+        <w:rPr>
+          <w:noProof/>
+        </w:rPr>
+        <w:fldChar w:fldCharType="end"/>
+      </w:r>
       <w:r>
         <w:noBreakHyphen/>
       </w:r>
-      <w:fldSimple w:instr=" SEQ Figure \* ARABIC \s 1 ">
-        <w:r>
-          <w:rPr>
-            <w:noProof/>
-          </w:rPr>
-          <w:t>2</w:t>
-        </w:r>
-      </w:fldSimple>
+      <w:r>
+        <w:fldChar w:fldCharType="begin"/>
+      </w:r>
+      <w:r>
+        <w:instrText xml:space="preserve"> SEQ Figure \* ARABIC \s 1 </w:instrText>
+      </w:r>
+      <w:r>
+        <w:fldChar w:fldCharType="separate"/>
+      </w:r>
+      <w:r>
+        <w:rPr>
+          <w:noProof/>
+        </w:rPr>
+        <w:t>2</w:t>
+      </w:r>
+      <w:r>
+        <w:rPr>
+          <w:noProof/>
+        </w:rPr>
+        <w:fldChar w:fldCharType="end"/>
+      </w:r>
       <w:r>
         <w:rPr>
           <w:noProof/>
@@ -16210,7 +16442,13 @@
         <w:t>algorithm</w:t>
       </w:r>
       <w:r>
-        <w:t xml:space="preserve"> (LDA, QDA, Decision Trees, Random Forests, and SVM with linear kernel) on Model Set 1 and 2.</w:t>
+        <w:t xml:space="preserve"> (LDA, QDA, Decision Trees, Random Forests, and SVM with linear kernel) on Model Set</w:t>
+      </w:r>
+      <w:r>
+        <w:t>s</w:t>
+      </w:r>
+      <w:r>
+        <w:t xml:space="preserve"> 1 and 2.</w:t>
       </w:r>
       <w:r>
         <w:t xml:space="preserve"> Most algorithms performed well </w:t>
@@ -16459,19 +16697,7 @@
         <w:t xml:space="preserve"> </w:t>
       </w:r>
       <w:r>
-        <w:t>While this would be an interesting</w:t>
-      </w:r>
-      <w:r>
-        <w:t xml:space="preserve"> finding</w:t>
-      </w:r>
-      <w:r>
-        <w:t>, it is not clear</w:t>
-      </w:r>
-      <w:r>
-        <w:t xml:space="preserve"> </w:t>
-      </w:r>
-      <w:r>
-        <w:t xml:space="preserve">that this is the case. Removing </w:t>
+        <w:t xml:space="preserve">Removing </w:t>
       </w:r>
       <w:proofErr w:type="spellStart"/>
       <w:r>
@@ -16493,19 +16719,31 @@
       </w:r>
       <w:proofErr w:type="spellEnd"/>
       <w:r>
-        <w:t xml:space="preserve"> </w:t>
-      </w:r>
-      <w:r>
-        <w:t xml:space="preserve">does </w:t>
-      </w:r>
-      <w:r>
-        <w:t xml:space="preserve">reduce the Random Forest’s accuracy to 40% (from 50%) suggesting some </w:t>
-      </w:r>
-      <w:r>
-        <w:t>correlation, but additional analysis is needed to determine the cause</w:t>
-      </w:r>
-      <w:r>
-        <w:t xml:space="preserve"> of this effect</w:t>
+        <w:t xml:space="preserve"> reduce</w:t>
+      </w:r>
+      <w:r>
+        <w:t>d</w:t>
+      </w:r>
+      <w:r>
+        <w:t xml:space="preserve"> the Random Forest’s accuracy to 40% (from 50%)</w:t>
+      </w:r>
+      <w:r>
+        <w:t>, so these variables appear to be explaining some of the variability in the response</w:t>
+      </w:r>
+      <w:r>
+        <w:t xml:space="preserve"> variable</w:t>
+      </w:r>
+      <w:r>
+        <w:t>; however,</w:t>
+      </w:r>
+      <w:r>
+        <w:t xml:space="preserve"> additional analysis is needed to </w:t>
+      </w:r>
+      <w:r>
+        <w:t>un</w:t>
+      </w:r>
+      <w:r>
+        <w:t>derstand the root cause of these correlations</w:t>
       </w:r>
       <w:r>
         <w:t>.</w:t>
@@ -22841,6 +23079,12 @@
                 <w:i/>
               </w:rPr>
               <w:lastRenderedPageBreak/>
+              <w:t xml:space="preserve">        </w:t>
+            </w:r>
+            <w:r>
+              <w:rPr>
+                <w:i/>
+              </w:rPr>
               <w:t>Model Set 1</w:t>
             </w:r>
           </w:p>
@@ -22853,6 +23097,12 @@
             <w:pPr>
               <w:jc w:val="center"/>
             </w:pPr>
+            <w:r>
+              <w:rPr>
+                <w:i/>
+              </w:rPr>
+              <w:t xml:space="preserve">           </w:t>
+            </w:r>
             <w:r>
               <w:rPr>
                 <w:i/>
@@ -23021,16 +23271,34 @@
     </w:p>
     <w:p>
       <w:r>
-        <w:t xml:space="preserve">The goal of this research question is to develop </w:t>
+        <w:t xml:space="preserve">The goal of this research question </w:t>
+      </w:r>
+      <w:r>
+        <w:t>was</w:t>
+      </w:r>
+      <w:r>
+        <w:t xml:space="preserve"> to develop </w:t>
       </w:r>
       <w:r>
         <w:t xml:space="preserve">statistical models that predict the </w:t>
       </w:r>
       <w:r>
-        <w:t>“risk of attack” based on geospatial and temporal variables.</w:t>
-      </w:r>
-      <w:r>
-        <w:t xml:space="preserve"> The data set was filtered to only include terrorist incidents occurring between 2010 – 2017, </w:t>
+        <w:t xml:space="preserve">“risk of attack” </w:t>
+      </w:r>
+      <w:r>
+        <w:t xml:space="preserve">(high or low) </w:t>
+      </w:r>
+      <w:r>
+        <w:t>based on geospatial and temporal variables.</w:t>
+      </w:r>
+      <w:r>
+        <w:t xml:space="preserve"> The data set was filtered to only include terrorist </w:t>
+      </w:r>
+      <w:r>
+        <w:t>attacks</w:t>
+      </w:r>
+      <w:r>
+        <w:t xml:space="preserve"> occurring between 2010 – 2017, </w:t>
       </w:r>
       <w:r>
         <w:t>as</w:t>
@@ -23300,6 +23568,9 @@
       </w:r>
       <w:r>
         <w:t xml:space="preserve">. The </w:t>
+      </w:r>
+      <w:r>
+        <w:t xml:space="preserve">chosen </w:t>
       </w:r>
       <w:r>
         <w:t xml:space="preserve">low/high risk </w:t>
@@ -23516,7 +23787,16 @@
     </w:p>
     <w:p>
       <w:r>
-        <w:t xml:space="preserve">All NA values were removed from </w:t>
+        <w:t xml:space="preserve">All </w:t>
+      </w:r>
+      <w:r>
+        <w:t xml:space="preserve">observations with </w:t>
+      </w:r>
+      <w:r>
+        <w:t xml:space="preserve">NA </w:t>
+      </w:r>
+      <w:r>
+        <w:t xml:space="preserve">in </w:t>
       </w:r>
       <w:proofErr w:type="spellStart"/>
       <w:r>
@@ -23567,6 +23847,12 @@
         <w:t>longitude</w:t>
       </w:r>
       <w:r>
+        <w:rPr>
+          <w:rFonts w:cstheme="minorHAnsi"/>
+        </w:rPr>
+        <w:t xml:space="preserve"> were removed</w:t>
+      </w:r>
+      <w:r>
         <w:t>.</w:t>
       </w:r>
       <w:r>
@@ -23574,14 +23860,29 @@
       </w:r>
       <w:proofErr w:type="spellStart"/>
       <w:r>
+        <w:rPr>
+          <w:rFonts w:ascii="Courier New" w:hAnsi="Courier New" w:cs="Courier New"/>
+        </w:rPr>
         <w:t>imonth</w:t>
       </w:r>
       <w:proofErr w:type="spellEnd"/>
       <w:r>
-        <w:t xml:space="preserve">, weekday, and </w:t>
+        <w:t xml:space="preserve">, </w:t>
+      </w:r>
+      <w:r>
+        <w:rPr>
+          <w:rFonts w:ascii="Courier New" w:hAnsi="Courier New" w:cs="Courier New"/>
+        </w:rPr>
+        <w:t>weekday</w:t>
+      </w:r>
+      <w:r>
+        <w:t xml:space="preserve">, and </w:t>
       </w:r>
       <w:proofErr w:type="spellStart"/>
       <w:r>
+        <w:rPr>
+          <w:rFonts w:ascii="Courier New" w:hAnsi="Courier New" w:cs="Courier New"/>
+        </w:rPr>
         <w:t>cluster_id</w:t>
       </w:r>
       <w:proofErr w:type="spellEnd"/>
@@ -23954,14 +24255,27 @@
       <w:r>
         <w:t xml:space="preserve">Figure </w:t>
       </w:r>
-      <w:fldSimple w:instr=" STYLEREF 1 \s ">
-        <w:r>
-          <w:rPr>
-            <w:noProof/>
-          </w:rPr>
-          <w:t>3</w:t>
-        </w:r>
-      </w:fldSimple>
+      <w:r>
+        <w:fldChar w:fldCharType="begin"/>
+      </w:r>
+      <w:r>
+        <w:instrText xml:space="preserve"> STYLEREF 1 \s </w:instrText>
+      </w:r>
+      <w:r>
+        <w:fldChar w:fldCharType="separate"/>
+      </w:r>
+      <w:r>
+        <w:rPr>
+          <w:noProof/>
+        </w:rPr>
+        <w:t>3</w:t>
+      </w:r>
+      <w:r>
+        <w:rPr>
+          <w:noProof/>
+        </w:rPr>
+        <w:fldChar w:fldCharType="end"/>
+      </w:r>
       <w:r>
         <w:noBreakHyphen/>
       </w:r>
@@ -23985,7 +24299,40 @@
     </w:p>
     <w:p>
       <w:r>
-        <w:t>Linear Discriminant Analysis (LDA), Decision Tree, Random Forest, and SVMs were applied to the cleansed data set. Radial kernels produced the best SVM performance (when compared to “tuned” linear, polynomial, and sigmoid kernels); therefore, only radial SVMs are presented below.</w:t>
+        <w:rPr>
+          <w:b/>
+        </w:rPr>
+        <w:t>Linear Discriminant Analysis</w:t>
+      </w:r>
+      <w:r>
+        <w:t xml:space="preserve"> (LDA), </w:t>
+      </w:r>
+      <w:r>
+        <w:rPr>
+          <w:b/>
+        </w:rPr>
+        <w:t>Decision Tree</w:t>
+      </w:r>
+      <w:r>
+        <w:t xml:space="preserve">, </w:t>
+      </w:r>
+      <w:r>
+        <w:rPr>
+          <w:b/>
+        </w:rPr>
+        <w:t>Random Forest</w:t>
+      </w:r>
+      <w:r>
+        <w:t xml:space="preserve">, and </w:t>
+      </w:r>
+      <w:r>
+        <w:rPr>
+          <w:b/>
+        </w:rPr>
+        <w:t>SVMs</w:t>
+      </w:r>
+      <w:r>
+        <w:t xml:space="preserve"> were applied to the cleansed data set. Radial kernels produced the best SVM performance (when compared to “tuned” linear, polynomial, and sigmoid kernels); therefore, only radial SVMs are presented below.</w:t>
       </w:r>
     </w:p>
     <w:p>
@@ -24092,14 +24439,27 @@
       <w:r>
         <w:t xml:space="preserve">Figure </w:t>
       </w:r>
-      <w:fldSimple w:instr=" STYLEREF 1 \s ">
-        <w:r>
-          <w:rPr>
-            <w:noProof/>
-          </w:rPr>
-          <w:t>3</w:t>
-        </w:r>
-      </w:fldSimple>
+      <w:r>
+        <w:fldChar w:fldCharType="begin"/>
+      </w:r>
+      <w:r>
+        <w:instrText xml:space="preserve"> STYLEREF 1 \s </w:instrText>
+      </w:r>
+      <w:r>
+        <w:fldChar w:fldCharType="separate"/>
+      </w:r>
+      <w:r>
+        <w:rPr>
+          <w:noProof/>
+        </w:rPr>
+        <w:t>3</w:t>
+      </w:r>
+      <w:r>
+        <w:rPr>
+          <w:noProof/>
+        </w:rPr>
+        <w:fldChar w:fldCharType="end"/>
+      </w:r>
       <w:r>
         <w:noBreakHyphen/>
       </w:r>
@@ -24195,14 +24555,27 @@
       <w:r>
         <w:t xml:space="preserve">Figure </w:t>
       </w:r>
-      <w:fldSimple w:instr=" STYLEREF 1 \s ">
-        <w:r>
-          <w:rPr>
-            <w:noProof/>
-          </w:rPr>
-          <w:t>3</w:t>
-        </w:r>
-      </w:fldSimple>
+      <w:r>
+        <w:fldChar w:fldCharType="begin"/>
+      </w:r>
+      <w:r>
+        <w:instrText xml:space="preserve"> STYLEREF 1 \s </w:instrText>
+      </w:r>
+      <w:r>
+        <w:fldChar w:fldCharType="separate"/>
+      </w:r>
+      <w:r>
+        <w:rPr>
+          <w:noProof/>
+        </w:rPr>
+        <w:t>3</w:t>
+      </w:r>
+      <w:r>
+        <w:rPr>
+          <w:noProof/>
+        </w:rPr>
+        <w:fldChar w:fldCharType="end"/>
+      </w:r>
       <w:r>
         <w:noBreakHyphen/>
       </w:r>
@@ -24238,10 +24611,10 @@
       </w:r>
       <w:proofErr w:type="spellEnd"/>
       <w:r>
-        <w:rPr>
-          <w:rFonts w:ascii="Courier New" w:hAnsi="Courier New" w:cs="Courier New"/>
-        </w:rPr>
         <w:t xml:space="preserve"> </w:t>
+      </w:r>
+      <w:r>
+        <w:t xml:space="preserve">was </w:t>
       </w:r>
       <w:r>
         <w:t xml:space="preserve">considerably more important than </w:t>
@@ -24358,14 +24731,27 @@
       <w:r>
         <w:t xml:space="preserve">Figure </w:t>
       </w:r>
-      <w:fldSimple w:instr=" STYLEREF 1 \s ">
-        <w:r>
-          <w:rPr>
-            <w:noProof/>
-          </w:rPr>
-          <w:t>3</w:t>
-        </w:r>
-      </w:fldSimple>
+      <w:r>
+        <w:fldChar w:fldCharType="begin"/>
+      </w:r>
+      <w:r>
+        <w:instrText xml:space="preserve"> STYLEREF 1 \s </w:instrText>
+      </w:r>
+      <w:r>
+        <w:fldChar w:fldCharType="separate"/>
+      </w:r>
+      <w:r>
+        <w:rPr>
+          <w:noProof/>
+        </w:rPr>
+        <w:t>3</w:t>
+      </w:r>
+      <w:r>
+        <w:rPr>
+          <w:noProof/>
+        </w:rPr>
+        <w:fldChar w:fldCharType="end"/>
+      </w:r>
       <w:r>
         <w:noBreakHyphen/>
       </w:r>
@@ -24494,14 +24880,27 @@
       <w:r>
         <w:t xml:space="preserve">Table </w:t>
       </w:r>
-      <w:fldSimple w:instr=" STYLEREF 1 \s ">
-        <w:r>
-          <w:rPr>
-            <w:noProof/>
-          </w:rPr>
-          <w:t>3</w:t>
-        </w:r>
-      </w:fldSimple>
+      <w:r>
+        <w:fldChar w:fldCharType="begin"/>
+      </w:r>
+      <w:r>
+        <w:instrText xml:space="preserve"> STYLEREF 1 \s </w:instrText>
+      </w:r>
+      <w:r>
+        <w:fldChar w:fldCharType="separate"/>
+      </w:r>
+      <w:r>
+        <w:rPr>
+          <w:noProof/>
+        </w:rPr>
+        <w:t>3</w:t>
+      </w:r>
+      <w:r>
+        <w:rPr>
+          <w:noProof/>
+        </w:rPr>
+        <w:fldChar w:fldCharType="end"/>
+      </w:r>
       <w:r>
         <w:noBreakHyphen/>
       </w:r>
@@ -24761,15 +25160,15 @@
       <w:proofErr w:type="spellStart"/>
       <w:r>
         <w:rPr>
+          <w:rFonts w:ascii="Courier New" w:hAnsi="Courier New" w:cs="Courier New"/>
+        </w:rPr>
+        <w:t>cluster_id</w:t>
+      </w:r>
+      <w:proofErr w:type="spellEnd"/>
+      <w:r>
+        <w:rPr>
           <w:rFonts w:cstheme="minorHAnsi"/>
         </w:rPr>
-        <w:t>cluster_id</w:t>
-      </w:r>
-      <w:proofErr w:type="spellEnd"/>
-      <w:r>
-        <w:rPr>
-          <w:rFonts w:cstheme="minorHAnsi"/>
-        </w:rPr>
         <w:t>)</w:t>
       </w:r>
       <w:r>
@@ -24809,12 +25208,7 @@
         <w:t xml:space="preserve">with </w:t>
       </w:r>
       <w:r>
-        <w:t>ra</w:t>
-      </w:r>
-      <w:bookmarkStart w:id="1" w:name="_GoBack"/>
-      <w:bookmarkEnd w:id="1"/>
-      <w:r>
-        <w:t>dial kernel) had the best performance with an AUC of 0.59 and an accuracy of 61%.</w:t>
+        <w:t>radial kernel) had the best performance with an AUC of 0.59 and an accuracy of 61%.</w:t>
       </w:r>
       <w:r>
         <w:t xml:space="preserve"> While the performance of these models is not good enough to be used as a reliable classifier, </w:t>
@@ -26212,14 +26606,27 @@
       <w:r>
         <w:t xml:space="preserve">Figure </w:t>
       </w:r>
-      <w:fldSimple w:instr=" STYLEREF 1 \s ">
-        <w:r>
-          <w:rPr>
-            <w:noProof/>
-          </w:rPr>
-          <w:t>3</w:t>
-        </w:r>
-      </w:fldSimple>
+      <w:r>
+        <w:fldChar w:fldCharType="begin"/>
+      </w:r>
+      <w:r>
+        <w:instrText xml:space="preserve"> STYLEREF 1 \s </w:instrText>
+      </w:r>
+      <w:r>
+        <w:fldChar w:fldCharType="separate"/>
+      </w:r>
+      <w:r>
+        <w:rPr>
+          <w:noProof/>
+        </w:rPr>
+        <w:t>3</w:t>
+      </w:r>
+      <w:r>
+        <w:rPr>
+          <w:noProof/>
+        </w:rPr>
+        <w:fldChar w:fldCharType="end"/>
+      </w:r>
       <w:r>
         <w:noBreakHyphen/>
       </w:r>
@@ -28514,7 +28921,7 @@
 </file>
 
 <file path=customXml/itemProps1.xml><?xml version="1.0" encoding="utf-8"?>
-<ds:datastoreItem xmlns:ds="http://schemas.openxmlformats.org/officeDocument/2006/customXml" ds:itemID="{001C680A-5115-4E43-B8BF-CE747E2B844F}">
+<ds:datastoreItem xmlns:ds="http://schemas.openxmlformats.org/officeDocument/2006/customXml" ds:itemID="{6495E85E-87A8-45BB-936E-C7500E6E1401}">
   <ds:schemaRefs>
     <ds:schemaRef ds:uri="http://schemas.openxmlformats.org/officeDocument/2006/bibliography"/>
   </ds:schemaRefs>

</xml_diff>

<commit_message>
Adds statement about division of group labor
</commit_message>
<xml_diff>
--- a/report/final-report.docx
+++ b/report/final-report.docx
@@ -7,20 +7,6 @@
         <w:pStyle w:val="Title"/>
         <w:jc w:val="center"/>
       </w:pPr>
-    </w:p>
-    <w:p>
-      <w:pPr>
-        <w:pStyle w:val="Title"/>
-        <w:jc w:val="center"/>
-      </w:pPr>
-    </w:p>
-    <w:p>
-      <w:pPr>
-        <w:pStyle w:val="Title"/>
-        <w:jc w:val="center"/>
-      </w:pPr>
-      <w:bookmarkStart w:id="0" w:name="_GoBack"/>
-      <w:bookmarkEnd w:id="0"/>
     </w:p>
     <w:p>
       <w:pPr>
@@ -51,6 +37,18 @@
         <w:pStyle w:val="Title"/>
         <w:jc w:val="center"/>
       </w:pPr>
+    </w:p>
+    <w:p>
+      <w:pPr>
+        <w:pStyle w:val="Title"/>
+        <w:jc w:val="center"/>
+      </w:pPr>
+    </w:p>
+    <w:p>
+      <w:pPr>
+        <w:pStyle w:val="Title"/>
+        <w:jc w:val="center"/>
+      </w:pPr>
       <w:r>
         <w:t>Global Terrorism</w:t>
       </w:r>
@@ -438,6 +436,17 @@
       <w:r>
         <w:t>.</w:t>
       </w:r>
+      <w:r>
+        <w:t xml:space="preserve"> Section 4 contains a few statements </w:t>
+      </w:r>
+      <w:r>
+        <w:t xml:space="preserve">summarizing </w:t>
+      </w:r>
+      <w:r>
+        <w:t>the division of labor within our group.</w:t>
+      </w:r>
+      <w:bookmarkStart w:id="0" w:name="_GoBack"/>
+      <w:bookmarkEnd w:id="0"/>
     </w:p>
     <w:p>
       <w:pPr>
@@ -729,51 +738,25 @@
       <w:r>
         <w:t xml:space="preserve">Figure </w:t>
       </w:r>
-      <w:r>
-        <w:fldChar w:fldCharType="begin"/>
-      </w:r>
-      <w:r>
-        <w:instrText xml:space="preserve"> STYLEREF 1 \s </w:instrText>
-      </w:r>
-      <w:r>
-        <w:fldChar w:fldCharType="separate"/>
-      </w:r>
-      <w:r>
-        <w:rPr>
-          <w:noProof/>
-        </w:rPr>
-        <w:t>2</w:t>
-      </w:r>
-      <w:r>
-        <w:rPr>
-          <w:noProof/>
-        </w:rPr>
-        <w:fldChar w:fldCharType="end"/>
-      </w:r>
+      <w:fldSimple w:instr=" STYLEREF 1 \s ">
+        <w:r>
+          <w:rPr>
+            <w:noProof/>
+          </w:rPr>
+          <w:t>2</w:t>
+        </w:r>
+      </w:fldSimple>
       <w:r>
         <w:noBreakHyphen/>
       </w:r>
-      <w:r>
-        <w:fldChar w:fldCharType="begin"/>
-      </w:r>
-      <w:r>
-        <w:instrText xml:space="preserve"> SEQ Figure \* ARABIC \s 1 </w:instrText>
-      </w:r>
-      <w:r>
-        <w:fldChar w:fldCharType="separate"/>
-      </w:r>
-      <w:r>
-        <w:rPr>
-          <w:noProof/>
-        </w:rPr>
-        <w:t>1</w:t>
-      </w:r>
-      <w:r>
-        <w:rPr>
-          <w:noProof/>
-        </w:rPr>
-        <w:fldChar w:fldCharType="end"/>
-      </w:r>
+      <w:fldSimple w:instr=" SEQ Figure \* ARABIC \s 1 ">
+        <w:r>
+          <w:rPr>
+            <w:noProof/>
+          </w:rPr>
+          <w:t>1</w:t>
+        </w:r>
+      </w:fldSimple>
       <w:r>
         <w:t xml:space="preserve"> – Histogram showing frequency of </w:t>
       </w:r>
@@ -1229,51 +1212,25 @@
       <w:r>
         <w:t xml:space="preserve">Figure </w:t>
       </w:r>
-      <w:r>
-        <w:fldChar w:fldCharType="begin"/>
-      </w:r>
-      <w:r>
-        <w:instrText xml:space="preserve"> STYLEREF 1 \s </w:instrText>
-      </w:r>
-      <w:r>
-        <w:fldChar w:fldCharType="separate"/>
-      </w:r>
-      <w:r>
-        <w:rPr>
-          <w:noProof/>
-        </w:rPr>
-        <w:t>2</w:t>
-      </w:r>
-      <w:r>
-        <w:rPr>
-          <w:noProof/>
-        </w:rPr>
-        <w:fldChar w:fldCharType="end"/>
-      </w:r>
+      <w:fldSimple w:instr=" STYLEREF 1 \s ">
+        <w:r>
+          <w:rPr>
+            <w:noProof/>
+          </w:rPr>
+          <w:t>2</w:t>
+        </w:r>
+      </w:fldSimple>
       <w:r>
         <w:noBreakHyphen/>
       </w:r>
-      <w:r>
-        <w:fldChar w:fldCharType="begin"/>
-      </w:r>
-      <w:r>
-        <w:instrText xml:space="preserve"> SEQ Figure \* ARABIC \s 1 </w:instrText>
-      </w:r>
-      <w:r>
-        <w:fldChar w:fldCharType="separate"/>
-      </w:r>
-      <w:r>
-        <w:rPr>
-          <w:noProof/>
-        </w:rPr>
-        <w:t>2</w:t>
-      </w:r>
-      <w:r>
-        <w:rPr>
-          <w:noProof/>
-        </w:rPr>
-        <w:fldChar w:fldCharType="end"/>
-      </w:r>
+      <w:fldSimple w:instr=" SEQ Figure \* ARABIC \s 1 ">
+        <w:r>
+          <w:rPr>
+            <w:noProof/>
+          </w:rPr>
+          <w:t>2</w:t>
+        </w:r>
+      </w:fldSimple>
       <w:r>
         <w:t xml:space="preserve"> </w:t>
       </w:r>
@@ -1654,7 +1611,7 @@
                 </mc:Choice>
                 <mc:Fallback>
                   <w:pict>
-                    <v:shapetype w14:anchorId="01FB7425" id="_x0000_t32" coordsize="21600,21600" o:spt="32" o:oned="t" path="m,l21600,21600e" filled="f">
+                    <v:shapetype w14:anchorId="37C70EB0" id="_x0000_t32" coordsize="21600,21600" o:spt="32" o:oned="t" path="m,l21600,21600e" filled="f">
                       <v:path arrowok="t" fillok="f" o:connecttype="none"/>
                       <o:lock v:ext="edit" shapetype="t"/>
                     </v:shapetype>
@@ -1689,51 +1646,25 @@
       <w:r>
         <w:t xml:space="preserve">Figure </w:t>
       </w:r>
-      <w:r>
-        <w:fldChar w:fldCharType="begin"/>
-      </w:r>
-      <w:r>
-        <w:instrText xml:space="preserve"> STYLEREF 1 \s </w:instrText>
-      </w:r>
-      <w:r>
-        <w:fldChar w:fldCharType="separate"/>
-      </w:r>
-      <w:r>
-        <w:rPr>
-          <w:noProof/>
-        </w:rPr>
-        <w:t>2</w:t>
-      </w:r>
-      <w:r>
-        <w:rPr>
-          <w:noProof/>
-        </w:rPr>
-        <w:fldChar w:fldCharType="end"/>
-      </w:r>
+      <w:fldSimple w:instr=" STYLEREF 1 \s ">
+        <w:r>
+          <w:rPr>
+            <w:noProof/>
+          </w:rPr>
+          <w:t>2</w:t>
+        </w:r>
+      </w:fldSimple>
       <w:r>
         <w:noBreakHyphen/>
       </w:r>
-      <w:r>
-        <w:fldChar w:fldCharType="begin"/>
-      </w:r>
-      <w:r>
-        <w:instrText xml:space="preserve"> SEQ Figure \* ARABIC \s 1 </w:instrText>
-      </w:r>
-      <w:r>
-        <w:fldChar w:fldCharType="separate"/>
-      </w:r>
-      <w:r>
-        <w:rPr>
-          <w:noProof/>
-        </w:rPr>
-        <w:t>3</w:t>
-      </w:r>
-      <w:r>
-        <w:rPr>
-          <w:noProof/>
-        </w:rPr>
-        <w:fldChar w:fldCharType="end"/>
-      </w:r>
+      <w:fldSimple w:instr=" SEQ Figure \* ARABIC \s 1 ">
+        <w:r>
+          <w:rPr>
+            <w:noProof/>
+          </w:rPr>
+          <w:t>3</w:t>
+        </w:r>
+      </w:fldSimple>
       <w:r>
         <w:t xml:space="preserve"> – Changes in terrorist incident density with time. Note that not only do high</w:t>
       </w:r>
@@ -7936,17 +7867,7 @@
                                 <w:sz w:val="18"/>
                                 <w:szCs w:val="18"/>
                               </w:rPr>
-                              <w:t xml:space="preserve"> Histogram of “</w:t>
-                            </w:r>
-                            <w:r>
-                              <w:rPr>
-                                <w:i/>
-                                <w:iCs/>
-                                <w:color w:val="1F497D" w:themeColor="text2"/>
-                                <w:sz w:val="18"/>
-                                <w:szCs w:val="18"/>
-                              </w:rPr>
-                              <w:t>ncasualties”</w:t>
+                              <w:t xml:space="preserve"> Histogram of “ncasualties”</w:t>
                             </w:r>
                           </w:p>
                         </w:txbxContent>
@@ -8007,17 +7928,7 @@
                           <w:sz w:val="18"/>
                           <w:szCs w:val="18"/>
                         </w:rPr>
-                        <w:t xml:space="preserve"> Histogram of “</w:t>
-                      </w:r>
-                      <w:r>
-                        <w:rPr>
-                          <w:i/>
-                          <w:iCs/>
-                          <w:color w:val="1F497D" w:themeColor="text2"/>
-                          <w:sz w:val="18"/>
-                          <w:szCs w:val="18"/>
-                        </w:rPr>
-                        <w:t>ncasualties”</w:t>
+                        <w:t xml:space="preserve"> Histogram of “ncasualties”</w:t>
                       </w:r>
                     </w:p>
                   </w:txbxContent>
@@ -11801,10 +11712,10 @@
             <v:path o:extrusionok="f" gradientshapeok="t" o:connecttype="rect"/>
             <o:lock v:ext="edit" aspectratio="t"/>
           </v:shapetype>
-          <v:shape id="_x0000_i1025" type="#_x0000_t75" style="width:221.15pt;height:88.55pt" o:ole="">
+          <v:shape id="_x0000_i1025" type="#_x0000_t75" style="width:221.2pt;height:88.6pt" o:ole="">
             <v:imagedata r:id="rId32" o:title=""/>
           </v:shape>
-          <o:OLEObject Type="Embed" ProgID="Excel.Sheet.12" ShapeID="_x0000_i1025" DrawAspect="Content" ObjectID="_1636985425" r:id="rId33"/>
+          <o:OLEObject Type="Embed" ProgID="Excel.Sheet.12" ShapeID="_x0000_i1025" DrawAspect="Content" ObjectID="_1637069690" r:id="rId33"/>
         </w:object>
       </w:r>
       <w:r>
@@ -13469,27 +13380,14 @@
       <w:r>
         <w:t>3-</w:t>
       </w:r>
-      <w:r>
-        <w:fldChar w:fldCharType="begin"/>
-      </w:r>
-      <w:r>
-        <w:instrText xml:space="preserve"> SEQ Table \* ARABIC \s 1 </w:instrText>
-      </w:r>
-      <w:r>
-        <w:fldChar w:fldCharType="separate"/>
-      </w:r>
-      <w:r>
-        <w:rPr>
-          <w:noProof/>
-        </w:rPr>
-        <w:t>1</w:t>
-      </w:r>
-      <w:r>
-        <w:rPr>
-          <w:noProof/>
-        </w:rPr>
-        <w:fldChar w:fldCharType="end"/>
-      </w:r>
+      <w:fldSimple w:instr=" SEQ Table \* ARABIC \s 1 ">
+        <w:r>
+          <w:rPr>
+            <w:noProof/>
+          </w:rPr>
+          <w:t>1</w:t>
+        </w:r>
+      </w:fldSimple>
       <w:r>
         <w:t xml:space="preserve"> – Terrorist organizations with </w:t>
       </w:r>
@@ -15255,27 +15153,14 @@
       <w:r>
         <w:t>3-</w:t>
       </w:r>
-      <w:r>
-        <w:fldChar w:fldCharType="begin"/>
-      </w:r>
-      <w:r>
-        <w:instrText xml:space="preserve"> SEQ Table \* ARABIC \s 1 </w:instrText>
-      </w:r>
-      <w:r>
-        <w:fldChar w:fldCharType="separate"/>
-      </w:r>
-      <w:r>
-        <w:rPr>
-          <w:noProof/>
-        </w:rPr>
-        <w:t>2</w:t>
-      </w:r>
-      <w:r>
-        <w:rPr>
-          <w:noProof/>
-        </w:rPr>
-        <w:fldChar w:fldCharType="end"/>
-      </w:r>
+      <w:fldSimple w:instr=" SEQ Table \* ARABIC \s 1 ">
+        <w:r>
+          <w:rPr>
+            <w:noProof/>
+          </w:rPr>
+          <w:t>2</w:t>
+        </w:r>
+      </w:fldSimple>
       <w:r>
         <w:t xml:space="preserve"> – Features selected for use in initial modeling effort.</w:t>
       </w:r>
@@ -15760,30 +15645,14 @@
       <w:r>
         <w:t xml:space="preserve">Figure </w:t>
       </w:r>
-      <w:r>
-        <w:fldChar w:fldCharType="begin"/>
-      </w:r>
-      <w:r>
-        <w:instrText xml:space="preserve"> ST</w:instrText>
-      </w:r>
-      <w:r>
-        <w:instrText xml:space="preserve">YLEREF 1 \s </w:instrText>
-      </w:r>
-      <w:r>
-        <w:fldChar w:fldCharType="separate"/>
-      </w:r>
-      <w:r>
-        <w:rPr>
-          <w:noProof/>
-        </w:rPr>
-        <w:t>3</w:t>
-      </w:r>
-      <w:r>
-        <w:rPr>
-          <w:noProof/>
-        </w:rPr>
-        <w:fldChar w:fldCharType="end"/>
-      </w:r>
+      <w:fldSimple w:instr=" STYLEREF 1 \s ">
+        <w:r>
+          <w:rPr>
+            <w:noProof/>
+          </w:rPr>
+          <w:t>3</w:t>
+        </w:r>
+      </w:fldSimple>
       <w:r>
         <w:noBreakHyphen/>
       </w:r>
@@ -15978,51 +15847,25 @@
       <w:r>
         <w:t xml:space="preserve">Figure </w:t>
       </w:r>
-      <w:r>
-        <w:fldChar w:fldCharType="begin"/>
-      </w:r>
-      <w:r>
-        <w:instrText xml:space="preserve"> STYLEREF 1 \s </w:instrText>
-      </w:r>
-      <w:r>
-        <w:fldChar w:fldCharType="separate"/>
-      </w:r>
-      <w:r>
-        <w:rPr>
-          <w:noProof/>
-        </w:rPr>
-        <w:t>3</w:t>
-      </w:r>
-      <w:r>
-        <w:rPr>
-          <w:noProof/>
-        </w:rPr>
-        <w:fldChar w:fldCharType="end"/>
-      </w:r>
+      <w:fldSimple w:instr=" STYLEREF 1 \s ">
+        <w:r>
+          <w:rPr>
+            <w:noProof/>
+          </w:rPr>
+          <w:t>3</w:t>
+        </w:r>
+      </w:fldSimple>
       <w:r>
         <w:noBreakHyphen/>
       </w:r>
-      <w:r>
-        <w:fldChar w:fldCharType="begin"/>
-      </w:r>
-      <w:r>
-        <w:instrText xml:space="preserve"> SEQ Figure \* ARABIC \s 1 </w:instrText>
-      </w:r>
-      <w:r>
-        <w:fldChar w:fldCharType="separate"/>
-      </w:r>
-      <w:r>
-        <w:rPr>
-          <w:noProof/>
-        </w:rPr>
-        <w:t>2</w:t>
-      </w:r>
-      <w:r>
-        <w:rPr>
-          <w:noProof/>
-        </w:rPr>
-        <w:fldChar w:fldCharType="end"/>
-      </w:r>
+      <w:fldSimple w:instr=" SEQ Figure \* ARABIC \s 1 ">
+        <w:r>
+          <w:rPr>
+            <w:noProof/>
+          </w:rPr>
+          <w:t>2</w:t>
+        </w:r>
+      </w:fldSimple>
       <w:r>
         <w:rPr>
           <w:noProof/>
@@ -24255,27 +24098,14 @@
       <w:r>
         <w:t xml:space="preserve">Figure </w:t>
       </w:r>
-      <w:r>
-        <w:fldChar w:fldCharType="begin"/>
-      </w:r>
-      <w:r>
-        <w:instrText xml:space="preserve"> STYLEREF 1 \s </w:instrText>
-      </w:r>
-      <w:r>
-        <w:fldChar w:fldCharType="separate"/>
-      </w:r>
-      <w:r>
-        <w:rPr>
-          <w:noProof/>
-        </w:rPr>
-        <w:t>3</w:t>
-      </w:r>
-      <w:r>
-        <w:rPr>
-          <w:noProof/>
-        </w:rPr>
-        <w:fldChar w:fldCharType="end"/>
-      </w:r>
+      <w:fldSimple w:instr=" STYLEREF 1 \s ">
+        <w:r>
+          <w:rPr>
+            <w:noProof/>
+          </w:rPr>
+          <w:t>3</w:t>
+        </w:r>
+      </w:fldSimple>
       <w:r>
         <w:noBreakHyphen/>
       </w:r>
@@ -24439,27 +24269,14 @@
       <w:r>
         <w:t xml:space="preserve">Figure </w:t>
       </w:r>
-      <w:r>
-        <w:fldChar w:fldCharType="begin"/>
-      </w:r>
-      <w:r>
-        <w:instrText xml:space="preserve"> STYLEREF 1 \s </w:instrText>
-      </w:r>
-      <w:r>
-        <w:fldChar w:fldCharType="separate"/>
-      </w:r>
-      <w:r>
-        <w:rPr>
-          <w:noProof/>
-        </w:rPr>
-        <w:t>3</w:t>
-      </w:r>
-      <w:r>
-        <w:rPr>
-          <w:noProof/>
-        </w:rPr>
-        <w:fldChar w:fldCharType="end"/>
-      </w:r>
+      <w:fldSimple w:instr=" STYLEREF 1 \s ">
+        <w:r>
+          <w:rPr>
+            <w:noProof/>
+          </w:rPr>
+          <w:t>3</w:t>
+        </w:r>
+      </w:fldSimple>
       <w:r>
         <w:noBreakHyphen/>
       </w:r>
@@ -24555,27 +24372,14 @@
       <w:r>
         <w:t xml:space="preserve">Figure </w:t>
       </w:r>
-      <w:r>
-        <w:fldChar w:fldCharType="begin"/>
-      </w:r>
-      <w:r>
-        <w:instrText xml:space="preserve"> STYLEREF 1 \s </w:instrText>
-      </w:r>
-      <w:r>
-        <w:fldChar w:fldCharType="separate"/>
-      </w:r>
-      <w:r>
-        <w:rPr>
-          <w:noProof/>
-        </w:rPr>
-        <w:t>3</w:t>
-      </w:r>
-      <w:r>
-        <w:rPr>
-          <w:noProof/>
-        </w:rPr>
-        <w:fldChar w:fldCharType="end"/>
-      </w:r>
+      <w:fldSimple w:instr=" STYLEREF 1 \s ">
+        <w:r>
+          <w:rPr>
+            <w:noProof/>
+          </w:rPr>
+          <w:t>3</w:t>
+        </w:r>
+      </w:fldSimple>
       <w:r>
         <w:noBreakHyphen/>
       </w:r>
@@ -24731,27 +24535,14 @@
       <w:r>
         <w:t xml:space="preserve">Figure </w:t>
       </w:r>
-      <w:r>
-        <w:fldChar w:fldCharType="begin"/>
-      </w:r>
-      <w:r>
-        <w:instrText xml:space="preserve"> STYLEREF 1 \s </w:instrText>
-      </w:r>
-      <w:r>
-        <w:fldChar w:fldCharType="separate"/>
-      </w:r>
-      <w:r>
-        <w:rPr>
-          <w:noProof/>
-        </w:rPr>
-        <w:t>3</w:t>
-      </w:r>
-      <w:r>
-        <w:rPr>
-          <w:noProof/>
-        </w:rPr>
-        <w:fldChar w:fldCharType="end"/>
-      </w:r>
+      <w:fldSimple w:instr=" STYLEREF 1 \s ">
+        <w:r>
+          <w:rPr>
+            <w:noProof/>
+          </w:rPr>
+          <w:t>3</w:t>
+        </w:r>
+      </w:fldSimple>
       <w:r>
         <w:noBreakHyphen/>
       </w:r>
@@ -24880,27 +24671,14 @@
       <w:r>
         <w:t xml:space="preserve">Table </w:t>
       </w:r>
-      <w:r>
-        <w:fldChar w:fldCharType="begin"/>
-      </w:r>
-      <w:r>
-        <w:instrText xml:space="preserve"> STYLEREF 1 \s </w:instrText>
-      </w:r>
-      <w:r>
-        <w:fldChar w:fldCharType="separate"/>
-      </w:r>
-      <w:r>
-        <w:rPr>
-          <w:noProof/>
-        </w:rPr>
-        <w:t>3</w:t>
-      </w:r>
-      <w:r>
-        <w:rPr>
-          <w:noProof/>
-        </w:rPr>
-        <w:fldChar w:fldCharType="end"/>
-      </w:r>
+      <w:fldSimple w:instr=" STYLEREF 1 \s ">
+        <w:r>
+          <w:rPr>
+            <w:noProof/>
+          </w:rPr>
+          <w:t>3</w:t>
+        </w:r>
+      </w:fldSimple>
       <w:r>
         <w:noBreakHyphen/>
       </w:r>
@@ -26606,27 +26384,14 @@
       <w:r>
         <w:t xml:space="preserve">Figure </w:t>
       </w:r>
-      <w:r>
-        <w:fldChar w:fldCharType="begin"/>
-      </w:r>
-      <w:r>
-        <w:instrText xml:space="preserve"> STYLEREF 1 \s </w:instrText>
-      </w:r>
-      <w:r>
-        <w:fldChar w:fldCharType="separate"/>
-      </w:r>
-      <w:r>
-        <w:rPr>
-          <w:noProof/>
-        </w:rPr>
-        <w:t>3</w:t>
-      </w:r>
-      <w:r>
-        <w:rPr>
-          <w:noProof/>
-        </w:rPr>
-        <w:fldChar w:fldCharType="end"/>
-      </w:r>
+      <w:fldSimple w:instr=" STYLEREF 1 \s ">
+        <w:r>
+          <w:rPr>
+            <w:noProof/>
+          </w:rPr>
+          <w:t>3</w:t>
+        </w:r>
+      </w:fldSimple>
       <w:r>
         <w:noBreakHyphen/>
       </w:r>
@@ -26658,6 +26423,55 @@
       </w:r>
       <w:r>
         <w:t xml:space="preserve"> </w:t>
+      </w:r>
+    </w:p>
+    <w:p/>
+    <w:p>
+      <w:pPr>
+        <w:pStyle w:val="Heading1"/>
+      </w:pPr>
+      <w:r>
+        <w:t>Division of Labor</w:t>
+      </w:r>
+    </w:p>
+    <w:p>
+      <w:r>
+        <w:t>Both group members contributed to th</w:t>
+      </w:r>
+      <w:r>
+        <w:t>is</w:t>
+      </w:r>
+      <w:r>
+        <w:t xml:space="preserve"> final report, </w:t>
+      </w:r>
+      <w:r>
+        <w:t xml:space="preserve">the </w:t>
+      </w:r>
+      <w:r>
+        <w:t>PowerPoint presentation materials, and the delivery of the presentation.</w:t>
+      </w:r>
+      <w:r>
+        <w:t xml:space="preserve"> Each group member pursued their own research questions and was responsible for that content. As stated at the beginning of Section 3, </w:t>
+      </w:r>
+      <w:r>
+        <w:t xml:space="preserve">James </w:t>
+      </w:r>
+      <w:proofErr w:type="spellStart"/>
+      <w:r>
+        <w:t>Willson</w:t>
+      </w:r>
+      <w:proofErr w:type="spellEnd"/>
+      <w:r>
+        <w:t xml:space="preserve"> was assigned to Q1 and Q2</w:t>
+      </w:r>
+      <w:r>
+        <w:t xml:space="preserve"> </w:t>
+      </w:r>
+      <w:r>
+        <w:t>and Sean Kugele to Q3 and Q4</w:t>
+      </w:r>
+      <w:r>
+        <w:t>.</w:t>
       </w:r>
     </w:p>
     <w:sectPr>
@@ -28921,7 +28735,7 @@
 </file>
 
 <file path=customXml/itemProps1.xml><?xml version="1.0" encoding="utf-8"?>
-<ds:datastoreItem xmlns:ds="http://schemas.openxmlformats.org/officeDocument/2006/customXml" ds:itemID="{6495E85E-87A8-45BB-936E-C7500E6E1401}">
+<ds:datastoreItem xmlns:ds="http://schemas.openxmlformats.org/officeDocument/2006/customXml" ds:itemID="{59E0AADA-41DE-4B8B-9C25-8AF921464A81}">
   <ds:schemaRefs>
     <ds:schemaRef ds:uri="http://schemas.openxmlformats.org/officeDocument/2006/bibliography"/>
   </ds:schemaRefs>

</xml_diff>